<commit_message>
draft 2 for final read
</commit_message>
<xml_diff>
--- a/Final Project.docx
+++ b/Final Project.docx
@@ -19,7 +19,7 @@
         <mc:AlternateContent>
           <mc:Choice Requires="wps">
             <w:drawing>
-              <wp:anchor distT="0" distB="0" distL="114935" distR="114935" simplePos="0" relativeHeight="251658752" behindDoc="0" locked="0" layoutInCell="1" allowOverlap="1" wp14:anchorId="239A9504" wp14:editId="45670A35">
+              <wp:anchor distT="0" distB="0" distL="114935" distR="114935" simplePos="0" relativeHeight="251658752" behindDoc="0" locked="0" layoutInCell="1" allowOverlap="1" wp14:anchorId="239A9504" wp14:editId="6B8ECC11">
                 <wp:simplePos x="0" y="0"/>
                 <wp:positionH relativeFrom="margin">
                   <wp:posOffset>0</wp:posOffset>
@@ -112,7 +112,7 @@
                             </w:tblGrid>
                             <w:tr>
                               <w:trPr>
-                                <w:trHeight w:val="1310"/>
+                                <w:trHeight w:val="866"/>
                               </w:trPr>
                               <w:tc>
                                 <w:tcPr>
@@ -173,33 +173,13 @@
                                     <w:t>704760470</w:t>
                                   </w:r>
                                 </w:p>
-                                <w:p>
-                                  <w:pPr>
-                                    <w:jc w:val="center"/>
-                                    <w:rPr>
-                                      <w:sz w:val="24"/>
-                                      <w:szCs w:val="24"/>
-                                      <w:lang w:eastAsia="en-GB"/>
-                                    </w:rPr>
-                                  </w:pPr>
-                                  <w:r>
-                                    <w:rPr>
-                                      <w:sz w:val="24"/>
-                                      <w:szCs w:val="24"/>
-                                      <w:lang w:eastAsia="en-GB"/>
-                                    </w:rPr>
-                                    <w:t>kunalpatel1793@gmail.com</w:t>
-                                  </w:r>
-                                </w:p>
-                                <w:p>
-                                  <w:pPr>
-                                    <w:jc w:val="center"/>
-                                  </w:pPr>
-                                </w:p>
                               </w:tc>
                               <w:tc>
                                 <w:tcPr>
                                   <w:tcW w:w="3284" w:type="dxa"/>
+                                  <w:tcBorders>
+                                    <w:left w:val="nil"/>
+                                  </w:tcBorders>
                                   <w:shd w:val="clear" w:color="auto" w:fill="auto"/>
                                 </w:tcPr>
                                 <w:p>
@@ -261,36 +241,6 @@
                                     </w:rPr>
                                     <w:t>404159386</w:t>
                                   </w:r>
-                                </w:p>
-                                <w:p>
-                                  <w:pPr>
-                                    <w:jc w:val="center"/>
-                                    <w:rPr>
-                                      <w:color w:val="000000"/>
-                                      <w:sz w:val="24"/>
-                                      <w:szCs w:val="24"/>
-                                      <w:lang w:eastAsia="en-GB"/>
-                                    </w:rPr>
-                                  </w:pPr>
-                                  <w:r>
-                                    <w:rPr>
-                                      <w:color w:val="000000"/>
-                                      <w:sz w:val="24"/>
-                                      <w:szCs w:val="24"/>
-                                      <w:lang w:eastAsia="en-GB"/>
-                                    </w:rPr>
-                                    <w:t>priscillaccheng@gmail.com</w:t>
-                                  </w:r>
-                                </w:p>
-                                <w:p>
-                                  <w:pPr>
-                                    <w:rPr>
-                                      <w:color w:val="000000"/>
-                                      <w:sz w:val="24"/>
-                                      <w:szCs w:val="24"/>
-                                      <w:lang w:val="en-GB" w:eastAsia="en-GB"/>
-                                    </w:rPr>
-                                  </w:pPr>
                                 </w:p>
                               </w:tc>
                               <w:tc>
@@ -356,17 +306,6 @@
                                     </w:rPr>
                                     <w:t>904865112</w:t>
                                   </w:r>
-                                </w:p>
-                                <w:p>
-                                  <w:pPr>
-                                    <w:jc w:val="center"/>
-                                    <w:rPr>
-                                      <w:color w:val="000000"/>
-                                      <w:sz w:val="24"/>
-                                      <w:szCs w:val="24"/>
-                                      <w:lang w:val="en-GB" w:eastAsia="en-GB"/>
-                                    </w:rPr>
-                                  </w:pPr>
                                   <w:r>
                                     <w:rPr>
                                       <w:color w:val="000000"/>
@@ -374,13 +313,69 @@
                                       <w:szCs w:val="24"/>
                                       <w:lang w:val="en-GB" w:eastAsia="en-GB"/>
                                     </w:rPr>
-                                    <w:t>nathanpilbrough@gmail.com</w:t>
+                                    <w:fldChar w:fldCharType="begin"/>
+                                  </w:r>
+                                  <w:r>
+                                    <w:rPr>
+                                      <w:color w:val="000000"/>
+                                      <w:sz w:val="24"/>
+                                      <w:szCs w:val="24"/>
+                                      <w:lang w:val="en-GB" w:eastAsia="en-GB"/>
+                                    </w:rPr>
+                                    <w:instrText xml:space="preserve"> HYPERLINK "mailto:nathanpilbrough@gmail.com" </w:instrText>
+                                  </w:r>
+                                  <w:r>
+                                    <w:rPr>
+                                      <w:color w:val="000000"/>
+                                      <w:sz w:val="24"/>
+                                      <w:szCs w:val="24"/>
+                                      <w:lang w:val="en-GB" w:eastAsia="en-GB"/>
+                                    </w:rPr>
+                                    <w:fldChar w:fldCharType="separate"/>
+                                  </w:r>
+                                  <w:r>
+                                    <w:rPr>
+                                      <w:color w:val="000000"/>
+                                      <w:sz w:val="24"/>
+                                      <w:szCs w:val="24"/>
+                                      <w:lang w:val="en-GB" w:eastAsia="en-GB"/>
+                                    </w:rPr>
+                                    <w:fldChar w:fldCharType="end"/>
                                   </w:r>
                                 </w:p>
                               </w:tc>
                             </w:tr>
                           </w:tbl>
-                          <w:p/>
+                          <w:p>
+                            <w:pPr>
+                              <w:jc w:val="center"/>
+                              <w:rPr>
+                                <w:sz w:val="24"/>
+                                <w:szCs w:val="24"/>
+                              </w:rPr>
+                            </w:pPr>
+                            <w:r>
+                              <w:rPr>
+                                <w:sz w:val="24"/>
+                                <w:szCs w:val="24"/>
+                              </w:rPr>
+                              <w:t>{kunalpatel1793,priscilla</w:t>
+                            </w:r>
+                            <w:r>
+                              <w:rPr>
+                                <w:sz w:val="24"/>
+                                <w:szCs w:val="24"/>
+                              </w:rPr>
+                              <w:t>c</w:t>
+                            </w:r>
+                            <w:r>
+                              <w:rPr>
+                                <w:sz w:val="24"/>
+                                <w:szCs w:val="24"/>
+                              </w:rPr>
+                              <w:t>cheng,nathanpilbrough} @ gmail . com</w:t>
+                            </w:r>
+                          </w:p>
                         </w:txbxContent>
                       </wps:txbx>
                       <wps:bodyPr rot="0" vert="horz" wrap="square" lIns="0" tIns="0" rIns="0" bIns="0" anchor="t" anchorCtr="0" upright="1">
@@ -449,7 +444,7 @@
                       </w:tblGrid>
                       <w:tr>
                         <w:trPr>
-                          <w:trHeight w:val="1310"/>
+                          <w:trHeight w:val="866"/>
                         </w:trPr>
                         <w:tc>
                           <w:tcPr>
@@ -510,33 +505,13 @@
                               <w:t>704760470</w:t>
                             </w:r>
                           </w:p>
-                          <w:p>
-                            <w:pPr>
-                              <w:jc w:val="center"/>
-                              <w:rPr>
-                                <w:sz w:val="24"/>
-                                <w:szCs w:val="24"/>
-                                <w:lang w:eastAsia="en-GB"/>
-                              </w:rPr>
-                            </w:pPr>
-                            <w:r>
-                              <w:rPr>
-                                <w:sz w:val="24"/>
-                                <w:szCs w:val="24"/>
-                                <w:lang w:eastAsia="en-GB"/>
-                              </w:rPr>
-                              <w:t>kunalpatel1793@gmail.com</w:t>
-                            </w:r>
-                          </w:p>
-                          <w:p>
-                            <w:pPr>
-                              <w:jc w:val="center"/>
-                            </w:pPr>
-                          </w:p>
                         </w:tc>
                         <w:tc>
                           <w:tcPr>
                             <w:tcW w:w="3284" w:type="dxa"/>
+                            <w:tcBorders>
+                              <w:left w:val="nil"/>
+                            </w:tcBorders>
                             <w:shd w:val="clear" w:color="auto" w:fill="auto"/>
                           </w:tcPr>
                           <w:p>
@@ -598,36 +573,6 @@
                               </w:rPr>
                               <w:t>404159386</w:t>
                             </w:r>
-                          </w:p>
-                          <w:p>
-                            <w:pPr>
-                              <w:jc w:val="center"/>
-                              <w:rPr>
-                                <w:color w:val="000000"/>
-                                <w:sz w:val="24"/>
-                                <w:szCs w:val="24"/>
-                                <w:lang w:eastAsia="en-GB"/>
-                              </w:rPr>
-                            </w:pPr>
-                            <w:r>
-                              <w:rPr>
-                                <w:color w:val="000000"/>
-                                <w:sz w:val="24"/>
-                                <w:szCs w:val="24"/>
-                                <w:lang w:eastAsia="en-GB"/>
-                              </w:rPr>
-                              <w:t>priscillaccheng@gmail.com</w:t>
-                            </w:r>
-                          </w:p>
-                          <w:p>
-                            <w:pPr>
-                              <w:rPr>
-                                <w:color w:val="000000"/>
-                                <w:sz w:val="24"/>
-                                <w:szCs w:val="24"/>
-                                <w:lang w:val="en-GB" w:eastAsia="en-GB"/>
-                              </w:rPr>
-                            </w:pPr>
                           </w:p>
                         </w:tc>
                         <w:tc>
@@ -693,17 +638,6 @@
                               </w:rPr>
                               <w:t>904865112</w:t>
                             </w:r>
-                          </w:p>
-                          <w:p>
-                            <w:pPr>
-                              <w:jc w:val="center"/>
-                              <w:rPr>
-                                <w:color w:val="000000"/>
-                                <w:sz w:val="24"/>
-                                <w:szCs w:val="24"/>
-                                <w:lang w:val="en-GB" w:eastAsia="en-GB"/>
-                              </w:rPr>
-                            </w:pPr>
                             <w:r>
                               <w:rPr>
                                 <w:color w:val="000000"/>
@@ -711,13 +645,69 @@
                                 <w:szCs w:val="24"/>
                                 <w:lang w:val="en-GB" w:eastAsia="en-GB"/>
                               </w:rPr>
-                              <w:t>nathanpilbrough@gmail.com</w:t>
+                              <w:fldChar w:fldCharType="begin"/>
+                            </w:r>
+                            <w:r>
+                              <w:rPr>
+                                <w:color w:val="000000"/>
+                                <w:sz w:val="24"/>
+                                <w:szCs w:val="24"/>
+                                <w:lang w:val="en-GB" w:eastAsia="en-GB"/>
+                              </w:rPr>
+                              <w:instrText xml:space="preserve"> HYPERLINK "mailto:nathanpilbrough@gmail.com" </w:instrText>
+                            </w:r>
+                            <w:r>
+                              <w:rPr>
+                                <w:color w:val="000000"/>
+                                <w:sz w:val="24"/>
+                                <w:szCs w:val="24"/>
+                                <w:lang w:val="en-GB" w:eastAsia="en-GB"/>
+                              </w:rPr>
+                              <w:fldChar w:fldCharType="separate"/>
+                            </w:r>
+                            <w:r>
+                              <w:rPr>
+                                <w:color w:val="000000"/>
+                                <w:sz w:val="24"/>
+                                <w:szCs w:val="24"/>
+                                <w:lang w:val="en-GB" w:eastAsia="en-GB"/>
+                              </w:rPr>
+                              <w:fldChar w:fldCharType="end"/>
                             </w:r>
                           </w:p>
                         </w:tc>
                       </w:tr>
                     </w:tbl>
-                    <w:p/>
+                    <w:p>
+                      <w:pPr>
+                        <w:jc w:val="center"/>
+                        <w:rPr>
+                          <w:sz w:val="24"/>
+                          <w:szCs w:val="24"/>
+                        </w:rPr>
+                      </w:pPr>
+                      <w:r>
+                        <w:rPr>
+                          <w:sz w:val="24"/>
+                          <w:szCs w:val="24"/>
+                        </w:rPr>
+                        <w:t>{kunalpatel1793,priscilla</w:t>
+                      </w:r>
+                      <w:r>
+                        <w:rPr>
+                          <w:sz w:val="24"/>
+                          <w:szCs w:val="24"/>
+                        </w:rPr>
+                        <w:t>c</w:t>
+                      </w:r>
+                      <w:r>
+                        <w:rPr>
+                          <w:sz w:val="24"/>
+                          <w:szCs w:val="24"/>
+                        </w:rPr>
+                        <w:t>cheng,nathanpilbrough} @ gmail . com</w:t>
+                      </w:r>
+                    </w:p>
                   </w:txbxContent>
                 </v:textbox>
                 <w10:wrap type="topAndBottom" anchorx="margin" anchory="page"/>
@@ -750,14 +740,24 @@
           <w:color w:val="000000"/>
           <w:lang w:eastAsia="zh-TW"/>
         </w:rPr>
-        <w:t>The performance of several neural network architectures was evaluated for classifying EEG signals. The architectures tested were designed to take advantage of recent developments in the field and apply them to the BCI dataset. Namely, deep convolutional architectures formed a pivotal part of each model in this paper. Other structures implemented included Inception layers and deep RNN architectures to exploit the temporal nature of the EEG signals. It was found that a fully optimized RNN model outperformed other state of the art CNN models</w:t>
-      </w:r>
+        <w:t>The performance of several neural network architectures was evaluated for classifying EEG signals. The architectures tested were designed to take advantage of recent developments in the field and apply them to the BCI dataset. Namely, deep convolutional architectures formed a pivotal part of each model in this paper. Other str</w:t>
+      </w:r>
+      <w:bookmarkStart w:id="0" w:name="_GoBack"/>
+      <w:bookmarkEnd w:id="0"/>
       <w:r>
         <w:rPr>
           <w:i/>
           <w:color w:val="000000"/>
           <w:lang w:eastAsia="zh-TW"/>
         </w:rPr>
+        <w:t>uctures implemented included Inception layers and deep RNN architectures to exploit the temporal nature of the EEG signals. It was found that a fully optimized RNN model outperformed other state of the art CNN models</w:t>
+      </w:r>
+      <w:r>
+        <w:rPr>
+          <w:i/>
+          <w:color w:val="000000"/>
+          <w:lang w:eastAsia="zh-TW"/>
+        </w:rPr>
         <w:t>.</w:t>
       </w:r>
     </w:p>
@@ -789,7 +789,14 @@
           <w:color w:val="000000"/>
           <w:lang w:eastAsia="zh-TW"/>
         </w:rPr>
-        <w:t xml:space="preserve">. </w:t>
+        <w:t>, while</w:t>
+      </w:r>
+      <w:r>
+        <w:rPr>
+          <w:color w:val="000000"/>
+          <w:lang w:eastAsia="zh-TW"/>
+        </w:rPr>
+        <w:t xml:space="preserve"> </w:t>
       </w:r>
       <w:r>
         <w:rPr>
@@ -869,7 +876,21 @@
           <w:color w:val="000000"/>
           <w:lang w:eastAsia="zh-TW"/>
         </w:rPr>
-        <w:t>Before training, 50 samples from each subject were placed aside as the testing samples. All samples were preprocessed and augmented as described above to maintain consistency.</w:t>
+        <w:t xml:space="preserve">Before training, 50 samples from each subject were placed aside as the testing </w:t>
+      </w:r>
+      <w:r>
+        <w:rPr>
+          <w:color w:val="000000"/>
+          <w:lang w:eastAsia="zh-TW"/>
+        </w:rPr>
+        <w:t>set</w:t>
+      </w:r>
+      <w:r>
+        <w:rPr>
+          <w:color w:val="000000"/>
+          <w:lang w:eastAsia="zh-TW"/>
+        </w:rPr>
+        <w:t>. All samples were preprocessed and augmented as described above to maintain consistency.</w:t>
       </w:r>
       <w:r>
         <w:rPr>
@@ -891,6 +912,26 @@
         <w:spacing w:before="240" w:after="80"/>
         <w:ind w:firstLine="0"/>
         <w:rPr>
+          <w:color w:val="000000"/>
+          <w:lang w:eastAsia="zh-TW"/>
+        </w:rPr>
+      </w:pPr>
+    </w:p>
+    <w:p>
+      <w:pPr>
+        <w:spacing w:before="240" w:after="80"/>
+        <w:ind w:firstLine="0"/>
+        <w:rPr>
+          <w:color w:val="000000"/>
+          <w:lang w:eastAsia="zh-TW"/>
+        </w:rPr>
+      </w:pPr>
+    </w:p>
+    <w:p>
+      <w:pPr>
+        <w:spacing w:before="240" w:after="80"/>
+        <w:ind w:firstLine="0"/>
+        <w:rPr>
           <w:sz w:val="24"/>
           <w:szCs w:val="24"/>
           <w:lang w:eastAsia="zh-TW"/>
@@ -917,7 +958,42 @@
           <w:color w:val="000000"/>
           <w:lang w:eastAsia="zh-TW"/>
         </w:rPr>
-        <w:t>One of the main issues with EEG dataset is their low signal to noise ratio. To assist signal classification, the dataset was preprocessed in a similar fashion to [7]. More concretely, the data were passed through a bandpass filter with a low frequency cutoff of 4Hz and a high frequency cutoff of 38Hz. This frequency range encapsulates both the alpha and beta wave oscillation frequency [9].</w:t>
+        <w:t xml:space="preserve">One of the main issues with EEG data is </w:t>
+      </w:r>
+      <w:r>
+        <w:rPr>
+          <w:color w:val="000000"/>
+          <w:lang w:eastAsia="zh-TW"/>
+        </w:rPr>
+        <w:t>the</w:t>
+      </w:r>
+      <w:r>
+        <w:rPr>
+          <w:color w:val="000000"/>
+          <w:lang w:eastAsia="zh-TW"/>
+        </w:rPr>
+        <w:t>ir</w:t>
+      </w:r>
+      <w:r>
+        <w:rPr>
+          <w:color w:val="000000"/>
+          <w:lang w:eastAsia="zh-TW"/>
+        </w:rPr>
+        <w:t xml:space="preserve"> low signal to noise ratio. To assist signal classification, the dataset was preprocessed in a similar fashion to [7]. More concretely, the data were passed through a bandpass filter with a low frequency cutoff of 4Hz and a high frequency cutoff of 38Hz. This frequency range encapsulates both the alpha and</w:t>
+      </w:r>
+      <w:r>
+        <w:rPr>
+          <w:color w:val="000000"/>
+          <w:lang w:eastAsia="zh-TW"/>
+        </w:rPr>
+        <w:t xml:space="preserve"> beta wave oscillation frequencies</w:t>
+      </w:r>
+      <w:r>
+        <w:rPr>
+          <w:color w:val="000000"/>
+          <w:lang w:eastAsia="zh-TW"/>
+        </w:rPr>
+        <w:t xml:space="preserve"> [9].</w:t>
       </w:r>
       <w:r>
         <w:rPr>
@@ -1227,7 +1303,21 @@
           <w:color w:val="000000"/>
           <w:lang w:eastAsia="zh-TW"/>
         </w:rPr>
-        <w:t xml:space="preserve">off was that the data was highly correlated which made the models susceptible to overfitting. </w:t>
+        <w:t>off was that the data was highly correlated</w:t>
+      </w:r>
+      <w:r>
+        <w:rPr>
+          <w:color w:val="000000"/>
+          <w:lang w:eastAsia="zh-TW"/>
+        </w:rPr>
+        <w:t>,</w:t>
+      </w:r>
+      <w:r>
+        <w:rPr>
+          <w:color w:val="000000"/>
+          <w:lang w:eastAsia="zh-TW"/>
+        </w:rPr>
+        <w:t xml:space="preserve"> which made the models susceptible to overfitting. </w:t>
       </w:r>
       <w:r>
         <w:rPr>
@@ -1360,7 +1450,14 @@
           <w:color w:val="000000"/>
           <w:lang w:eastAsia="zh-TW"/>
         </w:rPr>
-        <w:t>STFT). This results in 22 image-</w:t>
+        <w:t>STFT). This resulted</w:t>
+      </w:r>
+      <w:r>
+        <w:rPr>
+          <w:color w:val="000000"/>
+          <w:lang w:eastAsia="zh-TW"/>
+        </w:rPr>
+        <w:t xml:space="preserve"> in 22 image-</w:t>
       </w:r>
       <w:r>
         <w:rPr>
@@ -1404,7 +1501,21 @@
           <w:color w:val="000000"/>
           <w:lang w:eastAsia="zh-TW"/>
         </w:rPr>
-        <w:t xml:space="preserve">A detailed description of the model architectures in given on </w:t>
+        <w:t>A detailed descripti</w:t>
+      </w:r>
+      <w:r>
+        <w:rPr>
+          <w:color w:val="000000"/>
+          <w:lang w:eastAsia="zh-TW"/>
+        </w:rPr>
+        <w:t>on of the model architectures is</w:t>
+      </w:r>
+      <w:r>
+        <w:rPr>
+          <w:color w:val="000000"/>
+          <w:lang w:eastAsia="zh-TW"/>
+        </w:rPr>
+        <w:t xml:space="preserve"> given on </w:t>
       </w:r>
       <w:r>
         <w:t>page 5</w:t>
@@ -1428,6 +1539,7 @@
           <w:color w:val="000000"/>
           <w:lang w:eastAsia="zh-TW"/>
         </w:rPr>
+        <w:lastRenderedPageBreak/>
         <w:t>3.1 Shallow CNN</w:t>
       </w:r>
     </w:p>
@@ -1445,7 +1557,6 @@
           <w:color w:val="000000"/>
           <w:lang w:eastAsia="zh-TW"/>
         </w:rPr>
-        <w:lastRenderedPageBreak/>
         <w:t>Input data samples to the Shallow CNN were augmented by subsampling into 150 windows of 512 points each which is significantly more windows than that used for the other architectures. The model performs two convolutions, the first in time and the second in space over the 22 electrodes. Overall the model has a structure which mimics the operations of a filter bank common spatial patterns algorithm, used in the past to successfully classify EEG signals [7].</w:t>
       </w:r>
     </w:p>
@@ -1516,7 +1627,28 @@
           <w:color w:val="000000"/>
           <w:lang w:eastAsia="zh-TW"/>
         </w:rPr>
-        <w:t xml:space="preserve">RNN models differ in structure from traditional feedforward architectures, in that each node points to all nodes ahead of it in the sequence. The training dataset for the RNN model was standardized and augmented with the default settings. The convolutional layers provide spatial locality as well as downsampling </w:t>
+        <w:t xml:space="preserve">RNN models differ in structure from traditional feedforward architectures, in that each node points to all nodes ahead of it in the sequence. The training dataset for the RNN model was standardized and augmented with the default settings. The convolutional layers provide spatial locality as well as </w:t>
+      </w:r>
+      <w:r>
+        <w:rPr>
+          <w:color w:val="000000"/>
+          <w:lang w:eastAsia="zh-TW"/>
+        </w:rPr>
+        <w:t>down</w:t>
+      </w:r>
+      <w:r>
+        <w:rPr>
+          <w:color w:val="000000"/>
+          <w:lang w:eastAsia="zh-TW"/>
+        </w:rPr>
+        <w:t>sampling</w:t>
+      </w:r>
+      <w:r>
+        <w:rPr>
+          <w:color w:val="000000"/>
+          <w:lang w:eastAsia="zh-TW"/>
+        </w:rPr>
+        <w:t xml:space="preserve"> </w:t>
       </w:r>
       <w:r>
         <w:rPr>
@@ -1939,7 +2071,23 @@
           <w:color w:val="000000"/>
           <w:lang w:eastAsia="zh-TW"/>
         </w:rPr>
-        <w:t xml:space="preserve">The Shallow CNN performed slightly below par in comparison to that implemented by Schirrmeister et al and this is discussed in the next section. ChronoNet, however, achieved close to state of the art performance for the one to one learning case. Whilst this is less than the reported accuracies from the ChronoNet paper it is noted that those accuracies were achieved for a binary classification task. A more thorough description of ChronoNet’s results are given since it </w:t>
+        <w:t>The Shallow CNN performed slightly below par in comparison to that implemented by Schirrmeister et al</w:t>
+      </w:r>
+      <w:r>
+        <w:rPr>
+          <w:b w:val="0"/>
+          <w:color w:val="000000"/>
+          <w:lang w:eastAsia="zh-TW"/>
+        </w:rPr>
+        <w:t xml:space="preserve"> [7]</w:t>
+      </w:r>
+      <w:r>
+        <w:rPr>
+          <w:b w:val="0"/>
+          <w:color w:val="000000"/>
+          <w:lang w:eastAsia="zh-TW"/>
+        </w:rPr>
+        <w:t xml:space="preserve"> and this is discussed in the next section. ChronoNet, however, achieved close to state of the art performance for the one to one learning case. Whilst this is less than the reported accuracies from the ChronoNet paper it is noted that those accuracies were achieved for a binary classification task. A more thorough description of ChronoNet’s results are given since it </w:t>
       </w:r>
       <w:r>
         <w:rPr>
@@ -2127,6 +2275,7 @@
             <w:pPr>
               <w:spacing w:after="80"/>
               <w:ind w:firstLine="0"/>
+              <w:jc w:val="center"/>
               <w:rPr>
                 <w:color w:val="000000"/>
                 <w:sz w:val="16"/>
@@ -2162,6 +2311,7 @@
             <w:pPr>
               <w:spacing w:after="80"/>
               <w:ind w:firstLine="0"/>
+              <w:jc w:val="center"/>
               <w:rPr>
                 <w:color w:val="000000"/>
                 <w:sz w:val="16"/>
@@ -2188,6 +2338,7 @@
             <w:pPr>
               <w:spacing w:after="80"/>
               <w:ind w:firstLine="0"/>
+              <w:jc w:val="center"/>
               <w:rPr>
                 <w:color w:val="000000"/>
                 <w:sz w:val="16"/>
@@ -2243,6 +2394,7 @@
             <w:pPr>
               <w:spacing w:after="80"/>
               <w:ind w:firstLine="0"/>
+              <w:jc w:val="center"/>
               <w:rPr>
                 <w:color w:val="000000"/>
                 <w:sz w:val="16"/>
@@ -2269,6 +2421,7 @@
             <w:pPr>
               <w:spacing w:after="80"/>
               <w:ind w:firstLine="0"/>
+              <w:jc w:val="center"/>
               <w:rPr>
                 <w:color w:val="000000"/>
                 <w:sz w:val="16"/>
@@ -2295,6 +2448,7 @@
             <w:pPr>
               <w:spacing w:after="80"/>
               <w:ind w:firstLine="0"/>
+              <w:jc w:val="center"/>
               <w:rPr>
                 <w:color w:val="000000"/>
                 <w:sz w:val="16"/>
@@ -2523,7 +2677,14 @@
           <w:color w:val="000000"/>
           <w:lang w:eastAsia="zh-TW"/>
         </w:rPr>
-        <w:t>in Figure 3</w:t>
+        <w:t xml:space="preserve">in </w:t>
+      </w:r>
+      <w:r>
+        <w:rPr>
+          <w:color w:val="000000"/>
+          <w:lang w:eastAsia="zh-TW"/>
+        </w:rPr>
+        <w:t>Table 2</w:t>
       </w:r>
       <w:r>
         <w:rPr>
@@ -2546,368 +2707,6 @@
           <w:lang w:eastAsia="zh-TW"/>
         </w:rPr>
         <w:t>The mean overall test score for this case was 51.7%. The model’s hyperparameters were adjusted to optimize the testing score overall. This testing score was less than the scores recorded for the individual case and this is discussed in more detail in the next section.</w:t>
-      </w:r>
-    </w:p>
-    <w:p>
-      <w:pPr>
-        <w:spacing w:before="240" w:after="80"/>
-        <w:ind w:firstLine="0"/>
-        <w:rPr>
-          <w:sz w:val="24"/>
-          <w:szCs w:val="24"/>
-          <w:lang w:eastAsia="zh-TW"/>
-        </w:rPr>
-      </w:pPr>
-      <w:r>
-        <w:rPr>
-          <w:color w:val="000000"/>
-          <w:lang w:eastAsia="zh-TW"/>
-        </w:rPr>
-        <w:t>5. Discussion</w:t>
-      </w:r>
-    </w:p>
-    <w:p>
-      <w:pPr>
-        <w:spacing w:after="80"/>
-        <w:rPr>
-          <w:color w:val="000000"/>
-          <w:lang w:eastAsia="zh-TW"/>
-        </w:rPr>
-      </w:pPr>
-      <w:r>
-        <w:rPr>
-          <w:color w:val="000000"/>
-          <w:lang w:eastAsia="zh-TW"/>
-        </w:rPr>
-        <w:lastRenderedPageBreak/>
-        <w:t>While</w:t>
-      </w:r>
-      <w:r>
-        <w:rPr>
-          <w:color w:val="000000"/>
-          <w:lang w:eastAsia="zh-TW"/>
-        </w:rPr>
-        <w:t xml:space="preserve"> neural </w:t>
-      </w:r>
-      <w:r>
-        <w:rPr>
-          <w:color w:val="000000"/>
-          <w:lang w:eastAsia="zh-TW"/>
-        </w:rPr>
-        <w:t>nets are often</w:t>
-      </w:r>
-      <w:r>
-        <w:rPr>
-          <w:color w:val="000000"/>
-          <w:lang w:eastAsia="zh-TW"/>
-        </w:rPr>
-        <w:t xml:space="preserve"> trained as end to end models </w:t>
-      </w:r>
-      <w:r>
-        <w:rPr>
-          <w:color w:val="000000"/>
-          <w:lang w:eastAsia="zh-TW"/>
-        </w:rPr>
-        <w:t xml:space="preserve">and lessen the need for feature extraction, </w:t>
-      </w:r>
-      <w:r>
-        <w:rPr>
-          <w:color w:val="000000"/>
-          <w:lang w:eastAsia="zh-TW"/>
-        </w:rPr>
-        <w:t xml:space="preserve">it was found that preprocessing was one of the major performance boosters for all models. This </w:t>
-      </w:r>
-      <w:r>
-        <w:rPr>
-          <w:color w:val="000000"/>
-          <w:lang w:eastAsia="zh-TW"/>
-        </w:rPr>
-        <w:t>is likely because preprocessing</w:t>
-      </w:r>
-      <w:r>
-        <w:rPr>
-          <w:color w:val="000000"/>
-          <w:lang w:eastAsia="zh-TW"/>
-        </w:rPr>
-        <w:t xml:space="preserve"> i</w:t>
-      </w:r>
-      <w:r>
-        <w:rPr>
-          <w:color w:val="000000"/>
-          <w:lang w:eastAsia="zh-TW"/>
-        </w:rPr>
-        <w:t>ncreases the</w:t>
-      </w:r>
-      <w:r>
-        <w:rPr>
-          <w:color w:val="000000"/>
-          <w:lang w:eastAsia="zh-TW"/>
-        </w:rPr>
-        <w:t xml:space="preserve"> signal to noise </w:t>
-      </w:r>
-      <w:r>
-        <w:rPr>
-          <w:color w:val="000000"/>
-          <w:lang w:eastAsia="zh-TW"/>
-        </w:rPr>
-        <w:t xml:space="preserve">ratio, making </w:t>
-      </w:r>
-      <w:r>
-        <w:rPr>
-          <w:color w:val="000000"/>
-          <w:lang w:eastAsia="zh-TW"/>
-        </w:rPr>
-        <w:t>discriminant features easier to learn.</w:t>
-      </w:r>
-    </w:p>
-    <w:p>
-      <w:pPr>
-        <w:spacing w:after="80"/>
-        <w:rPr>
-          <w:color w:val="000000"/>
-          <w:lang w:eastAsia="zh-TW"/>
-        </w:rPr>
-      </w:pPr>
-      <w:r>
-        <w:rPr>
-          <w:color w:val="000000"/>
-          <w:lang w:eastAsia="zh-TW"/>
-        </w:rPr>
-        <w:t>In general</w:t>
-      </w:r>
-      <w:r>
-        <w:rPr>
-          <w:color w:val="000000"/>
-          <w:lang w:eastAsia="zh-TW"/>
-        </w:rPr>
-        <w:t>,</w:t>
-      </w:r>
-      <w:r>
-        <w:rPr>
-          <w:color w:val="000000"/>
-          <w:lang w:eastAsia="zh-TW"/>
-        </w:rPr>
-        <w:t xml:space="preserve"> the CNN models did not perform quite as well as </w:t>
-      </w:r>
-      <w:r>
-        <w:rPr>
-          <w:color w:val="000000"/>
-          <w:lang w:eastAsia="zh-TW"/>
-        </w:rPr>
-        <w:t xml:space="preserve">they did in </w:t>
-      </w:r>
-      <w:r>
-        <w:rPr>
-          <w:color w:val="000000"/>
-          <w:lang w:eastAsia="zh-TW"/>
-        </w:rPr>
-        <w:t>the original paper [7]. One reason for this is that the data</w:t>
-      </w:r>
-      <w:r>
-        <w:rPr>
-          <w:color w:val="000000"/>
-          <w:lang w:eastAsia="zh-TW"/>
-        </w:rPr>
-        <w:t xml:space="preserve"> in the original paper</w:t>
-      </w:r>
-      <w:r>
-        <w:rPr>
-          <w:color w:val="000000"/>
-          <w:lang w:eastAsia="zh-TW"/>
-        </w:rPr>
-        <w:t xml:space="preserve"> was </w:t>
-      </w:r>
-      <w:r>
-        <w:rPr>
-          <w:color w:val="000000"/>
-          <w:lang w:eastAsia="zh-TW"/>
-        </w:rPr>
-        <w:t>subsampled</w:t>
-      </w:r>
-      <w:r>
-        <w:rPr>
-          <w:color w:val="000000"/>
-          <w:lang w:eastAsia="zh-TW"/>
-        </w:rPr>
-        <w:t xml:space="preserve"> into 625 windows and the mean of these predictions was used as the final prediction.</w:t>
-      </w:r>
-      <w:r>
-        <w:rPr>
-          <w:color w:val="000000"/>
-          <w:lang w:eastAsia="zh-TW"/>
-        </w:rPr>
-        <w:t xml:space="preserve"> </w:t>
-      </w:r>
-      <w:r>
-        <w:rPr>
-          <w:color w:val="000000"/>
-          <w:lang w:eastAsia="zh-TW"/>
-        </w:rPr>
-        <w:t>Resource constraints</w:t>
-      </w:r>
-      <w:r>
-        <w:rPr>
-          <w:color w:val="000000"/>
-          <w:lang w:eastAsia="zh-TW"/>
-        </w:rPr>
-        <w:t>, however,</w:t>
-      </w:r>
-      <w:r>
-        <w:rPr>
-          <w:color w:val="000000"/>
-          <w:lang w:eastAsia="zh-TW"/>
-        </w:rPr>
-        <w:t xml:space="preserve"> limited the number of </w:t>
-      </w:r>
-      <w:r>
-        <w:rPr>
-          <w:color w:val="000000"/>
-          <w:lang w:eastAsia="zh-TW"/>
-        </w:rPr>
-        <w:t>windows</w:t>
-      </w:r>
-      <w:r>
-        <w:rPr>
-          <w:color w:val="000000"/>
-          <w:lang w:eastAsia="zh-TW"/>
-        </w:rPr>
-        <w:t xml:space="preserve"> </w:t>
-      </w:r>
-      <w:r>
-        <w:rPr>
-          <w:color w:val="000000"/>
-          <w:lang w:eastAsia="zh-TW"/>
-        </w:rPr>
-        <w:t xml:space="preserve">used in this project </w:t>
-      </w:r>
-      <w:r>
-        <w:rPr>
-          <w:color w:val="000000"/>
-          <w:lang w:eastAsia="zh-TW"/>
-        </w:rPr>
-        <w:t>to significantly less than this. All Recurrent models were trained over 10 windows of the data with window-width 512, as this proved to be the optimal inpu</w:t>
-      </w:r>
-      <w:r>
-        <w:rPr>
-          <w:color w:val="000000"/>
-          <w:lang w:eastAsia="zh-TW"/>
-        </w:rPr>
-        <w:t xml:space="preserve">t. </w:t>
-      </w:r>
-      <w:r>
-        <w:rPr>
-          <w:color w:val="000000"/>
-          <w:lang w:eastAsia="zh-TW"/>
-        </w:rPr>
-        <w:t>Table 2 suggests that window sampling is an additional hyperparameter that needs to be optimized and that there exists a h</w:t>
-      </w:r>
-      <w:r>
-        <w:rPr>
-          <w:color w:val="000000"/>
-          <w:lang w:eastAsia="zh-TW"/>
-        </w:rPr>
-        <w:t>igh-</w:t>
-      </w:r>
-      <w:r>
-        <w:rPr>
-          <w:color w:val="000000"/>
-          <w:lang w:eastAsia="zh-TW"/>
-        </w:rPr>
-        <w:t>level correlation between the time window and the model performance</w:t>
-      </w:r>
-      <w:r>
-        <w:rPr>
-          <w:color w:val="000000"/>
-          <w:lang w:eastAsia="zh-TW"/>
-        </w:rPr>
-        <w:t>.</w:t>
-      </w:r>
-    </w:p>
-    <w:p>
-      <w:pPr>
-        <w:spacing w:after="80"/>
-        <w:rPr>
-          <w:sz w:val="24"/>
-          <w:szCs w:val="24"/>
-          <w:lang w:eastAsia="zh-TW"/>
-        </w:rPr>
-      </w:pPr>
-      <w:r>
-        <w:rPr>
-          <w:color w:val="000000"/>
-          <w:lang w:eastAsia="zh-TW"/>
-        </w:rPr>
-        <w:t>The Shallow CNN performed best on a single subject with vastly more data window subsamples than the other models (150 vs 10</w:t>
-      </w:r>
-      <w:r>
-        <w:rPr>
-          <w:color w:val="000000"/>
-          <w:lang w:eastAsia="zh-TW"/>
-        </w:rPr>
-        <w:t xml:space="preserve">), an interesting result </w:t>
-      </w:r>
-      <w:r>
-        <w:rPr>
-          <w:color w:val="000000"/>
-          <w:lang w:eastAsia="zh-TW"/>
-        </w:rPr>
-        <w:t xml:space="preserve">because </w:t>
-      </w:r>
-      <w:r>
-        <w:rPr>
-          <w:color w:val="000000"/>
-          <w:lang w:eastAsia="zh-TW"/>
-        </w:rPr>
-        <w:t xml:space="preserve">the </w:t>
-      </w:r>
-      <w:r>
-        <w:rPr>
-          <w:color w:val="000000"/>
-          <w:lang w:eastAsia="zh-TW"/>
-        </w:rPr>
-        <w:t>intensive windowing</w:t>
-      </w:r>
-      <w:r>
-        <w:rPr>
-          <w:color w:val="000000"/>
-          <w:lang w:eastAsia="zh-TW"/>
-        </w:rPr>
-        <w:t xml:space="preserve"> </w:t>
-      </w:r>
-      <w:r>
-        <w:rPr>
-          <w:color w:val="000000"/>
-          <w:lang w:eastAsia="zh-TW"/>
-        </w:rPr>
-        <w:t>indicated</w:t>
-      </w:r>
-      <w:r>
-        <w:rPr>
-          <w:color w:val="000000"/>
-          <w:lang w:eastAsia="zh-TW"/>
-        </w:rPr>
-        <w:t xml:space="preserve"> that the data were highly correlated and this in turn lead to very short training times with respect to the number of epochs. </w:t>
-      </w:r>
-      <w:r>
-        <w:rPr>
-          <w:color w:val="000000"/>
-          <w:lang w:eastAsia="zh-TW"/>
-        </w:rPr>
-        <w:t>Thus,</w:t>
-      </w:r>
-      <w:r>
-        <w:rPr>
-          <w:color w:val="000000"/>
-          <w:lang w:eastAsia="zh-TW"/>
-        </w:rPr>
-        <w:t xml:space="preserve"> the model was able to train over multiple copies of the data all within the same epoch, which is analogous to training less intensively subsampled data over multiple epochs.</w:t>
-      </w:r>
-      <w:r>
-        <w:rPr>
-          <w:color w:val="000000"/>
-          <w:lang w:eastAsia="zh-TW"/>
-        </w:rPr>
-        <w:t xml:space="preserve"> </w:t>
       </w:r>
     </w:p>
     <w:p>
@@ -3003,7 +2802,7 @@
         </w:trPr>
         <w:tc>
           <w:tcPr>
-            <w:tcW w:w="805" w:type="dxa"/>
+            <w:tcW w:w="741" w:type="dxa"/>
             <w:shd w:val="clear" w:color="auto" w:fill="E7E6E6" w:themeFill="background2"/>
           </w:tcPr>
           <w:p>
@@ -3030,7 +2829,7 @@
         </w:tc>
         <w:tc>
           <w:tcPr>
-            <w:tcW w:w="275" w:type="dxa"/>
+            <w:tcW w:w="427" w:type="dxa"/>
           </w:tcPr>
           <w:p>
             <w:pPr>
@@ -3056,7 +2855,7 @@
         </w:tc>
         <w:tc>
           <w:tcPr>
-            <w:tcW w:w="454" w:type="dxa"/>
+            <w:tcW w:w="443" w:type="dxa"/>
           </w:tcPr>
           <w:p>
             <w:pPr>
@@ -3082,7 +2881,7 @@
         </w:tc>
         <w:tc>
           <w:tcPr>
-            <w:tcW w:w="454" w:type="dxa"/>
+            <w:tcW w:w="443" w:type="dxa"/>
           </w:tcPr>
           <w:p>
             <w:pPr>
@@ -3108,7 +2907,7 @@
         </w:tc>
         <w:tc>
           <w:tcPr>
-            <w:tcW w:w="454" w:type="dxa"/>
+            <w:tcW w:w="443" w:type="dxa"/>
           </w:tcPr>
           <w:p>
             <w:pPr>
@@ -3134,7 +2933,7 @@
         </w:tc>
         <w:tc>
           <w:tcPr>
-            <w:tcW w:w="454" w:type="dxa"/>
+            <w:tcW w:w="443" w:type="dxa"/>
           </w:tcPr>
           <w:p>
             <w:pPr>
@@ -3160,7 +2959,7 @@
         </w:tc>
         <w:tc>
           <w:tcPr>
-            <w:tcW w:w="454" w:type="dxa"/>
+            <w:tcW w:w="443" w:type="dxa"/>
           </w:tcPr>
           <w:p>
             <w:pPr>
@@ -3186,7 +2985,7 @@
         </w:tc>
         <w:tc>
           <w:tcPr>
-            <w:tcW w:w="454" w:type="dxa"/>
+            <w:tcW w:w="443" w:type="dxa"/>
           </w:tcPr>
           <w:p>
             <w:pPr>
@@ -3212,7 +3011,7 @@
         </w:tc>
         <w:tc>
           <w:tcPr>
-            <w:tcW w:w="454" w:type="dxa"/>
+            <w:tcW w:w="443" w:type="dxa"/>
           </w:tcPr>
           <w:p>
             <w:pPr>
@@ -3238,7 +3037,7 @@
         </w:tc>
         <w:tc>
           <w:tcPr>
-            <w:tcW w:w="454" w:type="dxa"/>
+            <w:tcW w:w="443" w:type="dxa"/>
           </w:tcPr>
           <w:p>
             <w:pPr>
@@ -3269,7 +3068,7 @@
         </w:trPr>
         <w:tc>
           <w:tcPr>
-            <w:tcW w:w="805" w:type="dxa"/>
+            <w:tcW w:w="741" w:type="dxa"/>
             <w:shd w:val="clear" w:color="auto" w:fill="E7E6E6" w:themeFill="background2"/>
           </w:tcPr>
           <w:p>
@@ -3290,22 +3089,13 @@
                 <w:szCs w:val="14"/>
                 <w:lang w:eastAsia="zh-TW"/>
               </w:rPr>
-              <w:t>Test Acc.</w:t>
-            </w:r>
-            <w:r>
-              <w:rPr>
-                <w:color w:val="000000"/>
-                <w:sz w:val="14"/>
-                <w:szCs w:val="14"/>
-                <w:lang w:eastAsia="zh-TW"/>
-              </w:rPr>
-              <w:t xml:space="preserve"> (%)</w:t>
-            </w:r>
-          </w:p>
-        </w:tc>
-        <w:tc>
-          <w:tcPr>
-            <w:tcW w:w="275" w:type="dxa"/>
+              <w:t>Test Acc. (%)</w:t>
+            </w:r>
+          </w:p>
+        </w:tc>
+        <w:tc>
+          <w:tcPr>
+            <w:tcW w:w="427" w:type="dxa"/>
           </w:tcPr>
           <w:p>
             <w:pPr>
@@ -3331,7 +3121,7 @@
         </w:tc>
         <w:tc>
           <w:tcPr>
-            <w:tcW w:w="454" w:type="dxa"/>
+            <w:tcW w:w="443" w:type="dxa"/>
           </w:tcPr>
           <w:p>
             <w:pPr>
@@ -3357,7 +3147,7 @@
         </w:tc>
         <w:tc>
           <w:tcPr>
-            <w:tcW w:w="454" w:type="dxa"/>
+            <w:tcW w:w="443" w:type="dxa"/>
           </w:tcPr>
           <w:p>
             <w:pPr>
@@ -3383,7 +3173,7 @@
         </w:tc>
         <w:tc>
           <w:tcPr>
-            <w:tcW w:w="454" w:type="dxa"/>
+            <w:tcW w:w="443" w:type="dxa"/>
           </w:tcPr>
           <w:p>
             <w:pPr>
@@ -3409,7 +3199,7 @@
         </w:tc>
         <w:tc>
           <w:tcPr>
-            <w:tcW w:w="454" w:type="dxa"/>
+            <w:tcW w:w="443" w:type="dxa"/>
           </w:tcPr>
           <w:p>
             <w:pPr>
@@ -3435,7 +3225,7 @@
         </w:tc>
         <w:tc>
           <w:tcPr>
-            <w:tcW w:w="454" w:type="dxa"/>
+            <w:tcW w:w="443" w:type="dxa"/>
           </w:tcPr>
           <w:p>
             <w:pPr>
@@ -3461,7 +3251,7 @@
         </w:tc>
         <w:tc>
           <w:tcPr>
-            <w:tcW w:w="454" w:type="dxa"/>
+            <w:tcW w:w="443" w:type="dxa"/>
           </w:tcPr>
           <w:p>
             <w:pPr>
@@ -3487,7 +3277,7 @@
         </w:tc>
         <w:tc>
           <w:tcPr>
-            <w:tcW w:w="454" w:type="dxa"/>
+            <w:tcW w:w="443" w:type="dxa"/>
           </w:tcPr>
           <w:p>
             <w:pPr>
@@ -3513,7 +3303,7 @@
         </w:tc>
         <w:tc>
           <w:tcPr>
-            <w:tcW w:w="454" w:type="dxa"/>
+            <w:tcW w:w="443" w:type="dxa"/>
           </w:tcPr>
           <w:p>
             <w:pPr>
@@ -3539,150 +3329,6 @@
         </w:tc>
       </w:tr>
     </w:tbl>
-    <w:p>
-      <w:pPr>
-        <w:spacing w:after="80"/>
-        <w:ind w:firstLine="0"/>
-        <w:rPr>
-          <w:color w:val="000000"/>
-          <w:lang w:eastAsia="zh-TW"/>
-        </w:rPr>
-      </w:pPr>
-    </w:p>
-    <w:p>
-      <w:pPr>
-        <w:spacing w:after="80"/>
-        <w:rPr>
-          <w:sz w:val="24"/>
-          <w:szCs w:val="24"/>
-          <w:lang w:eastAsia="zh-TW"/>
-        </w:rPr>
-      </w:pPr>
-      <w:r>
-        <w:rPr>
-          <w:color w:val="000000"/>
-          <w:lang w:eastAsia="zh-TW"/>
-        </w:rPr>
-        <w:t>The Deep CNN achieved a lower accuracy for the single su</w:t>
-      </w:r>
-      <w:r>
-        <w:rPr>
-          <w:color w:val="000000"/>
-          <w:lang w:eastAsia="zh-TW"/>
-        </w:rPr>
-        <w:t>bject test than the Shallow CNN, which</w:t>
-      </w:r>
-      <w:r>
-        <w:rPr>
-          <w:color w:val="000000"/>
-          <w:lang w:eastAsia="zh-TW"/>
-        </w:rPr>
-        <w:t xml:space="preserve"> matches the results obtained from the original paper [7]. </w:t>
-      </w:r>
-      <w:r>
-        <w:rPr>
-          <w:color w:val="000000"/>
-          <w:lang w:eastAsia="zh-TW"/>
-        </w:rPr>
-        <w:t xml:space="preserve">This can most likely be attributed to an overly complicated model structure without skip connections such that features in the layers </w:t>
-      </w:r>
-      <w:r>
-        <w:t>can be missed altogether</w:t>
-      </w:r>
-      <w:r>
-        <w:rPr>
-          <w:color w:val="000000"/>
-          <w:lang w:eastAsia="zh-TW"/>
-        </w:rPr>
-        <w:t>.</w:t>
-      </w:r>
-      <w:r>
-        <w:rPr>
-          <w:color w:val="000000"/>
-          <w:lang w:eastAsia="zh-TW"/>
-        </w:rPr>
-        <w:t xml:space="preserve"> A high testing accuracy was achieved when training over 45 epochs, which is significantly more than the Shallow CNN model due to less intensive subsampling (10 vs 150).</w:t>
-      </w:r>
-    </w:p>
-    <w:p>
-      <w:pPr>
-        <w:spacing w:after="80"/>
-        <w:rPr>
-          <w:color w:val="000000"/>
-          <w:lang w:eastAsia="zh-TW"/>
-        </w:rPr>
-      </w:pPr>
-      <w:r>
-        <w:rPr>
-          <w:color w:val="000000"/>
-          <w:lang w:eastAsia="zh-TW"/>
-        </w:rPr>
-        <w:t>Using</w:t>
-      </w:r>
-      <w:r>
-        <w:rPr>
-          <w:color w:val="000000"/>
-          <w:lang w:eastAsia="zh-TW"/>
-        </w:rPr>
-        <w:t xml:space="preserve"> spectrograms did not boost the model’s accuracy. Although it may seem intuitive that analyzing the power density of the electrode waveforms over time and frequency would </w:t>
-      </w:r>
-      <w:r>
-        <w:rPr>
-          <w:color w:val="000000"/>
-          <w:lang w:eastAsia="zh-TW"/>
-        </w:rPr>
-        <w:t>allow the Deep CNN to hone in on features specific to each class, this is not the case. One possible reason for this is that</w:t>
-      </w:r>
-      <w:r>
-        <w:rPr>
-          <w:color w:val="000000"/>
-          <w:lang w:eastAsia="zh-TW"/>
-        </w:rPr>
-        <w:t xml:space="preserve"> </w:t>
-      </w:r>
-      <w:r>
-        <w:rPr>
-          <w:color w:val="000000"/>
-          <w:lang w:eastAsia="zh-TW"/>
-        </w:rPr>
-        <w:t xml:space="preserve">in the original paper [10], </w:t>
-      </w:r>
-      <w:r>
-        <w:rPr>
-          <w:color w:val="000000"/>
-          <w:lang w:eastAsia="zh-TW"/>
-        </w:rPr>
-        <w:t>the authors only used 3 electrode</w:t>
-      </w:r>
-      <w:r>
-        <w:rPr>
-          <w:color w:val="000000"/>
-          <w:lang w:eastAsia="zh-TW"/>
-        </w:rPr>
-        <w:t>s and as such, the input was more analogous to 3 channel RGB images for which CNNs have been optimized.</w:t>
-      </w:r>
-      <w:r>
-        <w:rPr>
-          <w:color w:val="000000"/>
-          <w:lang w:eastAsia="zh-TW"/>
-        </w:rPr>
-        <w:t xml:space="preserve"> </w:t>
-      </w:r>
-      <w:r>
-        <w:rPr>
-          <w:color w:val="000000"/>
-          <w:lang w:eastAsia="zh-TW"/>
-        </w:rPr>
-        <w:t>Furthermore, the classification task in that paper was simply binary classification of left or right hand movement.</w:t>
-      </w:r>
-      <w:r>
-        <w:rPr>
-          <w:color w:val="000000"/>
-          <w:lang w:eastAsia="zh-TW"/>
-        </w:rPr>
-        <w:t xml:space="preserve"> </w:t>
-      </w:r>
-    </w:p>
     <w:p>
       <w:pPr>
         <w:pStyle w:val="Caption"/>
@@ -3700,6 +3346,7 @@
           <w:sz w:val="18"/>
           <w:szCs w:val="18"/>
         </w:rPr>
+        <w:lastRenderedPageBreak/>
         <w:t xml:space="preserve">Table </w:t>
       </w:r>
       <w:r>
@@ -3800,6 +3447,7 @@
             <w:pPr>
               <w:spacing w:after="80"/>
               <w:ind w:firstLine="0"/>
+              <w:jc w:val="center"/>
               <w:rPr>
                 <w:color w:val="000000"/>
                 <w:sz w:val="16"/>
@@ -3826,6 +3474,7 @@
             <w:pPr>
               <w:spacing w:after="80"/>
               <w:ind w:firstLine="0"/>
+              <w:jc w:val="center"/>
               <w:rPr>
                 <w:color w:val="000000"/>
                 <w:sz w:val="16"/>
@@ -3852,6 +3501,7 @@
             <w:pPr>
               <w:spacing w:after="80"/>
               <w:ind w:firstLine="0"/>
+              <w:jc w:val="center"/>
               <w:rPr>
                 <w:color w:val="000000"/>
                 <w:sz w:val="16"/>
@@ -3907,6 +3557,7 @@
             <w:pPr>
               <w:spacing w:after="80"/>
               <w:ind w:firstLine="0"/>
+              <w:jc w:val="center"/>
               <w:rPr>
                 <w:color w:val="000000"/>
                 <w:sz w:val="16"/>
@@ -3933,6 +3584,7 @@
             <w:pPr>
               <w:spacing w:after="80"/>
               <w:ind w:firstLine="0"/>
+              <w:jc w:val="center"/>
               <w:rPr>
                 <w:color w:val="000000"/>
                 <w:sz w:val="16"/>
@@ -3959,6 +3611,7 @@
             <w:pPr>
               <w:spacing w:after="80"/>
               <w:ind w:firstLine="0"/>
+              <w:jc w:val="center"/>
               <w:rPr>
                 <w:color w:val="000000"/>
                 <w:sz w:val="16"/>
@@ -3982,6 +3635,7 @@
     <w:p>
       <w:pPr>
         <w:spacing w:before="240" w:after="80"/>
+        <w:ind w:firstLine="0"/>
         <w:rPr>
           <w:sz w:val="24"/>
           <w:szCs w:val="24"/>
@@ -3993,35 +3647,284 @@
           <w:color w:val="000000"/>
           <w:lang w:eastAsia="zh-TW"/>
         </w:rPr>
-        <w:t>The simplicity of th</w:t>
-      </w:r>
-      <w:r>
-        <w:rPr>
-          <w:color w:val="000000"/>
-          <w:lang w:eastAsia="zh-TW"/>
-        </w:rPr>
-        <w:t>e C-RNN architecture for the</w:t>
-      </w:r>
-      <w:r>
-        <w:rPr>
-          <w:color w:val="000000"/>
-          <w:lang w:eastAsia="zh-TW"/>
-        </w:rPr>
-        <w:t xml:space="preserve"> given dataset </w:t>
-      </w:r>
-      <w:r>
-        <w:rPr>
-          <w:color w:val="000000"/>
-          <w:lang w:eastAsia="zh-TW"/>
-        </w:rPr>
-        <w:t xml:space="preserve">is what </w:t>
-      </w:r>
-      <w:r>
-        <w:rPr>
-          <w:color w:val="000000"/>
-          <w:lang w:eastAsia="zh-TW"/>
-        </w:rPr>
-        <w:t xml:space="preserve">may have allowed it to be so successful. As described earlier, the convolution layers serve to reduce dimensionality while interpreting time adjacent features, prior to passing in to RNN type layers for further analysis. It is for this reason that the architecture may have been successful for the given data set. </w:t>
+        <w:t>5. Discussion</w:t>
+      </w:r>
+    </w:p>
+    <w:p>
+      <w:pPr>
+        <w:spacing w:after="80"/>
+        <w:rPr>
+          <w:color w:val="000000"/>
+          <w:lang w:eastAsia="zh-TW"/>
+        </w:rPr>
+      </w:pPr>
+      <w:r>
+        <w:rPr>
+          <w:color w:val="000000"/>
+          <w:lang w:eastAsia="zh-TW"/>
+        </w:rPr>
+        <w:t>While</w:t>
+      </w:r>
+      <w:r>
+        <w:rPr>
+          <w:color w:val="000000"/>
+          <w:lang w:eastAsia="zh-TW"/>
+        </w:rPr>
+        <w:t xml:space="preserve"> neural </w:t>
+      </w:r>
+      <w:r>
+        <w:rPr>
+          <w:color w:val="000000"/>
+          <w:lang w:eastAsia="zh-TW"/>
+        </w:rPr>
+        <w:t>nets are often</w:t>
+      </w:r>
+      <w:r>
+        <w:rPr>
+          <w:color w:val="000000"/>
+          <w:lang w:eastAsia="zh-TW"/>
+        </w:rPr>
+        <w:t xml:space="preserve"> trained as end to end models </w:t>
+      </w:r>
+      <w:r>
+        <w:rPr>
+          <w:color w:val="000000"/>
+          <w:lang w:eastAsia="zh-TW"/>
+        </w:rPr>
+        <w:t>and</w:t>
+      </w:r>
+      <w:r>
+        <w:rPr>
+          <w:color w:val="000000"/>
+          <w:lang w:eastAsia="zh-TW"/>
+        </w:rPr>
+        <w:t xml:space="preserve"> thus</w:t>
+      </w:r>
+      <w:r>
+        <w:rPr>
+          <w:color w:val="000000"/>
+          <w:lang w:eastAsia="zh-TW"/>
+        </w:rPr>
+        <w:t xml:space="preserve"> lessen the need for feature extraction, </w:t>
+      </w:r>
+      <w:r>
+        <w:rPr>
+          <w:color w:val="000000"/>
+          <w:lang w:eastAsia="zh-TW"/>
+        </w:rPr>
+        <w:t xml:space="preserve">it was found that preprocessing was one of the major performance boosters for all models. This </w:t>
+      </w:r>
+      <w:r>
+        <w:rPr>
+          <w:color w:val="000000"/>
+          <w:lang w:eastAsia="zh-TW"/>
+        </w:rPr>
+        <w:t>is likely because preprocessing</w:t>
+      </w:r>
+      <w:r>
+        <w:rPr>
+          <w:color w:val="000000"/>
+          <w:lang w:eastAsia="zh-TW"/>
+        </w:rPr>
+        <w:t xml:space="preserve"> i</w:t>
+      </w:r>
+      <w:r>
+        <w:rPr>
+          <w:color w:val="000000"/>
+          <w:lang w:eastAsia="zh-TW"/>
+        </w:rPr>
+        <w:t>ncreases the</w:t>
+      </w:r>
+      <w:r>
+        <w:rPr>
+          <w:color w:val="000000"/>
+          <w:lang w:eastAsia="zh-TW"/>
+        </w:rPr>
+        <w:t xml:space="preserve"> signal to noise </w:t>
+      </w:r>
+      <w:r>
+        <w:rPr>
+          <w:color w:val="000000"/>
+          <w:lang w:eastAsia="zh-TW"/>
+        </w:rPr>
+        <w:t xml:space="preserve">ratio, making </w:t>
+      </w:r>
+      <w:r>
+        <w:rPr>
+          <w:color w:val="000000"/>
+          <w:lang w:eastAsia="zh-TW"/>
+        </w:rPr>
+        <w:t>discriminant features easier to learn.</w:t>
+      </w:r>
+    </w:p>
+    <w:p>
+      <w:pPr>
+        <w:spacing w:after="80"/>
+        <w:rPr>
+          <w:color w:val="000000"/>
+          <w:lang w:eastAsia="zh-TW"/>
+        </w:rPr>
+      </w:pPr>
+      <w:r>
+        <w:rPr>
+          <w:color w:val="000000"/>
+          <w:lang w:eastAsia="zh-TW"/>
+        </w:rPr>
+        <w:t>In general</w:t>
+      </w:r>
+      <w:r>
+        <w:rPr>
+          <w:color w:val="000000"/>
+          <w:lang w:eastAsia="zh-TW"/>
+        </w:rPr>
+        <w:t>,</w:t>
+      </w:r>
+      <w:r>
+        <w:rPr>
+          <w:color w:val="000000"/>
+          <w:lang w:eastAsia="zh-TW"/>
+        </w:rPr>
+        <w:t xml:space="preserve"> the CNN models did not perform quite as well as </w:t>
+      </w:r>
+      <w:r>
+        <w:rPr>
+          <w:color w:val="000000"/>
+          <w:lang w:eastAsia="zh-TW"/>
+        </w:rPr>
+        <w:t xml:space="preserve">they did in </w:t>
+      </w:r>
+      <w:r>
+        <w:rPr>
+          <w:color w:val="000000"/>
+          <w:lang w:eastAsia="zh-TW"/>
+        </w:rPr>
+        <w:t>the original paper [7]. One reason for this is that the data</w:t>
+      </w:r>
+      <w:r>
+        <w:rPr>
+          <w:color w:val="000000"/>
+          <w:lang w:eastAsia="zh-TW"/>
+        </w:rPr>
+        <w:t xml:space="preserve"> in the original paper</w:t>
+      </w:r>
+      <w:r>
+        <w:rPr>
+          <w:color w:val="000000"/>
+          <w:lang w:eastAsia="zh-TW"/>
+        </w:rPr>
+        <w:t xml:space="preserve"> was </w:t>
+      </w:r>
+      <w:r>
+        <w:rPr>
+          <w:color w:val="000000"/>
+          <w:lang w:eastAsia="zh-TW"/>
+        </w:rPr>
+        <w:t>subsampled</w:t>
+      </w:r>
+      <w:r>
+        <w:rPr>
+          <w:color w:val="000000"/>
+          <w:lang w:eastAsia="zh-TW"/>
+        </w:rPr>
+        <w:t xml:space="preserve"> into 625 windows and the mean of these predictions was used as the final prediction.</w:t>
+      </w:r>
+      <w:r>
+        <w:rPr>
+          <w:color w:val="000000"/>
+          <w:lang w:eastAsia="zh-TW"/>
+        </w:rPr>
+        <w:t xml:space="preserve"> </w:t>
+      </w:r>
+      <w:r>
+        <w:rPr>
+          <w:color w:val="000000"/>
+          <w:lang w:eastAsia="zh-TW"/>
+        </w:rPr>
+        <w:t>Resource constraints</w:t>
+      </w:r>
+      <w:r>
+        <w:rPr>
+          <w:color w:val="000000"/>
+          <w:lang w:eastAsia="zh-TW"/>
+        </w:rPr>
+        <w:t>, however,</w:t>
+      </w:r>
+      <w:r>
+        <w:rPr>
+          <w:color w:val="000000"/>
+          <w:lang w:eastAsia="zh-TW"/>
+        </w:rPr>
+        <w:t xml:space="preserve"> limited the number of </w:t>
+      </w:r>
+      <w:r>
+        <w:rPr>
+          <w:color w:val="000000"/>
+          <w:lang w:eastAsia="zh-TW"/>
+        </w:rPr>
+        <w:t>windows</w:t>
+      </w:r>
+      <w:r>
+        <w:rPr>
+          <w:color w:val="000000"/>
+          <w:lang w:eastAsia="zh-TW"/>
+        </w:rPr>
+        <w:t xml:space="preserve"> </w:t>
+      </w:r>
+      <w:r>
+        <w:rPr>
+          <w:color w:val="000000"/>
+          <w:lang w:eastAsia="zh-TW"/>
+        </w:rPr>
+        <w:t xml:space="preserve">used in this project </w:t>
+      </w:r>
+      <w:r>
+        <w:rPr>
+          <w:color w:val="000000"/>
+          <w:lang w:eastAsia="zh-TW"/>
+        </w:rPr>
+        <w:t>to significantly less than this. All Recurrent models were trained over 10 windows of the data with window-width 512, as this proved to be the optimal inpu</w:t>
+      </w:r>
+      <w:r>
+        <w:rPr>
+          <w:color w:val="000000"/>
+          <w:lang w:eastAsia="zh-TW"/>
+        </w:rPr>
+        <w:t xml:space="preserve">t. </w:t>
+      </w:r>
+      <w:r>
+        <w:rPr>
+          <w:color w:val="000000"/>
+          <w:lang w:eastAsia="zh-TW"/>
+        </w:rPr>
+        <w:t>Table 3</w:t>
+      </w:r>
+      <w:r>
+        <w:rPr>
+          <w:color w:val="000000"/>
+          <w:lang w:eastAsia="zh-TW"/>
+        </w:rPr>
+        <w:t xml:space="preserve"> suggests that window sampling is an additional hyperparameter that needs to be optimized and that there exists a h</w:t>
+      </w:r>
+      <w:r>
+        <w:rPr>
+          <w:color w:val="000000"/>
+          <w:lang w:eastAsia="zh-TW"/>
+        </w:rPr>
+        <w:t>igh-</w:t>
+      </w:r>
+      <w:r>
+        <w:rPr>
+          <w:color w:val="000000"/>
+          <w:lang w:eastAsia="zh-TW"/>
+        </w:rPr>
+        <w:t>level correlation between the time window and the model performance</w:t>
+      </w:r>
+      <w:r>
+        <w:rPr>
+          <w:color w:val="000000"/>
+          <w:lang w:eastAsia="zh-TW"/>
+        </w:rPr>
+        <w:t>.</w:t>
       </w:r>
     </w:p>
     <w:p>
@@ -4038,6 +3941,314 @@
           <w:color w:val="000000"/>
           <w:lang w:eastAsia="zh-TW"/>
         </w:rPr>
+        <w:t>The Shallow CNN performed best on a single subject with vastly more data window subsamples than the other models (150 vs 10</w:t>
+      </w:r>
+      <w:r>
+        <w:rPr>
+          <w:color w:val="000000"/>
+          <w:lang w:eastAsia="zh-TW"/>
+        </w:rPr>
+        <w:t xml:space="preserve">), an interesting result </w:t>
+      </w:r>
+      <w:r>
+        <w:rPr>
+          <w:color w:val="000000"/>
+          <w:lang w:eastAsia="zh-TW"/>
+        </w:rPr>
+        <w:t xml:space="preserve">because </w:t>
+      </w:r>
+      <w:r>
+        <w:rPr>
+          <w:color w:val="000000"/>
+          <w:lang w:eastAsia="zh-TW"/>
+        </w:rPr>
+        <w:t xml:space="preserve">the </w:t>
+      </w:r>
+      <w:r>
+        <w:rPr>
+          <w:color w:val="000000"/>
+          <w:lang w:eastAsia="zh-TW"/>
+        </w:rPr>
+        <w:t>intensive windowing</w:t>
+      </w:r>
+      <w:r>
+        <w:rPr>
+          <w:color w:val="000000"/>
+          <w:lang w:eastAsia="zh-TW"/>
+        </w:rPr>
+        <w:t xml:space="preserve"> </w:t>
+      </w:r>
+      <w:r>
+        <w:rPr>
+          <w:color w:val="000000"/>
+          <w:lang w:eastAsia="zh-TW"/>
+        </w:rPr>
+        <w:t>indicated</w:t>
+      </w:r>
+      <w:r>
+        <w:rPr>
+          <w:color w:val="000000"/>
+          <w:lang w:eastAsia="zh-TW"/>
+        </w:rPr>
+        <w:t xml:space="preserve"> that the data were highly correlated and this in turn lead to very short training times with respect to the number of epochs. </w:t>
+      </w:r>
+      <w:r>
+        <w:rPr>
+          <w:color w:val="000000"/>
+          <w:lang w:eastAsia="zh-TW"/>
+        </w:rPr>
+        <w:t>Thus,</w:t>
+      </w:r>
+      <w:r>
+        <w:rPr>
+          <w:color w:val="000000"/>
+          <w:lang w:eastAsia="zh-TW"/>
+        </w:rPr>
+        <w:t xml:space="preserve"> the model was able to train over multiple copies of the data all within the same epoch, which is analogous to training less intensively subsampled data over multiple epochs.</w:t>
+      </w:r>
+      <w:r>
+        <w:rPr>
+          <w:color w:val="000000"/>
+          <w:lang w:eastAsia="zh-TW"/>
+        </w:rPr>
+        <w:t xml:space="preserve"> </w:t>
+      </w:r>
+    </w:p>
+    <w:p>
+      <w:pPr>
+        <w:spacing w:after="80"/>
+        <w:rPr>
+          <w:sz w:val="24"/>
+          <w:szCs w:val="24"/>
+          <w:lang w:eastAsia="zh-TW"/>
+        </w:rPr>
+      </w:pPr>
+      <w:r>
+        <w:rPr>
+          <w:color w:val="000000"/>
+          <w:lang w:eastAsia="zh-TW"/>
+        </w:rPr>
+        <w:t>The Deep CNN achieved a lower accuracy for the single su</w:t>
+      </w:r>
+      <w:r>
+        <w:rPr>
+          <w:color w:val="000000"/>
+          <w:lang w:eastAsia="zh-TW"/>
+        </w:rPr>
+        <w:t>bject test than the Shallow CNN, which</w:t>
+      </w:r>
+      <w:r>
+        <w:rPr>
+          <w:color w:val="000000"/>
+          <w:lang w:eastAsia="zh-TW"/>
+        </w:rPr>
+        <w:t xml:space="preserve"> matches the results obtained from the original paper [7]. </w:t>
+      </w:r>
+      <w:r>
+        <w:rPr>
+          <w:color w:val="000000"/>
+          <w:lang w:eastAsia="zh-TW"/>
+        </w:rPr>
+        <w:t xml:space="preserve">This can most likely be attributed to an overly complicated model structure without skip connections such that features in the layers </w:t>
+      </w:r>
+      <w:r>
+        <w:t>can be missed altogether</w:t>
+      </w:r>
+      <w:r>
+        <w:rPr>
+          <w:color w:val="000000"/>
+          <w:lang w:eastAsia="zh-TW"/>
+        </w:rPr>
+        <w:t>.</w:t>
+      </w:r>
+      <w:r>
+        <w:rPr>
+          <w:color w:val="000000"/>
+          <w:lang w:eastAsia="zh-TW"/>
+        </w:rPr>
+        <w:t xml:space="preserve"> A high testing accuracy was achieved when training over 45 epochs, which is significantly more than the Shallow CNN model due to less intensive subsampling (10 vs 150).</w:t>
+      </w:r>
+    </w:p>
+    <w:p>
+      <w:pPr>
+        <w:spacing w:after="80"/>
+        <w:rPr>
+          <w:color w:val="000000"/>
+          <w:lang w:eastAsia="zh-TW"/>
+        </w:rPr>
+      </w:pPr>
+      <w:r>
+        <w:rPr>
+          <w:color w:val="000000"/>
+          <w:lang w:eastAsia="zh-TW"/>
+        </w:rPr>
+        <w:t>Using</w:t>
+      </w:r>
+      <w:r>
+        <w:rPr>
+          <w:color w:val="000000"/>
+          <w:lang w:eastAsia="zh-TW"/>
+        </w:rPr>
+        <w:t xml:space="preserve"> spectrograms did not boost the model’s accuracy. Although it may seem intuitive that analyzing the power density of the electrode waveforms over time and frequency would </w:t>
+      </w:r>
+      <w:r>
+        <w:rPr>
+          <w:color w:val="000000"/>
+          <w:lang w:eastAsia="zh-TW"/>
+        </w:rPr>
+        <w:t>allow the Deep CNN to hone in on features</w:t>
+      </w:r>
+      <w:r>
+        <w:rPr>
+          <w:color w:val="000000"/>
+          <w:lang w:eastAsia="zh-TW"/>
+        </w:rPr>
+        <w:t xml:space="preserve"> specific to each class, this was</w:t>
+      </w:r>
+      <w:r>
+        <w:rPr>
+          <w:color w:val="000000"/>
+          <w:lang w:eastAsia="zh-TW"/>
+        </w:rPr>
+        <w:t xml:space="preserve"> not the case. One possible reason for this is that</w:t>
+      </w:r>
+      <w:r>
+        <w:rPr>
+          <w:color w:val="000000"/>
+          <w:lang w:eastAsia="zh-TW"/>
+        </w:rPr>
+        <w:t xml:space="preserve"> </w:t>
+      </w:r>
+      <w:r>
+        <w:rPr>
+          <w:color w:val="000000"/>
+          <w:lang w:eastAsia="zh-TW"/>
+        </w:rPr>
+        <w:t xml:space="preserve">in the original paper [10], </w:t>
+      </w:r>
+      <w:r>
+        <w:rPr>
+          <w:color w:val="000000"/>
+          <w:lang w:eastAsia="zh-TW"/>
+        </w:rPr>
+        <w:t>the authors only used 3 electrode</w:t>
+      </w:r>
+      <w:r>
+        <w:rPr>
+          <w:color w:val="000000"/>
+          <w:lang w:eastAsia="zh-TW"/>
+        </w:rPr>
+        <w:t>s and as such, the input was more analogous to 3 channel RGB images for which CNNs have been optimized.</w:t>
+      </w:r>
+      <w:r>
+        <w:rPr>
+          <w:color w:val="000000"/>
+          <w:lang w:eastAsia="zh-TW"/>
+        </w:rPr>
+        <w:t xml:space="preserve"> </w:t>
+      </w:r>
+      <w:r>
+        <w:rPr>
+          <w:color w:val="000000"/>
+          <w:lang w:eastAsia="zh-TW"/>
+        </w:rPr>
+        <w:t>Furthermore, the classification task in that paper was simply binary classification of left or right hand movement.</w:t>
+      </w:r>
+      <w:r>
+        <w:rPr>
+          <w:color w:val="000000"/>
+          <w:lang w:eastAsia="zh-TW"/>
+        </w:rPr>
+        <w:t xml:space="preserve"> </w:t>
+      </w:r>
+    </w:p>
+    <w:p>
+      <w:pPr>
+        <w:spacing w:before="240" w:after="80"/>
+        <w:rPr>
+          <w:sz w:val="24"/>
+          <w:szCs w:val="24"/>
+          <w:lang w:eastAsia="zh-TW"/>
+        </w:rPr>
+      </w:pPr>
+      <w:r>
+        <w:rPr>
+          <w:color w:val="000000"/>
+          <w:lang w:eastAsia="zh-TW"/>
+        </w:rPr>
+        <w:t>The simplicity of th</w:t>
+      </w:r>
+      <w:r>
+        <w:rPr>
+          <w:color w:val="000000"/>
+          <w:lang w:eastAsia="zh-TW"/>
+        </w:rPr>
+        <w:t>e C-RNN architecture for the</w:t>
+      </w:r>
+      <w:r>
+        <w:rPr>
+          <w:color w:val="000000"/>
+          <w:lang w:eastAsia="zh-TW"/>
+        </w:rPr>
+        <w:t xml:space="preserve"> given dataset </w:t>
+      </w:r>
+      <w:r>
+        <w:rPr>
+          <w:color w:val="000000"/>
+          <w:lang w:eastAsia="zh-TW"/>
+        </w:rPr>
+        <w:t xml:space="preserve">is what </w:t>
+      </w:r>
+      <w:r>
+        <w:rPr>
+          <w:color w:val="000000"/>
+          <w:lang w:eastAsia="zh-TW"/>
+        </w:rPr>
+        <w:t xml:space="preserve">may have allowed it to be so successful. As described earlier, the convolution layers serve to reduce dimensionality while interpreting time adjacent features, prior to </w:t>
+      </w:r>
+      <w:r>
+        <w:rPr>
+          <w:color w:val="000000"/>
+          <w:lang w:eastAsia="zh-TW"/>
+        </w:rPr>
+        <w:t>being passed</w:t>
+      </w:r>
+      <w:r>
+        <w:rPr>
+          <w:color w:val="000000"/>
+          <w:lang w:eastAsia="zh-TW"/>
+        </w:rPr>
+        <w:t xml:space="preserve"> in to RNN type layers for further analysis. It is for this reason that the architecture may have bee</w:t>
+      </w:r>
+      <w:r>
+        <w:rPr>
+          <w:color w:val="000000"/>
+          <w:lang w:eastAsia="zh-TW"/>
+        </w:rPr>
+        <w:t>n successful for the given data</w:t>
+      </w:r>
+      <w:r>
+        <w:rPr>
+          <w:color w:val="000000"/>
+          <w:lang w:eastAsia="zh-TW"/>
+        </w:rPr>
+        <w:t xml:space="preserve">set. </w:t>
+      </w:r>
+    </w:p>
+    <w:p>
+      <w:pPr>
+        <w:spacing w:after="80"/>
+        <w:rPr>
+          <w:sz w:val="24"/>
+          <w:szCs w:val="24"/>
+          <w:lang w:eastAsia="zh-TW"/>
+        </w:rPr>
+      </w:pPr>
+      <w:r>
+        <w:rPr>
+          <w:color w:val="000000"/>
+          <w:lang w:eastAsia="zh-TW"/>
+        </w:rPr>
         <w:t>The IC-RNN structure did not perform as well for this dataset as other models did</w:t>
       </w:r>
       <w:r>
@@ -4066,7 +4277,21 @@
           <w:color w:val="000000"/>
           <w:lang w:eastAsia="zh-TW"/>
         </w:rPr>
-        <w:t>time measurements over a 1 minute sample. For such a large time dimension a series of Inception layers makes sense as there is more information to sweep. One can also make the same argument for the C-DRNN architecture, as the two models achieve similar performance.</w:t>
+        <w:t>time measurements over a 1 minute sample. For such a large time dimension</w:t>
+      </w:r>
+      <w:r>
+        <w:rPr>
+          <w:color w:val="000000"/>
+          <w:lang w:eastAsia="zh-TW"/>
+        </w:rPr>
+        <w:t>,</w:t>
+      </w:r>
+      <w:r>
+        <w:rPr>
+          <w:color w:val="000000"/>
+          <w:lang w:eastAsia="zh-TW"/>
+        </w:rPr>
+        <w:t xml:space="preserve"> a series of Inception layers makes sense as there is more information to sweep. One can also make the same argument for the C-DRNN architecture, as the two models achieve similar performance.</w:t>
       </w:r>
     </w:p>
     <w:p>
@@ -4096,7 +4321,98 @@
           <w:color w:val="000000"/>
           <w:lang w:eastAsia="zh-TW"/>
         </w:rPr>
-        <w:t xml:space="preserve"> the models did not perform as well on the second learning scenario as then did in the first learning scenario. Certain trends did present themselves however. Looking more closely at the data in Table 4 it can be seen that some datasets result in consistently better accuracies than others. In particular datasets 1 and 3 yielded high accuracies whilst 2 and 9 yielded low accuracies consistently. These observations are examples of higher level interpretations that result from this study. Subjects 1 and 3 may have similar signal data as well as Subjects 2 and 9 if across all models tested they behave consistently. For ensemble methods in future work, independent subjects can be grouped on how well they adhere to the types of architectures studied here, allowing for a better understanding of neural activity in the brain.</w:t>
+        <w:t xml:space="preserve"> the models did not perform as well on the second learning s</w:t>
+      </w:r>
+      <w:r>
+        <w:rPr>
+          <w:color w:val="000000"/>
+          <w:lang w:eastAsia="zh-TW"/>
+        </w:rPr>
+        <w:t>cenario as they</w:t>
+      </w:r>
+      <w:r>
+        <w:rPr>
+          <w:color w:val="000000"/>
+          <w:lang w:eastAsia="zh-TW"/>
+        </w:rPr>
+        <w:t xml:space="preserve"> did in the first learning scenario. Certain trends did present themselves however. Looking more closely at the data in Table 4</w:t>
+      </w:r>
+      <w:r>
+        <w:rPr>
+          <w:color w:val="000000"/>
+          <w:lang w:eastAsia="zh-TW"/>
+        </w:rPr>
+        <w:t>,</w:t>
+      </w:r>
+      <w:r>
+        <w:rPr>
+          <w:color w:val="000000"/>
+          <w:lang w:eastAsia="zh-TW"/>
+        </w:rPr>
+        <w:t xml:space="preserve"> it can be seen that some datasets result in consistently better accuracies than others. In particular datasets 1 and 3 yielded high accuracies whilst 2 and 9 yielded low accuracies consistently. These observations are examples of higher level interpretations that result from this study. Subjects 1 and 3 may have </w:t>
+      </w:r>
+      <w:r>
+        <w:rPr>
+          <w:color w:val="000000"/>
+          <w:lang w:eastAsia="zh-TW"/>
+        </w:rPr>
+        <w:t>similar signal data as well as s</w:t>
+      </w:r>
+      <w:r>
+        <w:rPr>
+          <w:color w:val="000000"/>
+          <w:lang w:eastAsia="zh-TW"/>
+        </w:rPr>
+        <w:t xml:space="preserve">ubjects 2 and 9 if </w:t>
+      </w:r>
+      <w:r>
+        <w:rPr>
+          <w:color w:val="000000"/>
+          <w:lang w:eastAsia="zh-TW"/>
+        </w:rPr>
+        <w:t xml:space="preserve">they </w:t>
+      </w:r>
+      <w:r>
+        <w:rPr>
+          <w:color w:val="000000"/>
+          <w:lang w:eastAsia="zh-TW"/>
+        </w:rPr>
+        <w:t xml:space="preserve">indeed </w:t>
+      </w:r>
+      <w:r>
+        <w:rPr>
+          <w:color w:val="000000"/>
+          <w:lang w:eastAsia="zh-TW"/>
+        </w:rPr>
+        <w:t>behave consistently</w:t>
+      </w:r>
+      <w:r>
+        <w:rPr>
+          <w:color w:val="000000"/>
+          <w:lang w:eastAsia="zh-TW"/>
+        </w:rPr>
+        <w:t xml:space="preserve"> </w:t>
+      </w:r>
+      <w:r>
+        <w:rPr>
+          <w:color w:val="000000"/>
+          <w:lang w:eastAsia="zh-TW"/>
+        </w:rPr>
+        <w:t xml:space="preserve">across all models tested. For ensemble methods in future work, independent subjects can be grouped </w:t>
+      </w:r>
+      <w:r>
+        <w:rPr>
+          <w:color w:val="000000"/>
+          <w:lang w:eastAsia="zh-TW"/>
+        </w:rPr>
+        <w:t>based on</w:t>
+      </w:r>
+      <w:r>
+        <w:rPr>
+          <w:color w:val="000000"/>
+          <w:lang w:eastAsia="zh-TW"/>
+        </w:rPr>
+        <w:t xml:space="preserve"> how well they adhere to the types of architectures studied here, allowing for a better understanding of neural activity in the brain.</w:t>
       </w:r>
       <w:r>
         <w:rPr>
@@ -4136,7 +4452,49 @@
           <w:color w:val="000000"/>
           <w:lang w:eastAsia="zh-TW"/>
         </w:rPr>
-        <w:t xml:space="preserve">In conclusion, the ChronoNet architecture has been shown to outperform traditional CNN architectures in multiclass classification. This is current state-of-the art research because the ChronoNet paper was only applied to binary classification on a different dataset than the BCI data set. Furthermore, this proves that combining structures from other state-of-the-art architectures such as ResNet and GoogleNet can create new architectures suitable for a different application. Future research would involve studying the relationship between the time sampling and the ChronoNet architecture. The research conducted in the ChronoNet paper involved 15000 time samples for 1 minutes, which is significantly more than the 1000 samples that are used in this paper and could help improve the performance of the ChronoNet. Manipulating the data increase time sampling was not conducted here due to computational constraints. </w:t>
+        <w:t>In conclusion, the ChronoNet architecture has been shown to outperform traditional CNN architectures in multiclass classification. This is current state-of-the art research because the ChronoNet paper was only applied to binary classification on a diff</w:t>
+      </w:r>
+      <w:r>
+        <w:rPr>
+          <w:color w:val="000000"/>
+          <w:lang w:eastAsia="zh-TW"/>
+        </w:rPr>
+        <w:t>erent dataset than the BCI data</w:t>
+      </w:r>
+      <w:r>
+        <w:rPr>
+          <w:color w:val="000000"/>
+          <w:lang w:eastAsia="zh-TW"/>
+        </w:rPr>
+        <w:t xml:space="preserve">set. Furthermore, this proves that combining structures from other state-of-the-art architectures such as ResNet and GoogleNet can create new architectures suitable for a different application. Future research would involve studying the relationship between the time sampling and the ChronoNet architecture. The research conducted in the ChronoNet paper involved 15000 time samples for 1 minutes, which is significantly more than the 1000 samples that are used in this paper and could help improve the performance of the ChronoNet. Manipulating the data </w:t>
+      </w:r>
+      <w:r>
+        <w:rPr>
+          <w:color w:val="000000"/>
+          <w:lang w:eastAsia="zh-TW"/>
+        </w:rPr>
+        <w:t xml:space="preserve">with </w:t>
+      </w:r>
+      <w:r>
+        <w:rPr>
+          <w:color w:val="000000"/>
+          <w:lang w:eastAsia="zh-TW"/>
+        </w:rPr>
+        <w:t>increase</w:t>
+      </w:r>
+      <w:r>
+        <w:rPr>
+          <w:color w:val="000000"/>
+          <w:lang w:eastAsia="zh-TW"/>
+        </w:rPr>
+        <w:t>d</w:t>
+      </w:r>
+      <w:r>
+        <w:rPr>
+          <w:color w:val="000000"/>
+          <w:lang w:eastAsia="zh-TW"/>
+        </w:rPr>
+        <w:t xml:space="preserve"> time sampling was not conducted here due to computational constraints. </w:t>
       </w:r>
     </w:p>
     <w:p>
@@ -4148,8 +4506,36 @@
           <w:lang w:eastAsia="zh-TW"/>
         </w:rPr>
       </w:pPr>
-      <w:bookmarkStart w:id="0" w:name="_GoBack"/>
-      <w:bookmarkEnd w:id="0"/>
+    </w:p>
+    <w:p>
+      <w:pPr>
+        <w:spacing w:after="80"/>
+        <w:ind w:firstLine="0"/>
+        <w:rPr>
+          <w:color w:val="000000"/>
+          <w:lang w:eastAsia="zh-TW"/>
+        </w:rPr>
+      </w:pPr>
+    </w:p>
+    <w:p>
+      <w:pPr>
+        <w:spacing w:after="80"/>
+        <w:ind w:firstLine="0"/>
+        <w:rPr>
+          <w:color w:val="000000"/>
+          <w:lang w:eastAsia="zh-TW"/>
+        </w:rPr>
+      </w:pPr>
+    </w:p>
+    <w:p>
+      <w:pPr>
+        <w:spacing w:after="80"/>
+        <w:ind w:firstLine="0"/>
+        <w:rPr>
+          <w:color w:val="000000"/>
+          <w:lang w:eastAsia="zh-TW"/>
+        </w:rPr>
+      </w:pPr>
       <w:r>
         <w:rPr>
           <w:color w:val="000000"/>
@@ -4924,13 +5310,11 @@
         <w:sectPr>
           <w:headerReference w:type="even" r:id="rId8"/>
           <w:headerReference w:type="default" r:id="rId9"/>
-          <w:footerReference w:type="even" r:id="rId10"/>
-          <w:footerReference w:type="default" r:id="rId11"/>
-          <w:headerReference w:type="first" r:id="rId12"/>
-          <w:footerReference w:type="first" r:id="rId13"/>
+          <w:footerReference w:type="default" r:id="rId10"/>
+          <w:headerReference w:type="first" r:id="rId11"/>
           <w:pgSz w:w="12240" w:h="15840"/>
           <w:pgMar w:top="1440" w:right="902" w:bottom="1627" w:left="1440" w:header="432" w:footer="1080" w:gutter="0"/>
-          <w:pgNumType w:start="225"/>
+          <w:pgNumType w:start="1"/>
           <w:cols w:num="2" w:space="454"/>
           <w:docGrid w:linePitch="360"/>
         </w:sectPr>
@@ -4940,6 +5324,7 @@
       <w:pPr>
         <w:spacing w:afterLines="80" w:after="192"/>
         <w:ind w:firstLine="0"/>
+        <w:jc w:val="center"/>
         <w:rPr>
           <w:sz w:val="24"/>
           <w:szCs w:val="24"/>
@@ -4966,6 +5351,7 @@
       </w:pPr>
       <w:r>
         <w:rPr>
+          <w:b/>
           <w:color w:val="000000"/>
           <w:lang w:eastAsia="zh-TW"/>
         </w:rPr>
@@ -5039,6 +5425,7 @@
       </w:pPr>
       <w:r>
         <w:rPr>
+          <w:b/>
           <w:color w:val="000000"/>
           <w:lang w:eastAsia="zh-TW"/>
         </w:rPr>
@@ -5187,6 +5574,7 @@
       </w:pPr>
       <w:r>
         <w:rPr>
+          <w:b/>
           <w:color w:val="000000"/>
           <w:lang w:eastAsia="zh-TW"/>
         </w:rPr>
@@ -5194,218 +5582,219 @@
       </w:r>
       <w:r>
         <w:rPr>
+          <w:b/>
           <w:sz w:val="24"/>
           <w:szCs w:val="24"/>
           <w:lang w:eastAsia="zh-TW"/>
         </w:rPr>
-        <w:t xml:space="preserve"> - </w:t>
-      </w:r>
-      <w:r>
-        <w:rPr>
-          <w:color w:val="000000"/>
-          <w:lang w:eastAsia="zh-TW"/>
-        </w:rPr>
-        <w:t>This is standard algorithm found throughout literature in image classification. This architecture was modified to operate with 1D convolution, and the complete architecture is described below</w:t>
-      </w:r>
-    </w:p>
-    <w:p>
-      <w:pPr>
-        <w:ind w:left="202" w:firstLine="0"/>
-        <w:rPr>
-          <w:color w:val="000000"/>
-          <w:lang w:eastAsia="zh-TW"/>
-        </w:rPr>
-      </w:pPr>
-      <w:r>
-        <w:rPr>
-          <w:color w:val="000000"/>
-          <w:lang w:eastAsia="zh-TW"/>
-        </w:rPr>
-        <w:t xml:space="preserve">[[Conv1D(filters=32, filter_size=(4), stride=1) - Relu - BarchNorm]x2 - MaxPool1D(2) - Dropout(0.25)]x2 - Flatten - Dense(units=256) - Relu - Dropout(0.5) - Dense(4) </w:t>
-      </w:r>
-      <w:r>
-        <w:rPr>
-          <w:color w:val="000000"/>
-          <w:lang w:eastAsia="zh-TW"/>
-        </w:rPr>
-        <w:t>–</w:t>
-      </w:r>
-      <w:r>
-        <w:rPr>
-          <w:color w:val="000000"/>
-          <w:lang w:eastAsia="zh-TW"/>
-        </w:rPr>
-        <w:t xml:space="preserve"> Softmax</w:t>
-      </w:r>
-    </w:p>
-    <w:p>
-      <w:pPr>
-        <w:ind w:left="202" w:firstLine="0"/>
+        <w:t xml:space="preserve"> </w:t>
+      </w:r>
+      <w:r>
         <w:rPr>
           <w:sz w:val="24"/>
           <w:szCs w:val="24"/>
           <w:lang w:eastAsia="zh-TW"/>
         </w:rPr>
-      </w:pPr>
-    </w:p>
-    <w:p>
-      <w:pPr>
-        <w:ind w:firstLine="0"/>
+        <w:t xml:space="preserve">- </w:t>
+      </w:r>
+      <w:r>
+        <w:rPr>
+          <w:color w:val="000000"/>
+          <w:lang w:eastAsia="zh-TW"/>
+        </w:rPr>
+        <w:t>This is standard algorithm found throughout literature in image classification. This architecture was modified to operate with 1D convolution, and the complete architecture is described below</w:t>
+      </w:r>
+    </w:p>
+    <w:p>
+      <w:pPr>
+        <w:ind w:left="202" w:firstLine="0"/>
+        <w:rPr>
+          <w:color w:val="000000"/>
+          <w:lang w:eastAsia="zh-TW"/>
+        </w:rPr>
+      </w:pPr>
+      <w:r>
+        <w:rPr>
+          <w:color w:val="000000"/>
+          <w:lang w:eastAsia="zh-TW"/>
+        </w:rPr>
+        <w:t xml:space="preserve">[[Conv1D(filters=32, filter_size=(4), stride=1) - Relu - BarchNorm]x2 - MaxPool1D(2) - Dropout(0.25)]x2 - Flatten - Dense(units=256) - Relu - Dropout(0.5) - Dense(4) </w:t>
+      </w:r>
+      <w:r>
+        <w:rPr>
+          <w:color w:val="000000"/>
+          <w:lang w:eastAsia="zh-TW"/>
+        </w:rPr>
+        <w:t>–</w:t>
+      </w:r>
+      <w:r>
+        <w:rPr>
+          <w:color w:val="000000"/>
+          <w:lang w:eastAsia="zh-TW"/>
+        </w:rPr>
+        <w:t xml:space="preserve"> Softmax</w:t>
+      </w:r>
+    </w:p>
+    <w:p>
+      <w:pPr>
+        <w:ind w:left="202" w:firstLine="0"/>
         <w:rPr>
           <w:sz w:val="24"/>
           <w:szCs w:val="24"/>
           <w:lang w:eastAsia="zh-TW"/>
         </w:rPr>
       </w:pPr>
-      <w:r>
-        <w:rPr>
-          <w:color w:val="000000"/>
-          <w:lang w:eastAsia="zh-TW"/>
-        </w:rPr>
-        <w:t>CRNN</w:t>
-      </w:r>
-      <w:r>
+    </w:p>
+    <w:p>
+      <w:pPr>
+        <w:ind w:firstLine="0"/>
         <w:rPr>
           <w:sz w:val="24"/>
           <w:szCs w:val="24"/>
           <w:lang w:eastAsia="zh-TW"/>
         </w:rPr>
-        <w:t xml:space="preserve"> - </w:t>
-      </w:r>
-      <w:r>
-        <w:rPr>
-          <w:color w:val="000000"/>
-          <w:lang w:eastAsia="zh-TW"/>
-        </w:rPr>
-        <w:t>The issue with GRU layers is that they are very computationally expensive. As a result, this model was comprised of three ReLu activated, 1-D convolutional layers with 32 filters each, a length of 4 and stride of 2. After which the output was passed through 4 tanh activated GRU layers and finally a softmax activated dense layer with 4 nodes. The convolutional layers allow for downsampling while extracting features. This allows the GRU layers to operate efficiently within the constraints of this data.</w:t>
-      </w:r>
-    </w:p>
-    <w:p>
-      <w:pPr>
-        <w:ind w:left="202" w:firstLine="0"/>
-        <w:rPr>
-          <w:color w:val="000000"/>
-          <w:lang w:eastAsia="zh-TW"/>
-        </w:rPr>
-      </w:pPr>
-      <w:r>
-        <w:rPr>
-          <w:color w:val="000000"/>
-          <w:lang w:eastAsia="zh-TW"/>
-        </w:rPr>
-        <w:t xml:space="preserve">[Conv1D(filters=32,filter_size=4, stride=2) - BatchNorm]x3 - [GRU(Units=32,return_sequences=True)-Tanh]x3 - GRU(units=32) - Tanh - Dense(4) </w:t>
-      </w:r>
-      <w:r>
-        <w:rPr>
-          <w:color w:val="000000"/>
-          <w:lang w:eastAsia="zh-TW"/>
-        </w:rPr>
-        <w:t>–</w:t>
-      </w:r>
-      <w:r>
-        <w:rPr>
-          <w:color w:val="000000"/>
-          <w:lang w:eastAsia="zh-TW"/>
-        </w:rPr>
-        <w:t xml:space="preserve"> Softmax</w:t>
-      </w:r>
-    </w:p>
-    <w:p>
-      <w:pPr>
-        <w:ind w:left="202" w:firstLine="0"/>
+      </w:pPr>
+      <w:r>
+        <w:rPr>
+          <w:b/>
+          <w:color w:val="000000"/>
+          <w:lang w:eastAsia="zh-TW"/>
+        </w:rPr>
+        <w:t>CRNN</w:t>
+      </w:r>
+      <w:r>
         <w:rPr>
           <w:sz w:val="24"/>
           <w:szCs w:val="24"/>
           <w:lang w:eastAsia="zh-TW"/>
         </w:rPr>
-      </w:pPr>
-    </w:p>
-    <w:p>
-      <w:pPr>
-        <w:ind w:firstLine="0"/>
+        <w:t xml:space="preserve"> - </w:t>
+      </w:r>
+      <w:r>
+        <w:rPr>
+          <w:color w:val="000000"/>
+          <w:lang w:eastAsia="zh-TW"/>
+        </w:rPr>
+        <w:t>The issue with GRU layers is that they are very computationally expensive. As a result, this model was comprised of three ReLu activated, 1-D convolutional layers with 32 filters each, a length of 4 and stride of 2. After which the output was passed through 4 tanh activated GRU layers and finally a softmax activated dense layer with 4 nodes. The convolutional layers allow for downsampling while extracting features. This allows the GRU layers to operate efficiently within the constraints of this data.</w:t>
+      </w:r>
+    </w:p>
+    <w:p>
+      <w:pPr>
+        <w:ind w:left="202" w:firstLine="0"/>
+        <w:rPr>
+          <w:color w:val="000000"/>
+          <w:lang w:eastAsia="zh-TW"/>
+        </w:rPr>
+      </w:pPr>
+      <w:r>
+        <w:rPr>
+          <w:color w:val="000000"/>
+          <w:lang w:eastAsia="zh-TW"/>
+        </w:rPr>
+        <w:t xml:space="preserve">[Conv1D(filters=32,filter_size=4, stride=2) - BatchNorm]x3 - [GRU(Units=32,return_sequences=True)-Tanh]x3 - GRU(units=32) - Tanh - Dense(4) </w:t>
+      </w:r>
+      <w:r>
+        <w:rPr>
+          <w:color w:val="000000"/>
+          <w:lang w:eastAsia="zh-TW"/>
+        </w:rPr>
+        <w:t>–</w:t>
+      </w:r>
+      <w:r>
+        <w:rPr>
+          <w:color w:val="000000"/>
+          <w:lang w:eastAsia="zh-TW"/>
+        </w:rPr>
+        <w:t xml:space="preserve"> Softmax</w:t>
+      </w:r>
+    </w:p>
+    <w:p>
+      <w:pPr>
+        <w:ind w:left="202" w:firstLine="0"/>
         <w:rPr>
           <w:sz w:val="24"/>
           <w:szCs w:val="24"/>
           <w:lang w:eastAsia="zh-TW"/>
         </w:rPr>
       </w:pPr>
-      <w:r>
-        <w:rPr>
-          <w:color w:val="000000"/>
-          <w:lang w:eastAsia="zh-TW"/>
-        </w:rPr>
-        <w:t>IC-RNN</w:t>
-      </w:r>
-      <w:r>
+    </w:p>
+    <w:p>
+      <w:pPr>
+        <w:ind w:firstLine="0"/>
         <w:rPr>
           <w:sz w:val="24"/>
           <w:szCs w:val="24"/>
           <w:lang w:eastAsia="zh-TW"/>
         </w:rPr>
-        <w:t xml:space="preserve"> - </w:t>
-      </w:r>
-      <w:r>
-        <w:rPr>
-          <w:color w:val="000000"/>
-          <w:lang w:eastAsia="zh-TW"/>
-        </w:rPr>
-        <w:t>This architecture builds on the CRNN architecture, but utilizes the Inception layer architecture to extract information from convolutional windows of different sizes. The ICRNN uses windows of 2, 4, and 8 units with stride 2, effectively reducing the dimension of the output by approximately half. These Inception layers are batchnormalized and stacked prior to being fed into the connected GRU layers.</w:t>
-      </w:r>
-    </w:p>
-    <w:p>
-      <w:pPr>
+      </w:pPr>
+      <w:r>
+        <w:rPr>
+          <w:b/>
+          <w:color w:val="000000"/>
+          <w:lang w:eastAsia="zh-TW"/>
+        </w:rPr>
+        <w:t>IC-RNN</w:t>
+      </w:r>
+      <w:r>
         <w:rPr>
           <w:sz w:val="24"/>
           <w:szCs w:val="24"/>
           <w:lang w:eastAsia="zh-TW"/>
         </w:rPr>
-      </w:pPr>
-      <w:r>
-        <w:rPr>
-          <w:color w:val="000000"/>
-          <w:lang w:eastAsia="zh-TW"/>
-        </w:rPr>
-        <w:t>I = Concatenate(Conv1D(filters=32,filter_size=X,stride=2)) - BatchNorm - Relu) {X = 2,4,8}</w:t>
-      </w:r>
-    </w:p>
-    <w:p>
-      <w:pPr>
-        <w:rPr>
-          <w:color w:val="000000"/>
-          <w:lang w:eastAsia="zh-TW"/>
-        </w:rPr>
-      </w:pPr>
-      <w:r>
-        <w:rPr>
-          <w:color w:val="000000"/>
-          <w:lang w:eastAsia="zh-TW"/>
-        </w:rPr>
-        <w:t xml:space="preserve">[I - Dropout(0.5)] - [GRU(Units=32,return_sequences=True)-Tanh]x3 - GRU(units=32) - Tanh - Dense(4) </w:t>
-      </w:r>
-      <w:r>
-        <w:rPr>
-          <w:color w:val="000000"/>
-          <w:lang w:eastAsia="zh-TW"/>
-        </w:rPr>
-        <w:t>–</w:t>
-      </w:r>
-      <w:r>
-        <w:rPr>
-          <w:color w:val="000000"/>
-          <w:lang w:eastAsia="zh-TW"/>
-        </w:rPr>
-        <w:t xml:space="preserve"> Softmax</w:t>
-      </w:r>
-    </w:p>
-    <w:p>
-      <w:pPr>
-        <w:ind w:firstLine="0"/>
+        <w:t xml:space="preserve"> - </w:t>
+      </w:r>
+      <w:r>
+        <w:rPr>
+          <w:color w:val="000000"/>
+          <w:lang w:eastAsia="zh-TW"/>
+        </w:rPr>
+        <w:t>This architecture builds on the CRNN architecture, but utilizes the Inception layer architecture to extract information from convolutional windows of different sizes. The ICRNN uses windows of 2, 4, and 8 units with stride 2, effectively reducing the dimension of the output by approximately half. These Inception layers are batchnormalized and stacked prior to being fed into the connected GRU layers.</w:t>
+      </w:r>
+    </w:p>
+    <w:p>
+      <w:pPr>
         <w:rPr>
           <w:sz w:val="24"/>
           <w:szCs w:val="24"/>
           <w:lang w:eastAsia="zh-TW"/>
         </w:rPr>
       </w:pPr>
+      <w:r>
+        <w:rPr>
+          <w:color w:val="000000"/>
+          <w:lang w:eastAsia="zh-TW"/>
+        </w:rPr>
+        <w:t>I = Concatenate(Conv1D(filters=32,filter_size=X,stride=2)) - BatchNorm - Relu) {X = 2,4,8}</w:t>
+      </w:r>
+    </w:p>
+    <w:p>
+      <w:pPr>
+        <w:rPr>
+          <w:color w:val="000000"/>
+          <w:lang w:eastAsia="zh-TW"/>
+        </w:rPr>
+      </w:pPr>
+      <w:r>
+        <w:rPr>
+          <w:color w:val="000000"/>
+          <w:lang w:eastAsia="zh-TW"/>
+        </w:rPr>
+        <w:t xml:space="preserve">[I - Dropout(0.5)] - [GRU(Units=32,return_sequences=True)-Tanh]x3 - GRU(units=32) - Tanh - Dense(4) </w:t>
+      </w:r>
+      <w:r>
+        <w:rPr>
+          <w:color w:val="000000"/>
+          <w:lang w:eastAsia="zh-TW"/>
+        </w:rPr>
+        <w:t>–</w:t>
+      </w:r>
+      <w:r>
+        <w:rPr>
+          <w:color w:val="000000"/>
+          <w:lang w:eastAsia="zh-TW"/>
+        </w:rPr>
+        <w:t xml:space="preserve"> Softmax</w:t>
+      </w:r>
     </w:p>
     <w:p>
       <w:pPr>
@@ -5416,43 +5805,38 @@
           <w:lang w:eastAsia="zh-TW"/>
         </w:rPr>
       </w:pPr>
-      <w:r>
-        <w:rPr>
-          <w:color w:val="000000"/>
-          <w:lang w:eastAsia="zh-TW"/>
-        </w:rPr>
-        <w:t>C-DRNN</w:t>
-      </w:r>
-      <w:r>
+    </w:p>
+    <w:p>
+      <w:pPr>
+        <w:ind w:firstLine="0"/>
         <w:rPr>
           <w:sz w:val="24"/>
           <w:szCs w:val="24"/>
           <w:lang w:eastAsia="zh-TW"/>
         </w:rPr>
-        <w:t xml:space="preserve"> - </w:t>
-      </w:r>
-      <w:r>
-        <w:rPr>
-          <w:color w:val="000000"/>
-          <w:lang w:eastAsia="zh-TW"/>
-        </w:rPr>
-        <w:t>This architecture is inspired by the feedforward structure of networks such as resnet where GRU layers are connected to all GRU layers ahead of it in the sequence. The architecture is also known as a Densely Connected architecture, and is described below (DC).</w:t>
-      </w:r>
-    </w:p>
-    <w:p>
-      <w:pPr>
+      </w:pPr>
+      <w:r>
+        <w:rPr>
+          <w:b/>
+          <w:color w:val="000000"/>
+          <w:lang w:eastAsia="zh-TW"/>
+        </w:rPr>
+        <w:t>C-DRNN</w:t>
+      </w:r>
+      <w:r>
         <w:rPr>
           <w:sz w:val="24"/>
           <w:szCs w:val="24"/>
           <w:lang w:eastAsia="zh-TW"/>
         </w:rPr>
-      </w:pPr>
-      <w:r>
-        <w:rPr>
-          <w:color w:val="000000"/>
-          <w:lang w:eastAsia="zh-TW"/>
-        </w:rPr>
-        <w:t>X1 = Input</w:t>
+        <w:t xml:space="preserve"> - </w:t>
+      </w:r>
+      <w:r>
+        <w:rPr>
+          <w:color w:val="000000"/>
+          <w:lang w:eastAsia="zh-TW"/>
+        </w:rPr>
+        <w:t>This architecture is inspired by the feedforward structure of networks such as resnet where GRU layers are connected to all GRU layers ahead of it in the sequence. The architecture is also known as a Densely Connected architecture, and is described below (DC).</w:t>
       </w:r>
     </w:p>
     <w:p>
@@ -5468,7 +5852,7 @@
           <w:color w:val="000000"/>
           <w:lang w:eastAsia="zh-TW"/>
         </w:rPr>
-        <w:t>X2 = GRU(units=32,activation=tanh,return_sequences=True)(X1)</w:t>
+        <w:t>X1 = Input</w:t>
       </w:r>
     </w:p>
     <w:p>
@@ -5484,7 +5868,7 @@
           <w:color w:val="000000"/>
           <w:lang w:eastAsia="zh-TW"/>
         </w:rPr>
-        <w:t>X3 = concatenate(X1,X2)</w:t>
+        <w:t>X2 = GRU(units=32,activation=tanh,return_sequences=True)(X1)</w:t>
       </w:r>
     </w:p>
     <w:p>
@@ -5500,7 +5884,7 @@
           <w:color w:val="000000"/>
           <w:lang w:eastAsia="zh-TW"/>
         </w:rPr>
-        <w:t>X4 = GRU(units=32,activation=tanh,return_sequences=True)(X3)</w:t>
+        <w:t>X3 = concatenate(X1,X2)</w:t>
       </w:r>
     </w:p>
     <w:p>
@@ -5516,7 +5900,7 @@
           <w:color w:val="000000"/>
           <w:lang w:eastAsia="zh-TW"/>
         </w:rPr>
-        <w:t>DC = GRU(units=32,activation=tanh,return_sequences=True)(concatenate(X1,X2,X3)</w:t>
+        <w:t>X4 = GRU(units=32,activation=tanh,return_sequences=True)(X3)</w:t>
       </w:r>
     </w:p>
     <w:p>
@@ -5532,7 +5916,7 @@
           <w:color w:val="000000"/>
           <w:lang w:eastAsia="zh-TW"/>
         </w:rPr>
-        <w:t>[Conv1D(filters=32,filter_size=4, stride=2) - BatchNorm]x3 - DC - Dense(4) - Softmax</w:t>
+        <w:t>DC = GRU(units=32,activation=tanh,return_sequences=True)(concatenate(X1,X2,X3)</w:t>
       </w:r>
     </w:p>
     <w:p>
@@ -5543,30 +5927,56 @@
           <w:lang w:eastAsia="zh-TW"/>
         </w:rPr>
       </w:pPr>
-    </w:p>
-    <w:p>
-      <w:pPr>
-        <w:ind w:firstLine="0"/>
+      <w:r>
+        <w:rPr>
+          <w:color w:val="000000"/>
+          <w:lang w:eastAsia="zh-TW"/>
+        </w:rPr>
+        <w:t>[Conv1D(filters=32,filter_size=4, stride=2) - BatchNorm]x3 - DC - Dense(4) - Softmax</w:t>
+      </w:r>
+    </w:p>
+    <w:p>
+      <w:pPr>
         <w:rPr>
           <w:sz w:val="24"/>
           <w:szCs w:val="24"/>
           <w:lang w:eastAsia="zh-TW"/>
         </w:rPr>
       </w:pPr>
-      <w:r>
-        <w:rPr>
-          <w:color w:val="000000"/>
-          <w:lang w:eastAsia="zh-TW"/>
-        </w:rPr>
-        <w:t>ChronoNet</w:t>
-      </w:r>
-      <w:r>
+    </w:p>
+    <w:p>
+      <w:pPr>
+        <w:ind w:firstLine="0"/>
         <w:rPr>
           <w:sz w:val="24"/>
           <w:szCs w:val="24"/>
           <w:lang w:eastAsia="zh-TW"/>
         </w:rPr>
-        <w:t xml:space="preserve"> - </w:t>
+      </w:pPr>
+      <w:r>
+        <w:rPr>
+          <w:b/>
+          <w:color w:val="000000"/>
+          <w:lang w:eastAsia="zh-TW"/>
+        </w:rPr>
+        <w:t>ChronoNet</w:t>
+      </w:r>
+      <w:r>
+        <w:rPr>
+          <w:b/>
+          <w:sz w:val="24"/>
+          <w:szCs w:val="24"/>
+          <w:lang w:eastAsia="zh-TW"/>
+        </w:rPr>
+        <w:t xml:space="preserve"> </w:t>
+      </w:r>
+      <w:r>
+        <w:rPr>
+          <w:sz w:val="24"/>
+          <w:szCs w:val="24"/>
+          <w:lang w:eastAsia="zh-TW"/>
+        </w:rPr>
+        <w:t xml:space="preserve">- </w:t>
       </w:r>
       <w:r>
         <w:rPr>
@@ -5610,6 +6020,8 @@
     </w:p>
     <w:p>
       <w:pPr>
+        <w:ind w:firstLine="0"/>
+        <w:jc w:val="center"/>
         <w:rPr>
           <w:color w:val="000000"/>
           <w:lang w:eastAsia="zh-TW"/>
@@ -5622,16 +6034,6 @@
         </w:rPr>
         <w:br w:type="page"/>
       </w:r>
-    </w:p>
-    <w:p>
-      <w:pPr>
-        <w:spacing w:afterLines="80" w:after="192"/>
-        <w:ind w:firstLine="0"/>
-        <w:rPr>
-          <w:color w:val="000000"/>
-          <w:lang w:eastAsia="zh-TW"/>
-        </w:rPr>
-      </w:pPr>
       <w:r>
         <w:rPr>
           <w:color w:val="000000"/>
@@ -5643,46 +6045,18 @@
     </w:p>
     <w:p>
       <w:pPr>
-        <w:spacing w:afterLines="80" w:after="192"/>
-        <w:ind w:firstLine="0"/>
-        <w:rPr>
-          <w:color w:val="000000"/>
-          <w:lang w:eastAsia="zh-TW"/>
-        </w:rPr>
-      </w:pPr>
-      <w:r>
-        <w:rPr>
-          <w:color w:val="000000"/>
-          <w:lang w:eastAsia="zh-TW"/>
-        </w:rPr>
-        <w:t>The tables below show the model performance for two evaluation sets. Table 3 was trained and tested on subject 1. Table 4 was trained using all the data and tested on all the data</w:t>
-      </w:r>
-    </w:p>
-    <w:p>
-      <w:pPr>
-        <w:spacing w:afterLines="80" w:after="192"/>
         <w:ind w:firstLine="0"/>
         <w:jc w:val="center"/>
         <w:rPr>
           <w:color w:val="000000"/>
-          <w:sz w:val="16"/>
-          <w:szCs w:val="16"/>
-          <w:lang w:eastAsia="zh-TW"/>
-        </w:rPr>
-        <w:sectPr>
-          <w:type w:val="continuous"/>
-          <w:pgSz w:w="12240" w:h="15840"/>
-          <w:pgMar w:top="1440" w:right="902" w:bottom="1627" w:left="1440" w:header="432" w:footer="1080" w:gutter="0"/>
-          <w:pgNumType w:start="225"/>
-          <w:cols w:space="454"/>
-          <w:docGrid w:linePitch="360"/>
-        </w:sectPr>
+          <w:lang w:eastAsia="zh-TW"/>
+        </w:rPr>
       </w:pPr>
     </w:p>
     <w:tbl>
       <w:tblPr>
         <w:tblStyle w:val="TableGrid"/>
-        <w:tblpPr w:leftFromText="180" w:rightFromText="180" w:vertAnchor="text" w:horzAnchor="margin" w:tblpY="94"/>
+        <w:tblpPr w:leftFromText="180" w:rightFromText="180" w:vertAnchor="text" w:horzAnchor="margin" w:tblpY="1066"/>
         <w:tblOverlap w:val="never"/>
         <w:tblW w:w="10127" w:type="dxa"/>
         <w:tblCellMar>
@@ -7648,6 +8022,21 @@
               <w:ind w:firstLine="0"/>
               <w:jc w:val="center"/>
               <w:rPr>
+                <w:b/>
+                <w:bCs/>
+                <w:color w:val="000000"/>
+                <w:sz w:val="18"/>
+                <w:szCs w:val="16"/>
+                <w:lang w:eastAsia="zh-TW"/>
+              </w:rPr>
+            </w:pPr>
+          </w:p>
+          <w:p>
+            <w:pPr>
+              <w:spacing w:afterLines="80" w:after="192"/>
+              <w:ind w:firstLine="0"/>
+              <w:jc w:val="center"/>
+              <w:rPr>
                 <w:color w:val="000000"/>
                 <w:sz w:val="18"/>
                 <w:szCs w:val="16"/>
@@ -8879,49 +9268,106 @@
           </w:p>
         </w:tc>
       </w:tr>
-      <w:tr>
-        <w:trPr>
-          <w:trHeight w:val="142"/>
-        </w:trPr>
-        <w:tc>
-          <w:tcPr>
-            <w:tcW w:w="10127" w:type="dxa"/>
-            <w:gridSpan w:val="13"/>
-            <w:tcBorders>
-              <w:left w:val="nil"/>
-              <w:bottom w:val="nil"/>
-              <w:right w:val="nil"/>
-            </w:tcBorders>
-          </w:tcPr>
-          <w:p>
-            <w:pPr>
-              <w:spacing w:afterLines="80" w:after="192"/>
-              <w:ind w:firstLine="0"/>
-              <w:jc w:val="center"/>
-              <w:rPr>
-                <w:color w:val="000000"/>
-                <w:lang w:eastAsia="zh-TW"/>
-              </w:rPr>
-            </w:pPr>
-            <w:r>
-              <w:rPr>
-                <w:color w:val="000000"/>
-                <w:lang w:eastAsia="zh-TW"/>
-              </w:rPr>
-              <w:t>Table 3: Scores of all models trained on all subject data</w:t>
-            </w:r>
-          </w:p>
-        </w:tc>
-      </w:tr>
     </w:tbl>
     <w:p>
       <w:pPr>
         <w:spacing w:afterLines="80" w:after="192"/>
+        <w:ind w:firstLine="0"/>
+        <w:rPr>
+          <w:color w:val="000000"/>
+          <w:lang w:eastAsia="zh-TW"/>
+        </w:rPr>
+      </w:pPr>
+      <w:r>
+        <w:rPr>
+          <w:color w:val="000000"/>
+          <w:lang w:eastAsia="zh-TW"/>
+        </w:rPr>
+        <w:t>The tables below show the model performance for two evaluati</w:t>
+      </w:r>
+      <w:r>
+        <w:rPr>
+          <w:color w:val="000000"/>
+          <w:lang w:eastAsia="zh-TW"/>
+        </w:rPr>
+        <w:t>on sets. Table 4</w:t>
+      </w:r>
+      <w:r>
+        <w:rPr>
+          <w:color w:val="000000"/>
+          <w:lang w:eastAsia="zh-TW"/>
+        </w:rPr>
+        <w:t xml:space="preserve"> was trained </w:t>
+      </w:r>
+      <w:r>
+        <w:rPr>
+          <w:color w:val="000000"/>
+          <w:lang w:eastAsia="zh-TW"/>
+        </w:rPr>
+        <w:t>and tested on subject 1. Table 5</w:t>
+      </w:r>
+      <w:r>
+        <w:rPr>
+          <w:color w:val="000000"/>
+          <w:lang w:eastAsia="zh-TW"/>
+        </w:rPr>
+        <w:t xml:space="preserve"> was trained using all the data and tested on all the data</w:t>
+      </w:r>
+    </w:p>
+    <w:p>
+      <w:pPr>
+        <w:spacing w:afterLines="80" w:after="192"/>
+        <w:ind w:firstLine="0"/>
+        <w:jc w:val="center"/>
+        <w:rPr>
+          <w:color w:val="000000"/>
+          <w:sz w:val="16"/>
+          <w:szCs w:val="16"/>
+          <w:lang w:eastAsia="zh-TW"/>
+        </w:rPr>
+        <w:sectPr>
+          <w:type w:val="continuous"/>
+          <w:pgSz w:w="12240" w:h="15840"/>
+          <w:pgMar w:top="1440" w:right="902" w:bottom="1627" w:left="1440" w:header="432" w:footer="1080" w:gutter="0"/>
+          <w:pgNumType w:start="225"/>
+          <w:cols w:space="454"/>
+          <w:docGrid w:linePitch="360"/>
+        </w:sectPr>
+      </w:pPr>
+    </w:p>
+    <w:p>
+      <w:pPr>
+        <w:spacing w:afterLines="80" w:after="192"/>
+        <w:jc w:val="center"/>
+        <w:rPr>
+          <w:color w:val="000000"/>
+          <w:lang w:eastAsia="zh-TW"/>
+        </w:rPr>
+      </w:pPr>
+      <w:r>
+        <w:rPr>
+          <w:color w:val="000000"/>
+          <w:lang w:eastAsia="zh-TW"/>
+        </w:rPr>
+        <w:t>Table 4. Scores of all models trained on all subject data</w:t>
+      </w:r>
+    </w:p>
+    <w:p>
+      <w:pPr>
+        <w:ind w:firstLine="0"/>
         <w:rPr>
           <w:sz w:val="24"/>
           <w:szCs w:val="24"/>
           <w:lang w:eastAsia="zh-TW"/>
         </w:rPr>
+        <w:sectPr>
+          <w:type w:val="continuous"/>
+          <w:pgSz w:w="12240" w:h="15840"/>
+          <w:pgMar w:top="1440" w:right="902" w:bottom="1627" w:left="1440" w:header="432" w:footer="1080" w:gutter="0"/>
+          <w:pgNumType w:start="225"/>
+          <w:cols w:space="454"/>
+          <w:docGrid w:linePitch="360"/>
+        </w:sectPr>
       </w:pPr>
     </w:p>
     <w:p>
@@ -8937,14 +9383,14 @@
     <w:tbl>
       <w:tblPr>
         <w:tblStyle w:val="TableGrid"/>
-        <w:tblpPr w:leftFromText="180" w:rightFromText="180" w:vertAnchor="text" w:horzAnchor="margin" w:tblpY="5989"/>
+        <w:tblpPr w:leftFromText="180" w:rightFromText="180" w:vertAnchor="text" w:horzAnchor="margin" w:tblpY="1900"/>
         <w:tblOverlap w:val="never"/>
         <w:tblW w:w="4785" w:type="dxa"/>
         <w:tblLook w:val="04A0" w:firstRow="1" w:lastRow="0" w:firstColumn="1" w:lastColumn="0" w:noHBand="0" w:noVBand="1"/>
       </w:tblPr>
       <w:tblGrid>
-        <w:gridCol w:w="1238"/>
-        <w:gridCol w:w="1181"/>
+        <w:gridCol w:w="1350"/>
+        <w:gridCol w:w="1069"/>
         <w:gridCol w:w="1189"/>
         <w:gridCol w:w="1177"/>
       </w:tblGrid>
@@ -8954,101 +9400,46 @@
         </w:trPr>
         <w:tc>
           <w:tcPr>
-            <w:tcW w:w="1238" w:type="dxa"/>
-            <w:shd w:val="clear" w:color="auto" w:fill="E7E6E6" w:themeFill="background2"/>
-          </w:tcPr>
-          <w:p>
-            <w:pPr>
-              <w:spacing w:afterLines="80" w:after="192"/>
-              <w:ind w:firstLine="0"/>
-              <w:jc w:val="center"/>
-              <w:rPr>
-                <w:sz w:val="24"/>
-                <w:szCs w:val="24"/>
-                <w:lang w:eastAsia="zh-TW"/>
-              </w:rPr>
-            </w:pPr>
-            <w:r>
-              <w:rPr>
-                <w:color w:val="000000"/>
-                <w:lang w:eastAsia="zh-TW"/>
-              </w:rPr>
-              <w:t>Model Name</w:t>
-            </w:r>
-          </w:p>
-        </w:tc>
-        <w:tc>
-          <w:tcPr>
-            <w:tcW w:w="1181" w:type="dxa"/>
-            <w:shd w:val="clear" w:color="auto" w:fill="E7E6E6" w:themeFill="background2"/>
-          </w:tcPr>
-          <w:p>
-            <w:pPr>
-              <w:spacing w:afterLines="80" w:after="192"/>
-              <w:ind w:firstLine="0"/>
-              <w:jc w:val="center"/>
-              <w:rPr>
-                <w:sz w:val="24"/>
-                <w:szCs w:val="24"/>
-                <w:lang w:eastAsia="zh-TW"/>
-              </w:rPr>
-            </w:pPr>
-            <w:r>
-              <w:rPr>
-                <w:color w:val="000000"/>
-                <w:lang w:eastAsia="zh-TW"/>
-              </w:rPr>
-              <w:t>Training score (%)</w:t>
-            </w:r>
-          </w:p>
-        </w:tc>
-        <w:tc>
-          <w:tcPr>
-            <w:tcW w:w="1189" w:type="dxa"/>
-            <w:shd w:val="clear" w:color="auto" w:fill="E7E6E6" w:themeFill="background2"/>
-          </w:tcPr>
-          <w:p>
-            <w:pPr>
-              <w:spacing w:afterLines="80" w:after="192"/>
-              <w:ind w:firstLine="0"/>
-              <w:jc w:val="center"/>
-              <w:rPr>
-                <w:sz w:val="24"/>
-                <w:szCs w:val="24"/>
-                <w:lang w:eastAsia="zh-TW"/>
-              </w:rPr>
-            </w:pPr>
-            <w:r>
-              <w:rPr>
-                <w:color w:val="000000"/>
-                <w:lang w:eastAsia="zh-TW"/>
-              </w:rPr>
-              <w:t>Validation score (%)</w:t>
-            </w:r>
-          </w:p>
-        </w:tc>
-        <w:tc>
-          <w:tcPr>
-            <w:tcW w:w="1177" w:type="dxa"/>
-            <w:shd w:val="clear" w:color="auto" w:fill="E7E6E6" w:themeFill="background2"/>
-          </w:tcPr>
-          <w:p>
-            <w:pPr>
-              <w:spacing w:afterLines="80" w:after="192"/>
-              <w:ind w:firstLine="0"/>
-              <w:jc w:val="center"/>
-              <w:rPr>
-                <w:sz w:val="24"/>
-                <w:szCs w:val="24"/>
-                <w:lang w:eastAsia="zh-TW"/>
-              </w:rPr>
-            </w:pPr>
-            <w:r>
-              <w:rPr>
-                <w:color w:val="000000"/>
-                <w:lang w:eastAsia="zh-TW"/>
-              </w:rPr>
-              <w:t>Testing score (%)</w:t>
+            <w:tcW w:w="4785" w:type="dxa"/>
+            <w:gridSpan w:val="4"/>
+            <w:tcBorders>
+              <w:top w:val="nil"/>
+              <w:left w:val="nil"/>
+              <w:bottom w:val="single" w:sz="4" w:space="0" w:color="000000"/>
+              <w:right w:val="nil"/>
+            </w:tcBorders>
+            <w:shd w:val="clear" w:color="auto" w:fill="auto"/>
+          </w:tcPr>
+          <w:p>
+            <w:pPr>
+              <w:spacing w:afterLines="80" w:after="192"/>
+              <w:ind w:firstLine="0"/>
+              <w:jc w:val="center"/>
+              <w:rPr>
+                <w:color w:val="000000"/>
+                <w:lang w:eastAsia="zh-TW"/>
+              </w:rPr>
+            </w:pPr>
+            <w:r>
+              <w:rPr>
+                <w:color w:val="000000"/>
+                <w:lang w:eastAsia="zh-TW"/>
+              </w:rPr>
+              <w:t>Table 5</w:t>
+            </w:r>
+            <w:r>
+              <w:rPr>
+                <w:color w:val="000000"/>
+                <w:lang w:eastAsia="zh-TW"/>
+              </w:rPr>
+              <w:t xml:space="preserve">. Scores of all models trained on </w:t>
+            </w:r>
+            <w:r>
+              <w:rPr>
+                <w:color w:val="000000"/>
+                <w:lang w:eastAsia="zh-TW"/>
+              </w:rPr>
+              <w:t>subject 1</w:t>
             </w:r>
           </w:p>
         </w:tc>
@@ -9059,7 +9450,11 @@
         </w:trPr>
         <w:tc>
           <w:tcPr>
-            <w:tcW w:w="1238" w:type="dxa"/>
+            <w:tcW w:w="1350" w:type="dxa"/>
+            <w:tcBorders>
+              <w:top w:val="single" w:sz="4" w:space="0" w:color="000000"/>
+            </w:tcBorders>
+            <w:shd w:val="clear" w:color="auto" w:fill="E7E6E6" w:themeFill="background2"/>
           </w:tcPr>
           <w:p>
             <w:pPr>
@@ -9077,13 +9472,126 @@
                 <w:color w:val="000000"/>
                 <w:lang w:eastAsia="zh-TW"/>
               </w:rPr>
+              <w:t>Model Name</w:t>
+            </w:r>
+          </w:p>
+        </w:tc>
+        <w:tc>
+          <w:tcPr>
+            <w:tcW w:w="1069" w:type="dxa"/>
+            <w:tcBorders>
+              <w:top w:val="single" w:sz="4" w:space="0" w:color="000000"/>
+            </w:tcBorders>
+            <w:shd w:val="clear" w:color="auto" w:fill="E7E6E6" w:themeFill="background2"/>
+          </w:tcPr>
+          <w:p>
+            <w:pPr>
+              <w:spacing w:afterLines="80" w:after="192"/>
+              <w:ind w:firstLine="0"/>
+              <w:jc w:val="center"/>
+              <w:rPr>
+                <w:sz w:val="24"/>
+                <w:szCs w:val="24"/>
+                <w:lang w:eastAsia="zh-TW"/>
+              </w:rPr>
+            </w:pPr>
+            <w:r>
+              <w:rPr>
+                <w:color w:val="000000"/>
+                <w:lang w:eastAsia="zh-TW"/>
+              </w:rPr>
+              <w:t>Training score (%)</w:t>
+            </w:r>
+          </w:p>
+        </w:tc>
+        <w:tc>
+          <w:tcPr>
+            <w:tcW w:w="1189" w:type="dxa"/>
+            <w:tcBorders>
+              <w:top w:val="single" w:sz="4" w:space="0" w:color="000000"/>
+            </w:tcBorders>
+            <w:shd w:val="clear" w:color="auto" w:fill="E7E6E6" w:themeFill="background2"/>
+          </w:tcPr>
+          <w:p>
+            <w:pPr>
+              <w:spacing w:afterLines="80" w:after="192"/>
+              <w:ind w:firstLine="0"/>
+              <w:jc w:val="center"/>
+              <w:rPr>
+                <w:sz w:val="24"/>
+                <w:szCs w:val="24"/>
+                <w:lang w:eastAsia="zh-TW"/>
+              </w:rPr>
+            </w:pPr>
+            <w:r>
+              <w:rPr>
+                <w:color w:val="000000"/>
+                <w:lang w:eastAsia="zh-TW"/>
+              </w:rPr>
+              <w:t>Validation score (%)</w:t>
+            </w:r>
+          </w:p>
+        </w:tc>
+        <w:tc>
+          <w:tcPr>
+            <w:tcW w:w="1177" w:type="dxa"/>
+            <w:tcBorders>
+              <w:top w:val="single" w:sz="4" w:space="0" w:color="000000"/>
+            </w:tcBorders>
+            <w:shd w:val="clear" w:color="auto" w:fill="E7E6E6" w:themeFill="background2"/>
+          </w:tcPr>
+          <w:p>
+            <w:pPr>
+              <w:spacing w:afterLines="80" w:after="192"/>
+              <w:ind w:firstLine="0"/>
+              <w:jc w:val="center"/>
+              <w:rPr>
+                <w:sz w:val="24"/>
+                <w:szCs w:val="24"/>
+                <w:lang w:eastAsia="zh-TW"/>
+              </w:rPr>
+            </w:pPr>
+            <w:r>
+              <w:rPr>
+                <w:color w:val="000000"/>
+                <w:lang w:eastAsia="zh-TW"/>
+              </w:rPr>
+              <w:t>Testing score (%)</w:t>
+            </w:r>
+          </w:p>
+        </w:tc>
+      </w:tr>
+      <w:tr>
+        <w:trPr>
+          <w:trHeight w:val="239"/>
+        </w:trPr>
+        <w:tc>
+          <w:tcPr>
+            <w:tcW w:w="1350" w:type="dxa"/>
+          </w:tcPr>
+          <w:p>
+            <w:pPr>
+              <w:spacing w:afterLines="80" w:after="192"/>
+              <w:ind w:firstLine="0"/>
+              <w:jc w:val="center"/>
+              <w:rPr>
+                <w:sz w:val="24"/>
+                <w:szCs w:val="24"/>
+                <w:lang w:eastAsia="zh-TW"/>
+              </w:rPr>
+            </w:pPr>
+            <w:r>
+              <w:rPr>
+                <w:color w:val="000000"/>
+                <w:lang w:eastAsia="zh-TW"/>
+              </w:rPr>
               <w:t>1D VGGnet</w:t>
             </w:r>
           </w:p>
         </w:tc>
         <w:tc>
           <w:tcPr>
-            <w:tcW w:w="1181" w:type="dxa"/>
+            <w:tcW w:w="1069" w:type="dxa"/>
           </w:tcPr>
           <w:p>
             <w:pPr>
@@ -9160,7 +9668,7 @@
         </w:trPr>
         <w:tc>
           <w:tcPr>
-            <w:tcW w:w="1238" w:type="dxa"/>
+            <w:tcW w:w="1350" w:type="dxa"/>
           </w:tcPr>
           <w:p>
             <w:pPr>
@@ -9184,7 +9692,7 @@
         </w:tc>
         <w:tc>
           <w:tcPr>
-            <w:tcW w:w="1181" w:type="dxa"/>
+            <w:tcW w:w="1069" w:type="dxa"/>
           </w:tcPr>
           <w:p>
             <w:pPr>
@@ -9261,7 +9769,7 @@
         </w:trPr>
         <w:tc>
           <w:tcPr>
-            <w:tcW w:w="1238" w:type="dxa"/>
+            <w:tcW w:w="1350" w:type="dxa"/>
           </w:tcPr>
           <w:p>
             <w:pPr>
@@ -9285,7 +9793,7 @@
         </w:tc>
         <w:tc>
           <w:tcPr>
-            <w:tcW w:w="1181" w:type="dxa"/>
+            <w:tcW w:w="1069" w:type="dxa"/>
           </w:tcPr>
           <w:p>
             <w:pPr>
@@ -9362,7 +9870,7 @@
         </w:trPr>
         <w:tc>
           <w:tcPr>
-            <w:tcW w:w="1238" w:type="dxa"/>
+            <w:tcW w:w="1350" w:type="dxa"/>
           </w:tcPr>
           <w:p>
             <w:pPr>
@@ -9386,7 +9894,7 @@
         </w:tc>
         <w:tc>
           <w:tcPr>
-            <w:tcW w:w="1181" w:type="dxa"/>
+            <w:tcW w:w="1069" w:type="dxa"/>
           </w:tcPr>
           <w:p>
             <w:pPr>
@@ -9463,7 +9971,7 @@
         </w:trPr>
         <w:tc>
           <w:tcPr>
-            <w:tcW w:w="1238" w:type="dxa"/>
+            <w:tcW w:w="1350" w:type="dxa"/>
           </w:tcPr>
           <w:p>
             <w:pPr>
@@ -9487,7 +9995,7 @@
         </w:tc>
         <w:tc>
           <w:tcPr>
-            <w:tcW w:w="1181" w:type="dxa"/>
+            <w:tcW w:w="1069" w:type="dxa"/>
           </w:tcPr>
           <w:p>
             <w:pPr>
@@ -9564,7 +10072,7 @@
         </w:trPr>
         <w:tc>
           <w:tcPr>
-            <w:tcW w:w="1238" w:type="dxa"/>
+            <w:tcW w:w="1350" w:type="dxa"/>
           </w:tcPr>
           <w:p>
             <w:pPr>
@@ -9588,7 +10096,7 @@
         </w:tc>
         <w:tc>
           <w:tcPr>
-            <w:tcW w:w="1181" w:type="dxa"/>
+            <w:tcW w:w="1069" w:type="dxa"/>
           </w:tcPr>
           <w:p>
             <w:pPr>
@@ -9665,7 +10173,7 @@
         </w:trPr>
         <w:tc>
           <w:tcPr>
-            <w:tcW w:w="1238" w:type="dxa"/>
+            <w:tcW w:w="1350" w:type="dxa"/>
           </w:tcPr>
           <w:p>
             <w:pPr>
@@ -9689,7 +10197,7 @@
         </w:tc>
         <w:tc>
           <w:tcPr>
-            <w:tcW w:w="1181" w:type="dxa"/>
+            <w:tcW w:w="1069" w:type="dxa"/>
           </w:tcPr>
           <w:p>
             <w:pPr>
@@ -9766,7 +10274,7 @@
         </w:trPr>
         <w:tc>
           <w:tcPr>
-            <w:tcW w:w="1238" w:type="dxa"/>
+            <w:tcW w:w="1350" w:type="dxa"/>
             <w:tcBorders>
               <w:bottom w:val="single" w:sz="4" w:space="0" w:color="auto"/>
             </w:tcBorders>
@@ -9793,7 +10301,7 @@
         </w:tc>
         <w:tc>
           <w:tcPr>
-            <w:tcW w:w="1181" w:type="dxa"/>
+            <w:tcW w:w="1069" w:type="dxa"/>
             <w:tcBorders>
               <w:bottom w:val="single" w:sz="4" w:space="0" w:color="auto"/>
             </w:tcBorders>
@@ -9891,19 +10399,11 @@
             <w:pPr>
               <w:spacing w:afterLines="80" w:after="192"/>
               <w:ind w:firstLine="0"/>
-              <w:jc w:val="center"/>
-              <w:rPr>
-                <w:color w:val="000000"/>
-                <w:lang w:eastAsia="zh-TW"/>
-              </w:rPr>
-            </w:pPr>
-            <w:r>
-              <w:rPr>
-                <w:color w:val="000000"/>
-                <w:lang w:eastAsia="zh-TW"/>
-              </w:rPr>
-              <w:t>Table 4: Model performance for all to all training and testing</w:t>
-            </w:r>
+              <w:rPr>
+                <w:color w:val="000000"/>
+                <w:lang w:eastAsia="zh-TW"/>
+              </w:rPr>
+            </w:pPr>
           </w:p>
         </w:tc>
       </w:tr>
@@ -9944,7 +10444,7 @@
           <w:lang w:eastAsia="zh-TW"/>
         </w:rPr>
         <w:drawing>
-          <wp:inline distT="0" distB="0" distL="0" distR="0" wp14:anchorId="15C260A6" wp14:editId="772DC193">
+          <wp:inline distT="0" distB="0" distL="0" distR="0" wp14:anchorId="5BD5DDC3" wp14:editId="36A96379">
             <wp:extent cx="2959510" cy="2660790"/>
             <wp:effectExtent l="0" t="0" r="0" b="0"/>
             <wp:docPr id="35" name="Picture 35" descr="https://lh3.googleusercontent.com/9C5O9djVvG_B4h1UXWKMX0lvqLOQma4D0WPzvbnvHAo7KwZ-CaptO7zjs74nXyIpANe2fPgEUAjH3TFbHVwdGgsCAeNjUhU8gJn252irTFpMEhrrwD898A55dOfTYeX8Km7CElGh"/>
@@ -9961,7 +10461,7 @@
                     </pic:cNvPicPr>
                   </pic:nvPicPr>
                   <pic:blipFill>
-                    <a:blip r:embed="rId14">
+                    <a:blip r:embed="rId12">
                       <a:extLst>
                         <a:ext uri="{28A0092B-C50C-407E-A947-70E740481C1C}">
                           <a14:useLocalDpi xmlns:a14="http://schemas.microsoft.com/office/drawing/2010/main" val="0"/>
@@ -10002,6 +10502,15 @@
     </w:p>
     <w:p>
       <w:pPr>
+        <w:ind w:firstLine="0"/>
+        <w:rPr>
+          <w:color w:val="000000"/>
+          <w:lang w:eastAsia="zh-TW"/>
+        </w:rPr>
+      </w:pPr>
+    </w:p>
+    <w:p>
+      <w:pPr>
         <w:pStyle w:val="Caption"/>
         <w:spacing w:after="80"/>
         <w:jc w:val="center"/>
@@ -10112,16 +10621,6 @@
 </file>
 
 <file path=word/footer1.xml><?xml version="1.0" encoding="utf-8"?>
-<w:ftr xmlns:wpc="http://schemas.microsoft.com/office/word/2010/wordprocessingCanvas" xmlns:cx="http://schemas.microsoft.com/office/drawing/2014/chartex" xmlns:cx1="http://schemas.microsoft.com/office/drawing/2015/9/8/chartex" xmlns:cx2="http://schemas.microsoft.com/office/drawing/2015/10/21/chartex" xmlns:cx3="http://schemas.microsoft.com/office/drawing/2016/5/9/chartex" xmlns:cx4="http://schemas.microsoft.com/office/drawing/2016/5/10/chartex" xmlns:cx5="http://schemas.microsoft.com/office/drawing/2016/5/11/chartex" xmlns:cx6="http://schemas.microsoft.com/office/drawing/2016/5/12/chartex" xmlns:cx7="http://schemas.microsoft.com/office/drawing/2016/5/13/chartex" xmlns:cx8="http://schemas.microsoft.com/office/drawing/2016/5/14/chartex" xmlns:mc="http://schemas.openxmlformats.org/markup-compatibility/2006" xmlns:aink="http://schemas.microsoft.com/office/drawing/2016/ink" xmlns:am3d="http://schemas.microsoft.com/office/drawing/2017/model3d" xmlns:o="urn:schemas-microsoft-com:office:office" xmlns:r="http://schemas.openxmlformats.org/officeDocument/2006/relationships" xmlns:m="http://schemas.openxmlformats.org/officeDocument/2006/math" xmlns:v="urn:schemas-microsoft-com:vml" xmlns:wp14="http://schemas.microsoft.com/office/word/2010/wordprocessingDrawing" xmlns:wp="http://schemas.openxmlformats.org/drawingml/2006/wordprocessingDrawing" xmlns:w10="urn:schemas-microsoft-com:office:word" xmlns:w="http://schemas.openxmlformats.org/wordprocessingml/2006/main" xmlns:w14="http://schemas.microsoft.com/office/word/2010/wordml" xmlns:w15="http://schemas.microsoft.com/office/word/2012/wordml" xmlns:w16cid="http://schemas.microsoft.com/office/word/2016/wordml/cid" xmlns:w16se="http://schemas.microsoft.com/office/word/2015/wordml/symex" xmlns:wpg="http://schemas.microsoft.com/office/word/2010/wordprocessingGroup" xmlns:wpi="http://schemas.microsoft.com/office/word/2010/wordprocessingInk" xmlns:wne="http://schemas.microsoft.com/office/word/2006/wordml" xmlns:wps="http://schemas.microsoft.com/office/word/2010/wordprocessingShape" mc:Ignorable="w14 w15 w16se w16cid wp14">
-  <w:p>
-    <w:pPr>
-      <w:pStyle w:val="Footer"/>
-    </w:pPr>
-  </w:p>
-</w:ftr>
-</file>
-
-<file path=word/footer2.xml><?xml version="1.0" encoding="utf-8"?>
 <w:ftr xmlns:wpc="http://schemas.microsoft.com/office/word/2010/wordprocessingCanvas" xmlns:cx="http://schemas.microsoft.com/office/drawing/2014/chartex" xmlns:cx1="http://schemas.microsoft.com/office/drawing/2015/9/8/chartex" xmlns:cx2="http://schemas.microsoft.com/office/drawing/2015/10/21/chartex" xmlns:cx3="http://schemas.microsoft.com/office/drawing/2016/5/9/chartex" xmlns:cx4="http://schemas.microsoft.com/office/drawing/2016/5/10/chartex" xmlns:cx5="http://schemas.microsoft.com/office/drawing/2016/5/11/chartex" xmlns:cx6="http://schemas.microsoft.com/office/drawing/2016/5/12/chartex" xmlns:cx7="http://schemas.microsoft.com/office/drawing/2016/5/13/chartex" xmlns:cx8="http://schemas.microsoft.com/office/drawing/2016/5/14/chartex" xmlns:mc="http://schemas.openxmlformats.org/markup-compatibility/2006" xmlns:aink="http://schemas.microsoft.com/office/drawing/2016/ink" xmlns:am3d="http://schemas.microsoft.com/office/drawing/2017/model3d" xmlns:o="urn:schemas-microsoft-com:office:office" xmlns:r="http://schemas.openxmlformats.org/officeDocument/2006/relationships" xmlns:m="http://schemas.openxmlformats.org/officeDocument/2006/math" xmlns:v="urn:schemas-microsoft-com:vml" xmlns:wp14="http://schemas.microsoft.com/office/word/2010/wordprocessingDrawing" xmlns:wp="http://schemas.openxmlformats.org/drawingml/2006/wordprocessingDrawing" xmlns:w10="urn:schemas-microsoft-com:office:word" xmlns:w="http://schemas.openxmlformats.org/wordprocessingml/2006/main" xmlns:w14="http://schemas.microsoft.com/office/word/2010/wordml" xmlns:w15="http://schemas.microsoft.com/office/word/2012/wordml" xmlns:w16cid="http://schemas.microsoft.com/office/word/2016/wordml/cid" xmlns:w16se="http://schemas.microsoft.com/office/word/2015/wordml/symex" xmlns:wpg="http://schemas.microsoft.com/office/word/2010/wordprocessingGroup" xmlns:wpi="http://schemas.microsoft.com/office/word/2010/wordprocessingInk" xmlns:wne="http://schemas.microsoft.com/office/word/2006/wordml" xmlns:wps="http://schemas.microsoft.com/office/word/2010/wordprocessingShape" mc:Ignorable="w14 w15 w16se w16cid wp14">
   <w:p>
     <w:pPr>
@@ -10159,16 +10658,6 @@
       </w:rPr>
       <w:fldChar w:fldCharType="end"/>
     </w:r>
-  </w:p>
-</w:ftr>
-</file>
-
-<file path=word/footer3.xml><?xml version="1.0" encoding="utf-8"?>
-<w:ftr xmlns:wpc="http://schemas.microsoft.com/office/word/2010/wordprocessingCanvas" xmlns:cx="http://schemas.microsoft.com/office/drawing/2014/chartex" xmlns:cx1="http://schemas.microsoft.com/office/drawing/2015/9/8/chartex" xmlns:cx2="http://schemas.microsoft.com/office/drawing/2015/10/21/chartex" xmlns:cx3="http://schemas.microsoft.com/office/drawing/2016/5/9/chartex" xmlns:cx4="http://schemas.microsoft.com/office/drawing/2016/5/10/chartex" xmlns:cx5="http://schemas.microsoft.com/office/drawing/2016/5/11/chartex" xmlns:cx6="http://schemas.microsoft.com/office/drawing/2016/5/12/chartex" xmlns:cx7="http://schemas.microsoft.com/office/drawing/2016/5/13/chartex" xmlns:cx8="http://schemas.microsoft.com/office/drawing/2016/5/14/chartex" xmlns:mc="http://schemas.openxmlformats.org/markup-compatibility/2006" xmlns:aink="http://schemas.microsoft.com/office/drawing/2016/ink" xmlns:am3d="http://schemas.microsoft.com/office/drawing/2017/model3d" xmlns:o="urn:schemas-microsoft-com:office:office" xmlns:r="http://schemas.openxmlformats.org/officeDocument/2006/relationships" xmlns:m="http://schemas.openxmlformats.org/officeDocument/2006/math" xmlns:v="urn:schemas-microsoft-com:vml" xmlns:wp14="http://schemas.microsoft.com/office/word/2010/wordprocessingDrawing" xmlns:wp="http://schemas.openxmlformats.org/drawingml/2006/wordprocessingDrawing" xmlns:w10="urn:schemas-microsoft-com:office:word" xmlns:w="http://schemas.openxmlformats.org/wordprocessingml/2006/main" xmlns:w14="http://schemas.microsoft.com/office/word/2010/wordml" xmlns:w15="http://schemas.microsoft.com/office/word/2012/wordml" xmlns:w16cid="http://schemas.microsoft.com/office/word/2016/wordml/cid" xmlns:w16se="http://schemas.microsoft.com/office/word/2015/wordml/symex" xmlns:wpg="http://schemas.microsoft.com/office/word/2010/wordprocessingGroup" xmlns:wpi="http://schemas.microsoft.com/office/word/2010/wordprocessingInk" xmlns:wne="http://schemas.microsoft.com/office/word/2006/wordml" xmlns:wps="http://schemas.microsoft.com/office/word/2010/wordprocessingShape" mc:Ignorable="w14 w15 w16se w16cid wp14">
-  <w:p>
-    <w:pPr>
-      <w:pStyle w:val="Footer"/>
-    </w:pPr>
   </w:p>
 </w:ftr>
 </file>
@@ -11589,6 +12078,16 @@
       </w:tblBorders>
     </w:tblPr>
   </w:style>
+  <w:style w:type="character" w:styleId="UnresolvedMention">
+    <w:name w:val="Unresolved Mention"/>
+    <w:basedOn w:val="DefaultParagraphFont"/>
+    <w:uiPriority w:val="99"/>
+    <w:rsid w:val="00E36A22"/>
+    <w:rPr>
+      <w:color w:val="808080"/>
+      <w:shd w:val="clear" w:color="auto" w:fill="E6E6E6"/>
+    </w:rPr>
+  </w:style>
 </w:styles>
 </file>
 

</xml_diff>

<commit_message>
draft before converting to pdf
</commit_message>
<xml_diff>
--- a/Final Project.docx
+++ b/Final Project.docx
@@ -740,17 +740,23 @@
           <w:color w:val="000000"/>
           <w:lang w:eastAsia="zh-TW"/>
         </w:rPr>
-        <w:t>The performance of several neural network architectures was evaluated for classifying EEG signals. The architectures tested were designed to take advantage of recent developments in the field and apply them to the BCI dataset. Namely, deep convolutional architectures formed a pivotal part of each model in this paper. Other str</w:t>
-      </w:r>
-      <w:bookmarkStart w:id="0" w:name="_GoBack"/>
-      <w:bookmarkEnd w:id="0"/>
+        <w:t>The performance of several neural network architectures was evaluated for classifying EEG signals. The architectures tested were designed to take advantage of recent developments in the field and apply them to the BCI dataset. Namely, deep convolutional architectures formed a pivotal part of each model in this paper. Other structures implemented included Inception layers and deep RNN architectures to exploit the temporal nature of the EEG signals. It was found that a fully optimized RNN model ou</w:t>
+      </w:r>
       <w:r>
         <w:rPr>
           <w:i/>
           <w:color w:val="000000"/>
           <w:lang w:eastAsia="zh-TW"/>
         </w:rPr>
-        <w:t>uctures implemented included Inception layers and deep RNN architectures to exploit the temporal nature of the EEG signals. It was found that a fully optimized RNN model outperformed other state of the art CNN models</w:t>
+        <w:t>tperformed other state-of-the-</w:t>
+      </w:r>
+      <w:r>
+        <w:rPr>
+          <w:i/>
+          <w:color w:val="000000"/>
+          <w:lang w:eastAsia="zh-TW"/>
+        </w:rPr>
+        <w:t>art CNN models</w:t>
       </w:r>
       <w:r>
         <w:rPr>
@@ -949,7 +955,8 @@
       <w:pPr>
         <w:spacing w:after="80"/>
         <w:rPr>
-          <w:color w:val="000000"/>
+          <w:sz w:val="24"/>
+          <w:szCs w:val="24"/>
           <w:lang w:eastAsia="zh-TW"/>
         </w:rPr>
       </w:pPr>
@@ -1275,7 +1282,35 @@
           <w:color w:val="000000"/>
           <w:lang w:eastAsia="zh-TW"/>
         </w:rPr>
-        <w:t xml:space="preserve"> In the case of the EEG dataset the amount of data provided is comparatively small with only 288 samples per subject. </w:t>
+        <w:t xml:space="preserve"> In the case of the EEG dataset</w:t>
+      </w:r>
+      <w:r>
+        <w:rPr>
+          <w:color w:val="000000"/>
+          <w:lang w:eastAsia="zh-TW"/>
+        </w:rPr>
+        <w:t>,</w:t>
+      </w:r>
+      <w:r>
+        <w:rPr>
+          <w:color w:val="000000"/>
+          <w:lang w:eastAsia="zh-TW"/>
+        </w:rPr>
+        <w:t xml:space="preserve"> the amount of data provided is comparatively</w:t>
+      </w:r>
+      <w:r>
+        <w:rPr>
+          <w:color w:val="000000"/>
+          <w:lang w:eastAsia="zh-TW"/>
+        </w:rPr>
+        <w:t xml:space="preserve"> small, </w:t>
+      </w:r>
+      <w:r>
+        <w:rPr>
+          <w:color w:val="000000"/>
+          <w:lang w:eastAsia="zh-TW"/>
+        </w:rPr>
+        <w:t xml:space="preserve">with only 288 samples per subject. </w:t>
       </w:r>
       <w:r>
         <w:rPr>
@@ -1557,7 +1592,21 @@
           <w:color w:val="000000"/>
           <w:lang w:eastAsia="zh-TW"/>
         </w:rPr>
-        <w:t>Input data samples to the Shallow CNN were augmented by subsampling into 150 windows of 512 points each which is significantly more windows than that used for the other architectures. The model performs two convolutions, the first in time and the second in space over the 22 electrodes. Overall the model has a structure which mimics the operations of a filter bank common spatial patterns algorithm, used in the past to successfully classify EEG signals [7].</w:t>
+        <w:t>Input data samples to the Shallow CNN were augmented by subsampling into 150 win</w:t>
+      </w:r>
+      <w:r>
+        <w:rPr>
+          <w:color w:val="000000"/>
+          <w:lang w:eastAsia="zh-TW"/>
+        </w:rPr>
+        <w:t>dows of 512 points each which was</w:t>
+      </w:r>
+      <w:r>
+        <w:rPr>
+          <w:color w:val="000000"/>
+          <w:lang w:eastAsia="zh-TW"/>
+        </w:rPr>
+        <w:t xml:space="preserve"> significantly more windows than that used for the other architectures. The model performs two convolutions, the first in time and the second in space over the 22 electrodes. Overall the model has a structure which mimics the operations of a filter bank common spatial patterns algorithm, used in the past to successfully classify EEG signals [7].</w:t>
       </w:r>
     </w:p>
     <w:p>
@@ -1693,7 +1742,21 @@
           <w:color w:val="000000"/>
           <w:lang w:eastAsia="zh-TW"/>
         </w:rPr>
-        <w:t xml:space="preserve"> the IC-RNN and C-DRNN models were combined to form the final model, ChronoNet. This architecture was designed to combine the best features from IC-RNN and C-DRNN and to be flexible with input data. The Inception layers of differing filter sizes allows for feature extraction from different time scales and windows while the residual GRU layers prevent the problem of vanishing and exploding gradients that would negatively impact the training accuracy</w:t>
+        <w:t xml:space="preserve"> the IC-RNN and C-DRNN models were combined to form the final model, ChronoNet. This architecture was designed to combine the best features from IC-RNN and C-DRNN and to be flexible with input data. The Inception layers </w:t>
+      </w:r>
+      <w:r>
+        <w:rPr>
+          <w:color w:val="000000"/>
+          <w:lang w:eastAsia="zh-TW"/>
+        </w:rPr>
+        <w:t>of differing filter sizes allowed</w:t>
+      </w:r>
+      <w:r>
+        <w:rPr>
+          <w:color w:val="000000"/>
+          <w:lang w:eastAsia="zh-TW"/>
+        </w:rPr>
+        <w:t xml:space="preserve"> for feature extraction from different time scales and windows while the residual GRU layers prevent the problem of vanishing and exploding gradients that would negatively impact the training accuracy</w:t>
       </w:r>
       <w:r>
         <w:rPr>
@@ -1730,33 +1793,517 @@
     </w:p>
     <w:p>
       <w:pPr>
+        <w:pStyle w:val="Caption"/>
+        <w:keepNext/>
+        <w:rPr>
+          <w:b w:val="0"/>
+          <w:color w:val="000000"/>
+          <w:lang w:eastAsia="zh-TW"/>
+        </w:rPr>
+      </w:pPr>
+      <w:r>
+        <w:rPr>
+          <w:b w:val="0"/>
+          <w:color w:val="000000"/>
+          <w:lang w:eastAsia="zh-TW"/>
+        </w:rPr>
+        <w:t xml:space="preserve">The results from the first learning scenario for all models are shown on </w:t>
+      </w:r>
+      <w:r>
+        <w:rPr>
+          <w:b w:val="0"/>
+        </w:rPr>
+        <w:t xml:space="preserve">page </w:t>
+      </w:r>
+      <w:r>
+        <w:rPr>
+          <w:b w:val="0"/>
+        </w:rPr>
+        <w:t>6</w:t>
+      </w:r>
+      <w:r>
+        <w:rPr>
+          <w:b w:val="0"/>
+          <w:color w:val="000000"/>
+          <w:lang w:eastAsia="zh-TW"/>
+        </w:rPr>
+        <w:t xml:space="preserve"> and th</w:t>
+      </w:r>
+      <w:r>
+        <w:rPr>
+          <w:b w:val="0"/>
+          <w:color w:val="000000"/>
+          <w:lang w:eastAsia="zh-TW"/>
+        </w:rPr>
+        <w:t xml:space="preserve">ose of the Shallow CNN and </w:t>
+      </w:r>
+      <w:r>
+        <w:rPr>
+          <w:b w:val="0"/>
+          <w:color w:val="000000"/>
+          <w:lang w:eastAsia="zh-TW"/>
+        </w:rPr>
+        <w:t xml:space="preserve">ChronoNet are repeated </w:t>
+      </w:r>
+      <w:r>
+        <w:rPr>
+          <w:b w:val="0"/>
+          <w:color w:val="000000"/>
+          <w:lang w:eastAsia="zh-TW"/>
+        </w:rPr>
+        <w:t>in Table 1</w:t>
+      </w:r>
+      <w:r>
+        <w:rPr>
+          <w:b w:val="0"/>
+          <w:color w:val="000000"/>
+          <w:lang w:eastAsia="zh-TW"/>
+        </w:rPr>
+        <w:t xml:space="preserve">. These two models performed the best in comparison to the other listed models. </w:t>
+      </w:r>
+    </w:p>
+    <w:p>
+      <w:pPr>
+        <w:rPr>
+          <w:lang w:eastAsia="zh-TW"/>
+        </w:rPr>
+      </w:pPr>
+    </w:p>
+    <w:p>
+      <w:pPr>
+        <w:pStyle w:val="Caption"/>
+        <w:keepNext/>
+        <w:jc w:val="center"/>
+        <w:rPr>
+          <w:b w:val="0"/>
+          <w:sz w:val="18"/>
+          <w:szCs w:val="18"/>
+        </w:rPr>
+      </w:pPr>
+      <w:r>
+        <w:rPr>
+          <w:b w:val="0"/>
+          <w:sz w:val="18"/>
+          <w:szCs w:val="18"/>
+        </w:rPr>
+        <w:t xml:space="preserve">Table </w:t>
+      </w:r>
+      <w:r>
+        <w:rPr>
+          <w:b w:val="0"/>
+          <w:sz w:val="18"/>
+          <w:szCs w:val="18"/>
+        </w:rPr>
+        <w:fldChar w:fldCharType="begin"/>
+      </w:r>
+      <w:r>
+        <w:rPr>
+          <w:b w:val="0"/>
+          <w:sz w:val="18"/>
+          <w:szCs w:val="18"/>
+        </w:rPr>
+        <w:instrText xml:space="preserve"> SEQ Table \* ARABIC </w:instrText>
+      </w:r>
+      <w:r>
+        <w:rPr>
+          <w:b w:val="0"/>
+          <w:sz w:val="18"/>
+          <w:szCs w:val="18"/>
+        </w:rPr>
+        <w:fldChar w:fldCharType="separate"/>
+      </w:r>
+      <w:r>
+        <w:rPr>
+          <w:b w:val="0"/>
+          <w:noProof/>
+          <w:sz w:val="18"/>
+          <w:szCs w:val="18"/>
+        </w:rPr>
+        <w:t>1</w:t>
+      </w:r>
+      <w:r>
+        <w:rPr>
+          <w:b w:val="0"/>
+          <w:sz w:val="18"/>
+          <w:szCs w:val="18"/>
+        </w:rPr>
+        <w:fldChar w:fldCharType="end"/>
+      </w:r>
+      <w:r>
+        <w:rPr>
+          <w:b w:val="0"/>
+          <w:sz w:val="18"/>
+          <w:szCs w:val="18"/>
+        </w:rPr>
+        <w:t>. Performance summary of Shallow CNN and ChronoNet models</w:t>
+      </w:r>
+    </w:p>
+    <w:tbl>
+      <w:tblPr>
+        <w:tblStyle w:val="TableGrid"/>
+        <w:tblW w:w="0" w:type="auto"/>
+        <w:tblLook w:val="04A0" w:firstRow="1" w:lastRow="0" w:firstColumn="1" w:lastColumn="0" w:noHBand="0" w:noVBand="1"/>
+      </w:tblPr>
+      <w:tblGrid>
+        <w:gridCol w:w="1178"/>
+        <w:gridCol w:w="1178"/>
+        <w:gridCol w:w="1178"/>
+        <w:gridCol w:w="1178"/>
+      </w:tblGrid>
+      <w:tr>
+        <w:tc>
+          <w:tcPr>
+            <w:tcW w:w="1178" w:type="dxa"/>
+            <w:shd w:val="clear" w:color="auto" w:fill="E7E6E6" w:themeFill="background2"/>
+          </w:tcPr>
+          <w:p>
+            <w:pPr>
+              <w:spacing w:after="80"/>
+              <w:ind w:firstLine="0"/>
+              <w:jc w:val="center"/>
+              <w:rPr>
+                <w:color w:val="000000"/>
+                <w:sz w:val="16"/>
+                <w:szCs w:val="16"/>
+                <w:lang w:eastAsia="zh-TW"/>
+              </w:rPr>
+            </w:pPr>
+            <w:r>
+              <w:rPr>
+                <w:color w:val="000000"/>
+                <w:sz w:val="16"/>
+                <w:szCs w:val="16"/>
+                <w:lang w:eastAsia="zh-TW"/>
+              </w:rPr>
+              <w:t>Model Name</w:t>
+            </w:r>
+          </w:p>
+        </w:tc>
+        <w:tc>
+          <w:tcPr>
+            <w:tcW w:w="1178" w:type="dxa"/>
+            <w:shd w:val="clear" w:color="auto" w:fill="E7E6E6" w:themeFill="background2"/>
+          </w:tcPr>
+          <w:p>
+            <w:pPr>
+              <w:spacing w:after="80"/>
+              <w:ind w:firstLine="0"/>
+              <w:jc w:val="center"/>
+              <w:rPr>
+                <w:color w:val="000000"/>
+                <w:sz w:val="16"/>
+                <w:szCs w:val="16"/>
+                <w:lang w:eastAsia="zh-TW"/>
+              </w:rPr>
+            </w:pPr>
+            <w:r>
+              <w:rPr>
+                <w:color w:val="000000"/>
+                <w:sz w:val="16"/>
+                <w:szCs w:val="16"/>
+                <w:lang w:eastAsia="zh-TW"/>
+              </w:rPr>
+              <w:t>Training Score</w:t>
+            </w:r>
+          </w:p>
+        </w:tc>
+        <w:tc>
+          <w:tcPr>
+            <w:tcW w:w="1178" w:type="dxa"/>
+            <w:shd w:val="clear" w:color="auto" w:fill="E7E6E6" w:themeFill="background2"/>
+          </w:tcPr>
+          <w:p>
+            <w:pPr>
+              <w:spacing w:after="80"/>
+              <w:ind w:firstLine="0"/>
+              <w:jc w:val="center"/>
+              <w:rPr>
+                <w:color w:val="000000"/>
+                <w:sz w:val="16"/>
+                <w:szCs w:val="16"/>
+                <w:lang w:eastAsia="zh-TW"/>
+              </w:rPr>
+            </w:pPr>
+            <w:r>
+              <w:rPr>
+                <w:color w:val="000000"/>
+                <w:sz w:val="16"/>
+                <w:szCs w:val="16"/>
+                <w:lang w:eastAsia="zh-TW"/>
+              </w:rPr>
+              <w:t>Validation Score</w:t>
+            </w:r>
+          </w:p>
+        </w:tc>
+        <w:tc>
+          <w:tcPr>
+            <w:tcW w:w="1178" w:type="dxa"/>
+            <w:shd w:val="clear" w:color="auto" w:fill="E7E6E6" w:themeFill="background2"/>
+          </w:tcPr>
+          <w:p>
+            <w:pPr>
+              <w:spacing w:after="80"/>
+              <w:ind w:firstLine="0"/>
+              <w:jc w:val="center"/>
+              <w:rPr>
+                <w:color w:val="000000"/>
+                <w:sz w:val="16"/>
+                <w:szCs w:val="16"/>
+                <w:lang w:eastAsia="zh-TW"/>
+              </w:rPr>
+            </w:pPr>
+            <w:r>
+              <w:rPr>
+                <w:color w:val="000000"/>
+                <w:sz w:val="16"/>
+                <w:szCs w:val="16"/>
+                <w:lang w:eastAsia="zh-TW"/>
+              </w:rPr>
+              <w:t>Testing Score</w:t>
+            </w:r>
+          </w:p>
+        </w:tc>
+      </w:tr>
+      <w:tr>
+        <w:tc>
+          <w:tcPr>
+            <w:tcW w:w="1178" w:type="dxa"/>
+          </w:tcPr>
+          <w:p>
+            <w:pPr>
+              <w:spacing w:after="80"/>
+              <w:ind w:firstLine="0"/>
+              <w:jc w:val="center"/>
+              <w:rPr>
+                <w:color w:val="000000"/>
+                <w:sz w:val="16"/>
+                <w:szCs w:val="16"/>
+                <w:lang w:eastAsia="zh-TW"/>
+              </w:rPr>
+            </w:pPr>
+            <w:r>
+              <w:rPr>
+                <w:color w:val="000000"/>
+                <w:sz w:val="16"/>
+                <w:szCs w:val="16"/>
+                <w:lang w:eastAsia="zh-TW"/>
+              </w:rPr>
+              <w:t>Shallow CNN</w:t>
+            </w:r>
+          </w:p>
+        </w:tc>
+        <w:tc>
+          <w:tcPr>
+            <w:tcW w:w="1178" w:type="dxa"/>
+          </w:tcPr>
+          <w:p>
+            <w:pPr>
+              <w:spacing w:after="80"/>
+              <w:ind w:firstLine="0"/>
+              <w:jc w:val="center"/>
+              <w:rPr>
+                <w:color w:val="000000"/>
+                <w:sz w:val="16"/>
+                <w:szCs w:val="16"/>
+                <w:lang w:eastAsia="zh-TW"/>
+              </w:rPr>
+            </w:pPr>
+            <w:r>
+              <w:rPr>
+                <w:color w:val="000000"/>
+                <w:sz w:val="16"/>
+                <w:szCs w:val="16"/>
+                <w:lang w:eastAsia="zh-TW"/>
+              </w:rPr>
+              <w:t>60.4</w:t>
+            </w:r>
+            <w:r>
+              <w:rPr>
+                <w:color w:val="000000"/>
+                <w:sz w:val="16"/>
+                <w:szCs w:val="16"/>
+                <w:lang w:eastAsia="zh-TW"/>
+              </w:rPr>
+              <w:t>%</w:t>
+            </w:r>
+          </w:p>
+        </w:tc>
+        <w:tc>
+          <w:tcPr>
+            <w:tcW w:w="1178" w:type="dxa"/>
+          </w:tcPr>
+          <w:p>
+            <w:pPr>
+              <w:spacing w:after="80"/>
+              <w:ind w:firstLine="0"/>
+              <w:jc w:val="center"/>
+              <w:rPr>
+                <w:color w:val="000000"/>
+                <w:sz w:val="16"/>
+                <w:szCs w:val="16"/>
+                <w:lang w:eastAsia="zh-TW"/>
+              </w:rPr>
+            </w:pPr>
+            <w:r>
+              <w:rPr>
+                <w:color w:val="000000"/>
+                <w:sz w:val="16"/>
+                <w:szCs w:val="16"/>
+                <w:lang w:eastAsia="zh-TW"/>
+              </w:rPr>
+              <w:t>71.4%</w:t>
+            </w:r>
+          </w:p>
+        </w:tc>
+        <w:tc>
+          <w:tcPr>
+            <w:tcW w:w="1178" w:type="dxa"/>
+          </w:tcPr>
+          <w:p>
+            <w:pPr>
+              <w:spacing w:after="80"/>
+              <w:ind w:firstLine="0"/>
+              <w:jc w:val="center"/>
+              <w:rPr>
+                <w:color w:val="000000"/>
+                <w:sz w:val="16"/>
+                <w:szCs w:val="16"/>
+                <w:lang w:eastAsia="zh-TW"/>
+              </w:rPr>
+            </w:pPr>
+            <w:r>
+              <w:rPr>
+                <w:color w:val="000000"/>
+                <w:sz w:val="16"/>
+                <w:szCs w:val="16"/>
+                <w:lang w:eastAsia="zh-TW"/>
+              </w:rPr>
+              <w:t>67.6%</w:t>
+            </w:r>
+          </w:p>
+        </w:tc>
+      </w:tr>
+      <w:tr>
+        <w:tc>
+          <w:tcPr>
+            <w:tcW w:w="1178" w:type="dxa"/>
+          </w:tcPr>
+          <w:p>
+            <w:pPr>
+              <w:spacing w:after="80"/>
+              <w:ind w:firstLine="0"/>
+              <w:jc w:val="center"/>
+              <w:rPr>
+                <w:color w:val="000000"/>
+                <w:sz w:val="16"/>
+                <w:szCs w:val="16"/>
+                <w:lang w:eastAsia="zh-TW"/>
+              </w:rPr>
+            </w:pPr>
+            <w:r>
+              <w:rPr>
+                <w:color w:val="000000"/>
+                <w:sz w:val="16"/>
+                <w:szCs w:val="16"/>
+                <w:lang w:eastAsia="zh-TW"/>
+              </w:rPr>
+              <w:t>ChronoNet</w:t>
+            </w:r>
+          </w:p>
+        </w:tc>
+        <w:tc>
+          <w:tcPr>
+            <w:tcW w:w="1178" w:type="dxa"/>
+          </w:tcPr>
+          <w:p>
+            <w:pPr>
+              <w:spacing w:after="80"/>
+              <w:ind w:firstLine="0"/>
+              <w:jc w:val="center"/>
+              <w:rPr>
+                <w:color w:val="000000"/>
+                <w:sz w:val="16"/>
+                <w:szCs w:val="16"/>
+                <w:lang w:eastAsia="zh-TW"/>
+              </w:rPr>
+            </w:pPr>
+            <w:r>
+              <w:rPr>
+                <w:color w:val="000000"/>
+                <w:sz w:val="16"/>
+                <w:szCs w:val="16"/>
+                <w:lang w:eastAsia="zh-TW"/>
+              </w:rPr>
+              <w:t>93.0%</w:t>
+            </w:r>
+          </w:p>
+        </w:tc>
+        <w:tc>
+          <w:tcPr>
+            <w:tcW w:w="1178" w:type="dxa"/>
+          </w:tcPr>
+          <w:p>
+            <w:pPr>
+              <w:spacing w:after="80"/>
+              <w:ind w:firstLine="0"/>
+              <w:jc w:val="center"/>
+              <w:rPr>
+                <w:color w:val="000000"/>
+                <w:sz w:val="16"/>
+                <w:szCs w:val="16"/>
+                <w:lang w:eastAsia="zh-TW"/>
+              </w:rPr>
+            </w:pPr>
+            <w:r>
+              <w:rPr>
+                <w:color w:val="000000"/>
+                <w:sz w:val="16"/>
+                <w:szCs w:val="16"/>
+                <w:lang w:eastAsia="zh-TW"/>
+              </w:rPr>
+              <w:t>72.0%</w:t>
+            </w:r>
+          </w:p>
+        </w:tc>
+        <w:tc>
+          <w:tcPr>
+            <w:tcW w:w="1178" w:type="dxa"/>
+          </w:tcPr>
+          <w:p>
+            <w:pPr>
+              <w:spacing w:after="80"/>
+              <w:ind w:firstLine="0"/>
+              <w:jc w:val="center"/>
+              <w:rPr>
+                <w:color w:val="000000"/>
+                <w:sz w:val="16"/>
+                <w:szCs w:val="16"/>
+                <w:lang w:eastAsia="zh-TW"/>
+              </w:rPr>
+            </w:pPr>
+            <w:r>
+              <w:rPr>
+                <w:color w:val="000000"/>
+                <w:sz w:val="16"/>
+                <w:szCs w:val="16"/>
+                <w:lang w:eastAsia="zh-TW"/>
+              </w:rPr>
+              <w:t>74.0%</w:t>
+            </w:r>
+          </w:p>
+        </w:tc>
+      </w:tr>
+    </w:tbl>
+    <w:p>
+      <w:pPr>
+        <w:pStyle w:val="Caption"/>
+        <w:keepNext/>
         <w:spacing w:after="80"/>
         <w:rPr>
-          <w:sz w:val="24"/>
-          <w:szCs w:val="24"/>
-          <w:lang w:eastAsia="zh-TW"/>
-        </w:rPr>
-      </w:pPr>
-      <w:r>
-        <w:rPr>
-          <w:color w:val="000000"/>
-          <w:lang w:eastAsia="zh-TW"/>
-        </w:rPr>
-        <w:t xml:space="preserve">The results from the first learning scenario for all models are shown on </w:t>
-      </w:r>
-      <w:r>
-        <w:t xml:space="preserve">page </w:t>
-      </w:r>
-      <w:r>
-        <w:t>6</w:t>
-      </w:r>
-      <w:r>
-        <w:rPr>
-          <w:color w:val="000000"/>
-          <w:lang w:eastAsia="zh-TW"/>
-        </w:rPr>
-        <w:t xml:space="preserve"> and those of the Shallow CNN and ChronoNet are repeated here. These two models performed the best in comparison to the other listed models. </w:t>
-      </w:r>
+          <w:color w:val="000000"/>
+          <w:lang w:eastAsia="zh-TW"/>
+        </w:rPr>
+      </w:pPr>
     </w:p>
     <w:p>
       <w:pPr>
@@ -1924,9 +2471,9 @@
           <w:lang w:eastAsia="zh-TW"/>
         </w:rPr>
         <w:drawing>
-          <wp:inline distT="0" distB="0" distL="0" distR="0" wp14:anchorId="4A8FB081" wp14:editId="05732321">
-            <wp:extent cx="2986650" cy="1979112"/>
-            <wp:effectExtent l="0" t="0" r="0" b="2540"/>
+          <wp:inline distT="0" distB="0" distL="0" distR="0" wp14:anchorId="4A8FB081" wp14:editId="3F83A8EB">
+            <wp:extent cx="2985968" cy="1831176"/>
+            <wp:effectExtent l="0" t="0" r="0" b="0"/>
             <wp:docPr id="22" name="Picture 22" descr="https://lh5.googleusercontent.com/1ytcbB_mgpfsg8ssJEbTnmiSMwXJXR4tvnbzJ7TGfgD2BoJJeWuoYD35PZ1GjK-vbvIoH3BMim9-lRh0YrQmOBu3lP1s4UqOfu7RMWt49HwIW8JdTvFSxC51NSGDrfXs36r53mUH"/>
             <wp:cNvGraphicFramePr>
               <a:graphicFrameLocks xmlns:a="http://schemas.openxmlformats.org/drawingml/2006/main" noChangeAspect="1"/>
@@ -1948,13 +2495,13 @@
                         </a:ext>
                       </a:extLst>
                     </a:blip>
-                    <a:srcRect l="12111" t="34871" r="53865" b="34270"/>
+                    <a:srcRect l="12111" t="37171" r="53865" b="34270"/>
                     <a:stretch/>
                   </pic:blipFill>
                   <pic:spPr bwMode="auto">
                     <a:xfrm>
                       <a:off x="0" y="0"/>
-                      <a:ext cx="3021646" cy="2002302"/>
+                      <a:ext cx="3021646" cy="1853056"/>
                     </a:xfrm>
                     <a:prstGeom prst="rect">
                       <a:avLst/>
@@ -2087,7 +2634,7 @@
           <w:color w:val="000000"/>
           <w:lang w:eastAsia="zh-TW"/>
         </w:rPr>
-        <w:t xml:space="preserve"> and this is discussed in the next section. ChronoNet, however, achieved close to state of the art performance for the one to one learning case. Whilst this is less than the reported accuracies from the ChronoNet paper it is noted that those accuracies were achieved for a binary classification task. A more thorough description of ChronoNet’s results are given since it </w:t>
+        <w:t xml:space="preserve"> and this is discussed in the next section. ChronoNet, however, achieved close to state of the</w:t>
       </w:r>
       <w:r>
         <w:rPr>
@@ -2095,6 +2642,54 @@
           <w:color w:val="000000"/>
           <w:lang w:eastAsia="zh-TW"/>
         </w:rPr>
+        <w:t xml:space="preserve"> art performance for the one-to-</w:t>
+      </w:r>
+      <w:r>
+        <w:rPr>
+          <w:b w:val="0"/>
+          <w:color w:val="000000"/>
+          <w:lang w:eastAsia="zh-TW"/>
+        </w:rPr>
+        <w:t>one learning case. Whilst this is less than the reported accu</w:t>
+      </w:r>
+      <w:r>
+        <w:rPr>
+          <w:b w:val="0"/>
+          <w:color w:val="000000"/>
+          <w:lang w:eastAsia="zh-TW"/>
+        </w:rPr>
+        <w:t xml:space="preserve">racies from the ChronoNet paper, </w:t>
+      </w:r>
+      <w:r>
+        <w:rPr>
+          <w:b w:val="0"/>
+          <w:color w:val="000000"/>
+          <w:lang w:eastAsia="zh-TW"/>
+        </w:rPr>
+        <w:t xml:space="preserve">it is noted that those accuracies were achieved for a binary classification task. A more thorough description of ChronoNet’s results </w:t>
+      </w:r>
+      <w:r>
+        <w:rPr>
+          <w:b w:val="0"/>
+          <w:color w:val="000000"/>
+          <w:lang w:eastAsia="zh-TW"/>
+        </w:rPr>
+        <w:t>is</w:t>
+      </w:r>
+      <w:r>
+        <w:rPr>
+          <w:b w:val="0"/>
+          <w:color w:val="000000"/>
+          <w:lang w:eastAsia="zh-TW"/>
+        </w:rPr>
+        <w:t xml:space="preserve"> given since it </w:t>
+      </w:r>
+      <w:r>
+        <w:rPr>
+          <w:b w:val="0"/>
+          <w:color w:val="000000"/>
+          <w:lang w:eastAsia="zh-TW"/>
+        </w:rPr>
         <w:t>achieved the best performance</w:t>
       </w:r>
       <w:r>
@@ -2108,378 +2703,182 @@
     </w:p>
     <w:p>
       <w:pPr>
-        <w:rPr>
-          <w:lang w:eastAsia="zh-TW"/>
-        </w:rPr>
-      </w:pPr>
-    </w:p>
-    <w:tbl>
-      <w:tblPr>
-        <w:tblStyle w:val="TableGrid"/>
-        <w:tblW w:w="0" w:type="auto"/>
-        <w:tblLook w:val="04A0" w:firstRow="1" w:lastRow="0" w:firstColumn="1" w:lastColumn="0" w:noHBand="0" w:noVBand="1"/>
-      </w:tblPr>
-      <w:tblGrid>
-        <w:gridCol w:w="1178"/>
-        <w:gridCol w:w="1178"/>
-        <w:gridCol w:w="1178"/>
-        <w:gridCol w:w="1178"/>
-      </w:tblGrid>
-      <w:tr>
-        <w:tc>
-          <w:tcPr>
-            <w:tcW w:w="1178" w:type="dxa"/>
-            <w:shd w:val="clear" w:color="auto" w:fill="E7E6E6" w:themeFill="background2"/>
-          </w:tcPr>
-          <w:p>
-            <w:pPr>
-              <w:spacing w:after="80"/>
-              <w:ind w:firstLine="0"/>
-              <w:jc w:val="center"/>
-              <w:rPr>
-                <w:color w:val="000000"/>
-                <w:sz w:val="16"/>
-                <w:szCs w:val="16"/>
-                <w:lang w:eastAsia="zh-TW"/>
-              </w:rPr>
-            </w:pPr>
-            <w:r>
-              <w:rPr>
-                <w:color w:val="000000"/>
-                <w:sz w:val="16"/>
-                <w:szCs w:val="16"/>
-                <w:lang w:eastAsia="zh-TW"/>
-              </w:rPr>
-              <w:t>Model Name</w:t>
-            </w:r>
-          </w:p>
-        </w:tc>
-        <w:tc>
-          <w:tcPr>
-            <w:tcW w:w="1178" w:type="dxa"/>
-            <w:shd w:val="clear" w:color="auto" w:fill="E7E6E6" w:themeFill="background2"/>
-          </w:tcPr>
-          <w:p>
-            <w:pPr>
-              <w:spacing w:after="80"/>
-              <w:ind w:firstLine="0"/>
-              <w:jc w:val="center"/>
-              <w:rPr>
-                <w:color w:val="000000"/>
-                <w:sz w:val="16"/>
-                <w:szCs w:val="16"/>
-                <w:lang w:eastAsia="zh-TW"/>
-              </w:rPr>
-            </w:pPr>
-            <w:r>
-              <w:rPr>
-                <w:color w:val="000000"/>
-                <w:sz w:val="16"/>
-                <w:szCs w:val="16"/>
-                <w:lang w:eastAsia="zh-TW"/>
-              </w:rPr>
-              <w:t>Training Score</w:t>
-            </w:r>
-          </w:p>
-        </w:tc>
-        <w:tc>
-          <w:tcPr>
-            <w:tcW w:w="1178" w:type="dxa"/>
-            <w:shd w:val="clear" w:color="auto" w:fill="E7E6E6" w:themeFill="background2"/>
-          </w:tcPr>
-          <w:p>
-            <w:pPr>
-              <w:spacing w:after="80"/>
-              <w:ind w:firstLine="0"/>
-              <w:jc w:val="center"/>
-              <w:rPr>
-                <w:color w:val="000000"/>
-                <w:sz w:val="16"/>
-                <w:szCs w:val="16"/>
-                <w:lang w:eastAsia="zh-TW"/>
-              </w:rPr>
-            </w:pPr>
-            <w:r>
-              <w:rPr>
-                <w:color w:val="000000"/>
-                <w:sz w:val="16"/>
-                <w:szCs w:val="16"/>
-                <w:lang w:eastAsia="zh-TW"/>
-              </w:rPr>
-              <w:t>Validation Score</w:t>
-            </w:r>
-          </w:p>
-        </w:tc>
-        <w:tc>
-          <w:tcPr>
-            <w:tcW w:w="1178" w:type="dxa"/>
-            <w:shd w:val="clear" w:color="auto" w:fill="E7E6E6" w:themeFill="background2"/>
-          </w:tcPr>
-          <w:p>
-            <w:pPr>
-              <w:spacing w:after="80"/>
-              <w:ind w:firstLine="0"/>
-              <w:jc w:val="center"/>
-              <w:rPr>
-                <w:color w:val="000000"/>
-                <w:sz w:val="16"/>
-                <w:szCs w:val="16"/>
-                <w:lang w:eastAsia="zh-TW"/>
-              </w:rPr>
-            </w:pPr>
-            <w:r>
-              <w:rPr>
-                <w:color w:val="000000"/>
-                <w:sz w:val="16"/>
-                <w:szCs w:val="16"/>
-                <w:lang w:eastAsia="zh-TW"/>
-              </w:rPr>
-              <w:t>Testing Score</w:t>
-            </w:r>
-          </w:p>
-        </w:tc>
-      </w:tr>
-      <w:tr>
-        <w:tc>
-          <w:tcPr>
-            <w:tcW w:w="1178" w:type="dxa"/>
-          </w:tcPr>
-          <w:p>
-            <w:pPr>
-              <w:spacing w:after="80"/>
-              <w:ind w:firstLine="0"/>
-              <w:jc w:val="center"/>
-              <w:rPr>
-                <w:color w:val="000000"/>
-                <w:sz w:val="16"/>
-                <w:szCs w:val="16"/>
-                <w:lang w:eastAsia="zh-TW"/>
-              </w:rPr>
-            </w:pPr>
-            <w:r>
-              <w:rPr>
-                <w:color w:val="000000"/>
-                <w:sz w:val="16"/>
-                <w:szCs w:val="16"/>
-                <w:lang w:eastAsia="zh-TW"/>
-              </w:rPr>
-              <w:t>Shallow CNN</w:t>
-            </w:r>
-          </w:p>
-        </w:tc>
-        <w:tc>
-          <w:tcPr>
-            <w:tcW w:w="1178" w:type="dxa"/>
-          </w:tcPr>
-          <w:p>
-            <w:pPr>
-              <w:spacing w:after="80"/>
-              <w:ind w:firstLine="0"/>
-              <w:jc w:val="center"/>
-              <w:rPr>
-                <w:color w:val="000000"/>
-                <w:sz w:val="16"/>
-                <w:szCs w:val="16"/>
-                <w:lang w:eastAsia="zh-TW"/>
-              </w:rPr>
-            </w:pPr>
-            <w:r>
-              <w:rPr>
-                <w:color w:val="000000"/>
-                <w:sz w:val="16"/>
-                <w:szCs w:val="16"/>
-                <w:lang w:eastAsia="zh-TW"/>
-              </w:rPr>
-              <w:t>60.4</w:t>
-            </w:r>
-            <w:r>
-              <w:rPr>
-                <w:color w:val="000000"/>
-                <w:sz w:val="16"/>
-                <w:szCs w:val="16"/>
-                <w:lang w:eastAsia="zh-TW"/>
-              </w:rPr>
-              <w:t>%</w:t>
-            </w:r>
-          </w:p>
-        </w:tc>
-        <w:tc>
-          <w:tcPr>
-            <w:tcW w:w="1178" w:type="dxa"/>
-          </w:tcPr>
-          <w:p>
-            <w:pPr>
-              <w:spacing w:after="80"/>
-              <w:ind w:firstLine="0"/>
-              <w:jc w:val="center"/>
-              <w:rPr>
-                <w:color w:val="000000"/>
-                <w:sz w:val="16"/>
-                <w:szCs w:val="16"/>
-                <w:lang w:eastAsia="zh-TW"/>
-              </w:rPr>
-            </w:pPr>
-            <w:r>
-              <w:rPr>
-                <w:color w:val="000000"/>
-                <w:sz w:val="16"/>
-                <w:szCs w:val="16"/>
-                <w:lang w:eastAsia="zh-TW"/>
-              </w:rPr>
-              <w:t>71.4%</w:t>
-            </w:r>
-          </w:p>
-        </w:tc>
-        <w:tc>
-          <w:tcPr>
-            <w:tcW w:w="1178" w:type="dxa"/>
-          </w:tcPr>
-          <w:p>
-            <w:pPr>
-              <w:spacing w:after="80"/>
-              <w:ind w:firstLine="0"/>
-              <w:jc w:val="center"/>
-              <w:rPr>
-                <w:color w:val="000000"/>
-                <w:sz w:val="16"/>
-                <w:szCs w:val="16"/>
-                <w:lang w:eastAsia="zh-TW"/>
-              </w:rPr>
-            </w:pPr>
-            <w:r>
-              <w:rPr>
-                <w:color w:val="000000"/>
-                <w:sz w:val="16"/>
-                <w:szCs w:val="16"/>
-                <w:lang w:eastAsia="zh-TW"/>
-              </w:rPr>
-              <w:t>67.6%</w:t>
-            </w:r>
-          </w:p>
-        </w:tc>
-      </w:tr>
-      <w:tr>
-        <w:tc>
-          <w:tcPr>
-            <w:tcW w:w="1178" w:type="dxa"/>
-          </w:tcPr>
-          <w:p>
-            <w:pPr>
-              <w:spacing w:after="80"/>
-              <w:ind w:firstLine="0"/>
-              <w:jc w:val="center"/>
-              <w:rPr>
-                <w:color w:val="000000"/>
-                <w:sz w:val="16"/>
-                <w:szCs w:val="16"/>
-                <w:lang w:eastAsia="zh-TW"/>
-              </w:rPr>
-            </w:pPr>
-            <w:r>
-              <w:rPr>
-                <w:color w:val="000000"/>
-                <w:sz w:val="16"/>
-                <w:szCs w:val="16"/>
-                <w:lang w:eastAsia="zh-TW"/>
-              </w:rPr>
-              <w:t>ChronoNet</w:t>
-            </w:r>
-          </w:p>
-        </w:tc>
-        <w:tc>
-          <w:tcPr>
-            <w:tcW w:w="1178" w:type="dxa"/>
-          </w:tcPr>
-          <w:p>
-            <w:pPr>
-              <w:spacing w:after="80"/>
-              <w:ind w:firstLine="0"/>
-              <w:jc w:val="center"/>
-              <w:rPr>
-                <w:color w:val="000000"/>
-                <w:sz w:val="16"/>
-                <w:szCs w:val="16"/>
-                <w:lang w:eastAsia="zh-TW"/>
-              </w:rPr>
-            </w:pPr>
-            <w:r>
-              <w:rPr>
-                <w:color w:val="000000"/>
-                <w:sz w:val="16"/>
-                <w:szCs w:val="16"/>
-                <w:lang w:eastAsia="zh-TW"/>
-              </w:rPr>
-              <w:t>93.0%</w:t>
-            </w:r>
-          </w:p>
-        </w:tc>
-        <w:tc>
-          <w:tcPr>
-            <w:tcW w:w="1178" w:type="dxa"/>
-          </w:tcPr>
-          <w:p>
-            <w:pPr>
-              <w:spacing w:after="80"/>
-              <w:ind w:firstLine="0"/>
-              <w:jc w:val="center"/>
-              <w:rPr>
-                <w:color w:val="000000"/>
-                <w:sz w:val="16"/>
-                <w:szCs w:val="16"/>
-                <w:lang w:eastAsia="zh-TW"/>
-              </w:rPr>
-            </w:pPr>
-            <w:r>
-              <w:rPr>
-                <w:color w:val="000000"/>
-                <w:sz w:val="16"/>
-                <w:szCs w:val="16"/>
-                <w:lang w:eastAsia="zh-TW"/>
-              </w:rPr>
-              <w:t>72.0%</w:t>
-            </w:r>
-          </w:p>
-        </w:tc>
-        <w:tc>
-          <w:tcPr>
-            <w:tcW w:w="1178" w:type="dxa"/>
-          </w:tcPr>
-          <w:p>
-            <w:pPr>
-              <w:spacing w:after="80"/>
-              <w:ind w:firstLine="0"/>
-              <w:jc w:val="center"/>
-              <w:rPr>
-                <w:color w:val="000000"/>
-                <w:sz w:val="16"/>
-                <w:szCs w:val="16"/>
-                <w:lang w:eastAsia="zh-TW"/>
-              </w:rPr>
-            </w:pPr>
-            <w:r>
-              <w:rPr>
-                <w:color w:val="000000"/>
-                <w:sz w:val="16"/>
-                <w:szCs w:val="16"/>
-                <w:lang w:eastAsia="zh-TW"/>
-              </w:rPr>
-              <w:t>74.0%</w:t>
-            </w:r>
-          </w:p>
-        </w:tc>
-      </w:tr>
-    </w:tbl>
+        <w:spacing w:after="80"/>
+        <w:rPr>
+          <w:color w:val="000000"/>
+          <w:lang w:eastAsia="zh-TW"/>
+        </w:rPr>
+      </w:pPr>
+      <w:r>
+        <w:rPr>
+          <w:color w:val="000000"/>
+          <w:lang w:eastAsia="zh-TW"/>
+        </w:rPr>
+        <w:t xml:space="preserve">The confusion matrix for the </w:t>
+      </w:r>
+      <w:r>
+        <w:rPr>
+          <w:color w:val="000000"/>
+          <w:lang w:eastAsia="zh-TW"/>
+        </w:rPr>
+        <w:t>ChronoNet</w:t>
+      </w:r>
+      <w:r>
+        <w:rPr>
+          <w:color w:val="000000"/>
+          <w:lang w:eastAsia="zh-TW"/>
+        </w:rPr>
+        <w:t xml:space="preserve"> model is shown </w:t>
+      </w:r>
+      <w:r>
+        <w:rPr>
+          <w:color w:val="000000"/>
+          <w:lang w:eastAsia="zh-TW"/>
+        </w:rPr>
+        <w:t>in Figure 2</w:t>
+      </w:r>
+      <w:r>
+        <w:rPr>
+          <w:color w:val="000000"/>
+          <w:lang w:eastAsia="zh-TW"/>
+        </w:rPr>
+        <w:t xml:space="preserve"> in the Model Performa</w:t>
+      </w:r>
+      <w:r>
+        <w:rPr>
+          <w:color w:val="000000"/>
+          <w:lang w:eastAsia="zh-TW"/>
+        </w:rPr>
+        <w:t>n</w:t>
+      </w:r>
+      <w:r>
+        <w:rPr>
+          <w:color w:val="000000"/>
+          <w:lang w:eastAsia="zh-TW"/>
+        </w:rPr>
+        <w:t xml:space="preserve">ce section on page </w:t>
+      </w:r>
+      <w:r>
+        <w:t>6</w:t>
+      </w:r>
+      <w:r>
+        <w:rPr>
+          <w:color w:val="000000"/>
+          <w:lang w:eastAsia="zh-TW"/>
+        </w:rPr>
+        <w:t>.</w:t>
+      </w:r>
+      <w:r>
+        <w:rPr>
+          <w:color w:val="000000"/>
+          <w:lang w:eastAsia="zh-TW"/>
+        </w:rPr>
+        <w:t xml:space="preserve"> </w:t>
+      </w:r>
+      <w:r>
+        <w:rPr>
+          <w:color w:val="000000"/>
+          <w:lang w:eastAsia="zh-TW"/>
+        </w:rPr>
+        <w:t xml:space="preserve">As expected, </w:t>
+      </w:r>
+      <w:r>
+        <w:rPr>
+          <w:color w:val="000000"/>
+          <w:lang w:eastAsia="zh-TW"/>
+        </w:rPr>
+        <w:t>the majority of the predicted labels lie on the diagonal which corresponds to correct predictions.</w:t>
+      </w:r>
+    </w:p>
+    <w:p>
+      <w:pPr>
+        <w:spacing w:after="80"/>
+        <w:rPr>
+          <w:sz w:val="24"/>
+          <w:szCs w:val="24"/>
+          <w:lang w:eastAsia="zh-TW"/>
+        </w:rPr>
+      </w:pPr>
+      <w:r>
+        <w:rPr>
+          <w:color w:val="000000"/>
+          <w:lang w:eastAsia="zh-TW"/>
+        </w:rPr>
+        <w:t xml:space="preserve">The results from the second learning scenario for all models are shown on </w:t>
+      </w:r>
+      <w:r>
+        <w:t xml:space="preserve">page </w:t>
+      </w:r>
+      <w:r>
+        <w:t>6</w:t>
+      </w:r>
+      <w:r>
+        <w:rPr>
+          <w:color w:val="000000"/>
+          <w:lang w:eastAsia="zh-TW"/>
+        </w:rPr>
+        <w:t>. Once again</w:t>
+      </w:r>
+      <w:r>
+        <w:rPr>
+          <w:color w:val="000000"/>
+          <w:lang w:eastAsia="zh-TW"/>
+        </w:rPr>
+        <w:t>,</w:t>
+      </w:r>
+      <w:r>
+        <w:rPr>
+          <w:color w:val="000000"/>
+          <w:lang w:eastAsia="zh-TW"/>
+        </w:rPr>
+        <w:t xml:space="preserve"> the ChronoNet achieved the highest accuracies out of all the models. The scores achieved for individual subjects at test time is shown </w:t>
+      </w:r>
+      <w:r>
+        <w:rPr>
+          <w:color w:val="000000"/>
+          <w:lang w:eastAsia="zh-TW"/>
+        </w:rPr>
+        <w:t xml:space="preserve">in </w:t>
+      </w:r>
+      <w:r>
+        <w:rPr>
+          <w:color w:val="000000"/>
+          <w:lang w:eastAsia="zh-TW"/>
+        </w:rPr>
+        <w:t>Table 2</w:t>
+      </w:r>
+      <w:r>
+        <w:rPr>
+          <w:color w:val="000000"/>
+          <w:lang w:eastAsia="zh-TW"/>
+        </w:rPr>
+        <w:t>.</w:t>
+      </w:r>
+      <w:r>
+        <w:rPr>
+          <w:sz w:val="24"/>
+          <w:szCs w:val="24"/>
+          <w:lang w:eastAsia="zh-TW"/>
+        </w:rPr>
+        <w:t xml:space="preserve"> </w:t>
+      </w:r>
+      <w:r>
+        <w:rPr>
+          <w:color w:val="000000"/>
+          <w:lang w:eastAsia="zh-TW"/>
+        </w:rPr>
+        <w:t>The mean overall test score for this case was 51.7%. The model’s hyperparameters were adjusted to optimize the testing score overall. This testing score was less than the scores recorded for the individual case and this is discussed in more detail in the next section.</w:t>
+      </w:r>
+    </w:p>
     <w:p>
       <w:pPr>
         <w:pStyle w:val="Caption"/>
-        <w:spacing w:after="80"/>
-        <w:ind w:firstLine="0"/>
+        <w:keepNext/>
         <w:jc w:val="center"/>
         <w:rPr>
           <w:b w:val="0"/>
           <w:sz w:val="18"/>
           <w:szCs w:val="18"/>
-          <w:lang w:eastAsia="zh-TW"/>
         </w:rPr>
       </w:pPr>
       <w:r>
@@ -2488,244 +2887,7 @@
           <w:sz w:val="18"/>
           <w:szCs w:val="18"/>
         </w:rPr>
-        <w:t xml:space="preserve">Table </w:t>
-      </w:r>
-      <w:r>
-        <w:rPr>
-          <w:b w:val="0"/>
-          <w:sz w:val="18"/>
-          <w:szCs w:val="18"/>
-        </w:rPr>
-        <w:fldChar w:fldCharType="begin"/>
-      </w:r>
-      <w:r>
-        <w:rPr>
-          <w:b w:val="0"/>
-          <w:sz w:val="18"/>
-          <w:szCs w:val="18"/>
-        </w:rPr>
-        <w:instrText xml:space="preserve"> SEQ Table \* ARABIC </w:instrText>
-      </w:r>
-      <w:r>
-        <w:rPr>
-          <w:b w:val="0"/>
-          <w:sz w:val="18"/>
-          <w:szCs w:val="18"/>
-        </w:rPr>
-        <w:fldChar w:fldCharType="separate"/>
-      </w:r>
-      <w:r>
-        <w:rPr>
-          <w:b w:val="0"/>
-          <w:noProof/>
-          <w:sz w:val="18"/>
-          <w:szCs w:val="18"/>
-        </w:rPr>
-        <w:t>1</w:t>
-      </w:r>
-      <w:r>
-        <w:rPr>
-          <w:b w:val="0"/>
-          <w:sz w:val="18"/>
-          <w:szCs w:val="18"/>
-        </w:rPr>
-        <w:fldChar w:fldCharType="end"/>
-      </w:r>
-      <w:r>
-        <w:rPr>
-          <w:b w:val="0"/>
-          <w:sz w:val="18"/>
-          <w:szCs w:val="18"/>
-        </w:rPr>
-        <w:t>. Performance summary of Shallow CNN and ChronoNet models</w:t>
-      </w:r>
-    </w:p>
-    <w:p>
-      <w:pPr>
-        <w:spacing w:after="80"/>
-        <w:rPr>
-          <w:color w:val="000000"/>
-          <w:lang w:eastAsia="zh-TW"/>
-        </w:rPr>
-      </w:pPr>
-      <w:r>
-        <w:rPr>
-          <w:color w:val="000000"/>
-          <w:lang w:eastAsia="zh-TW"/>
-        </w:rPr>
-        <w:t xml:space="preserve">The confusion matrix for the </w:t>
-      </w:r>
-      <w:r>
-        <w:rPr>
-          <w:color w:val="000000"/>
-          <w:lang w:eastAsia="zh-TW"/>
-        </w:rPr>
-        <w:t>ChronoNet</w:t>
-      </w:r>
-      <w:r>
-        <w:rPr>
-          <w:color w:val="000000"/>
-          <w:lang w:eastAsia="zh-TW"/>
-        </w:rPr>
-        <w:t xml:space="preserve"> model is shown </w:t>
-      </w:r>
-      <w:r>
-        <w:rPr>
-          <w:color w:val="000000"/>
-          <w:lang w:eastAsia="zh-TW"/>
-        </w:rPr>
-        <w:t>in Figure 2</w:t>
-      </w:r>
-      <w:r>
-        <w:rPr>
-          <w:color w:val="000000"/>
-          <w:lang w:eastAsia="zh-TW"/>
-        </w:rPr>
-        <w:t xml:space="preserve"> in the Model Performa</w:t>
-      </w:r>
-      <w:r>
-        <w:rPr>
-          <w:color w:val="000000"/>
-          <w:lang w:eastAsia="zh-TW"/>
-        </w:rPr>
-        <w:t>n</w:t>
-      </w:r>
-      <w:r>
-        <w:rPr>
-          <w:color w:val="000000"/>
-          <w:lang w:eastAsia="zh-TW"/>
-        </w:rPr>
-        <w:t xml:space="preserve">ce section on page </w:t>
-      </w:r>
-      <w:r>
-        <w:t>6</w:t>
-      </w:r>
-      <w:r>
-        <w:rPr>
-          <w:color w:val="000000"/>
-          <w:lang w:eastAsia="zh-TW"/>
-        </w:rPr>
-        <w:t>.</w:t>
-      </w:r>
-      <w:r>
-        <w:rPr>
-          <w:color w:val="000000"/>
-          <w:lang w:eastAsia="zh-TW"/>
-        </w:rPr>
-        <w:t xml:space="preserve"> </w:t>
-      </w:r>
-      <w:r>
-        <w:rPr>
-          <w:color w:val="000000"/>
-          <w:lang w:eastAsia="zh-TW"/>
-        </w:rPr>
-        <w:t xml:space="preserve">As expected, </w:t>
-      </w:r>
-      <w:r>
-        <w:rPr>
-          <w:color w:val="000000"/>
-          <w:lang w:eastAsia="zh-TW"/>
-        </w:rPr>
-        <w:t>the majority of the predicted labels lie on the diagonal which corresponds to correct predictions.</w:t>
-      </w:r>
-    </w:p>
-    <w:p>
-      <w:pPr>
-        <w:spacing w:after="80"/>
-        <w:rPr>
-          <w:sz w:val="24"/>
-          <w:szCs w:val="24"/>
-          <w:lang w:eastAsia="zh-TW"/>
-        </w:rPr>
-      </w:pPr>
-      <w:r>
-        <w:rPr>
-          <w:color w:val="000000"/>
-          <w:lang w:eastAsia="zh-TW"/>
-        </w:rPr>
-        <w:t xml:space="preserve">The results from the second learning scenario for all models are shown on </w:t>
-      </w:r>
-      <w:r>
-        <w:t xml:space="preserve">page </w:t>
-      </w:r>
-      <w:r>
-        <w:t>6</w:t>
-      </w:r>
-      <w:r>
-        <w:rPr>
-          <w:color w:val="000000"/>
-          <w:lang w:eastAsia="zh-TW"/>
-        </w:rPr>
-        <w:t>. Once again</w:t>
-      </w:r>
-      <w:r>
-        <w:rPr>
-          <w:color w:val="000000"/>
-          <w:lang w:eastAsia="zh-TW"/>
-        </w:rPr>
-        <w:t>,</w:t>
-      </w:r>
-      <w:r>
-        <w:rPr>
-          <w:color w:val="000000"/>
-          <w:lang w:eastAsia="zh-TW"/>
-        </w:rPr>
-        <w:t xml:space="preserve"> the ChronoNet achieved the highest accuracies out of all the models. The scores achieved for individual subjects at test time is shown </w:t>
-      </w:r>
-      <w:r>
-        <w:rPr>
-          <w:color w:val="000000"/>
-          <w:lang w:eastAsia="zh-TW"/>
-        </w:rPr>
-        <w:t xml:space="preserve">in </w:t>
-      </w:r>
-      <w:r>
-        <w:rPr>
-          <w:color w:val="000000"/>
-          <w:lang w:eastAsia="zh-TW"/>
-        </w:rPr>
-        <w:t>Table 2</w:t>
-      </w:r>
-      <w:r>
-        <w:rPr>
-          <w:color w:val="000000"/>
-          <w:lang w:eastAsia="zh-TW"/>
-        </w:rPr>
-        <w:t>.</w:t>
-      </w:r>
-      <w:r>
-        <w:rPr>
-          <w:sz w:val="24"/>
-          <w:szCs w:val="24"/>
-          <w:lang w:eastAsia="zh-TW"/>
-        </w:rPr>
-        <w:t xml:space="preserve"> </w:t>
-      </w:r>
-      <w:r>
-        <w:rPr>
-          <w:color w:val="000000"/>
-          <w:lang w:eastAsia="zh-TW"/>
-        </w:rPr>
-        <w:t>The mean overall test score for this case was 51.7%. The model’s hyperparameters were adjusted to optimize the testing score overall. This testing score was less than the scores recorded for the individual case and this is discussed in more detail in the next section.</w:t>
-      </w:r>
-    </w:p>
-    <w:p>
-      <w:pPr>
-        <w:pStyle w:val="Caption"/>
-        <w:keepNext/>
-        <w:jc w:val="center"/>
-        <w:rPr>
-          <w:b w:val="0"/>
-          <w:sz w:val="18"/>
-          <w:szCs w:val="18"/>
-        </w:rPr>
-      </w:pPr>
-      <w:r>
-        <w:rPr>
-          <w:b w:val="0"/>
-          <w:sz w:val="18"/>
-          <w:szCs w:val="18"/>
-        </w:rPr>
+        <w:lastRenderedPageBreak/>
         <w:t xml:space="preserve">Table </w:t>
       </w:r>
       <w:r>
@@ -3340,13 +3502,24 @@
           <w:szCs w:val="18"/>
         </w:rPr>
       </w:pPr>
-      <w:r>
+    </w:p>
+    <w:p>
+      <w:pPr>
+        <w:pStyle w:val="Caption"/>
+        <w:keepNext/>
+        <w:jc w:val="center"/>
         <w:rPr>
           <w:b w:val="0"/>
           <w:sz w:val="18"/>
           <w:szCs w:val="18"/>
         </w:rPr>
-        <w:lastRenderedPageBreak/>
+      </w:pPr>
+      <w:r>
+        <w:rPr>
+          <w:b w:val="0"/>
+          <w:sz w:val="18"/>
+          <w:szCs w:val="18"/>
+        </w:rPr>
         <w:t xml:space="preserve">Table </w:t>
       </w:r>
       <w:r>
@@ -3489,6 +3662,15 @@
                 <w:szCs w:val="16"/>
                 <w:lang w:eastAsia="zh-TW"/>
               </w:rPr>
+              <w:t>5</w:t>
+            </w:r>
+            <w:r>
+              <w:rPr>
+                <w:color w:val="000000"/>
+                <w:sz w:val="16"/>
+                <w:szCs w:val="16"/>
+                <w:lang w:eastAsia="zh-TW"/>
+              </w:rPr>
               <w:t>12</w:t>
             </w:r>
           </w:p>
@@ -3684,7 +3866,14 @@
           <w:color w:val="000000"/>
           <w:lang w:eastAsia="zh-TW"/>
         </w:rPr>
-        <w:t xml:space="preserve"> trained as end to end models </w:t>
+        <w:t xml:space="preserve"> trained as end-to-</w:t>
+      </w:r>
+      <w:r>
+        <w:rPr>
+          <w:color w:val="000000"/>
+          <w:lang w:eastAsia="zh-TW"/>
+        </w:rPr>
+        <w:t xml:space="preserve">end models </w:t>
       </w:r>
       <w:r>
         <w:rPr>
@@ -3754,7 +3943,14 @@
           <w:color w:val="000000"/>
           <w:lang w:eastAsia="zh-TW"/>
         </w:rPr>
-        <w:t>discriminant features easier to learn.</w:t>
+        <w:t xml:space="preserve">discriminative </w:t>
+      </w:r>
+      <w:r>
+        <w:rPr>
+          <w:color w:val="000000"/>
+          <w:lang w:eastAsia="zh-TW"/>
+        </w:rPr>
+        <w:t>features easier to learn.</w:t>
       </w:r>
     </w:p>
     <w:p>
@@ -3882,7 +4078,21 @@
           <w:color w:val="000000"/>
           <w:lang w:eastAsia="zh-TW"/>
         </w:rPr>
-        <w:t>to significantly less than this. All Recurrent models were trained over 10 windows of the data with window-width 512, as this proved to be the optimal inpu</w:t>
+        <w:t>to sig</w:t>
+      </w:r>
+      <w:r>
+        <w:rPr>
+          <w:color w:val="000000"/>
+          <w:lang w:eastAsia="zh-TW"/>
+        </w:rPr>
+        <w:t>nificantly less than this. All r</w:t>
+      </w:r>
+      <w:r>
+        <w:rPr>
+          <w:color w:val="000000"/>
+          <w:lang w:eastAsia="zh-TW"/>
+        </w:rPr>
+        <w:t>ecurrent models were trained over 10 windows of the data with window-width 512, as this proved to be the optimal inpu</w:t>
       </w:r>
       <w:r>
         <w:rPr>
@@ -4138,7 +4348,14 @@
           <w:color w:val="000000"/>
           <w:lang w:eastAsia="zh-TW"/>
         </w:rPr>
-        <w:t>s and as such, the input was more analogous to 3 channel RGB images for which CNNs have been optimized.</w:t>
+        <w:t xml:space="preserve">s and as such, the input was more analogous to </w:t>
+      </w:r>
+      <w:r>
+        <w:rPr>
+          <w:color w:val="000000"/>
+          <w:lang w:eastAsia="zh-TW"/>
+        </w:rPr>
+        <w:t>3 channel RGB images for which CNNs have been optimized.</w:t>
       </w:r>
       <w:r>
         <w:rPr>
@@ -4164,7 +4381,7 @@
     </w:p>
     <w:p>
       <w:pPr>
-        <w:spacing w:before="240" w:after="80"/>
+        <w:spacing w:after="80"/>
         <w:rPr>
           <w:sz w:val="24"/>
           <w:szCs w:val="24"/>
@@ -4452,7 +4669,21 @@
           <w:color w:val="000000"/>
           <w:lang w:eastAsia="zh-TW"/>
         </w:rPr>
-        <w:t>In conclusion, the ChronoNet architecture has been shown to outperform traditional CNN architectures in multiclass classification. This is current state-of-the art research because the ChronoNet paper was only applied to binary classification on a diff</w:t>
+        <w:t>In conclusion, the ChronoNet architecture has been shown to outperform traditional CNN architectures in multiclass classificatio</w:t>
+      </w:r>
+      <w:r>
+        <w:rPr>
+          <w:color w:val="000000"/>
+          <w:lang w:eastAsia="zh-TW"/>
+        </w:rPr>
+        <w:t>n. This is state-of-the-</w:t>
+      </w:r>
+      <w:r>
+        <w:rPr>
+          <w:color w:val="000000"/>
+          <w:lang w:eastAsia="zh-TW"/>
+        </w:rPr>
+        <w:t>art research because the ChronoNet paper was only applied to binary classification on a diff</w:t>
       </w:r>
       <w:r>
         <w:rPr>
@@ -4466,7 +4697,21 @@
           <w:color w:val="000000"/>
           <w:lang w:eastAsia="zh-TW"/>
         </w:rPr>
-        <w:t xml:space="preserve">set. Furthermore, this proves that combining structures from other state-of-the-art architectures such as ResNet and GoogleNet can create new architectures suitable for a different application. Future research would involve studying the relationship between the time sampling and the ChronoNet architecture. The research conducted in the ChronoNet paper involved 15000 time samples for 1 minutes, which is significantly more than the 1000 samples that are used in this paper and could help improve the performance of the ChronoNet. Manipulating the data </w:t>
+        <w:t xml:space="preserve">set. Furthermore, this proves that combining structures from other state-of-the-art architectures such as ResNet and GoogleNet can create new architectures suitable for a different application. Future research would involve studying the relationship between the time sampling and the ChronoNet architecture. The research conducted in the ChronoNet paper involved </w:t>
+      </w:r>
+      <w:r>
+        <w:rPr>
+          <w:color w:val="000000"/>
+          <w:lang w:eastAsia="zh-TW"/>
+        </w:rPr>
+        <w:t>15000 time samples for 1 minute</w:t>
+      </w:r>
+      <w:r>
+        <w:rPr>
+          <w:color w:val="000000"/>
+          <w:lang w:eastAsia="zh-TW"/>
+        </w:rPr>
+        <w:t xml:space="preserve">, which is significantly more than the 1000 samples that are used in this paper and could help improve the performance of the ChronoNet. Manipulating the data </w:t>
       </w:r>
       <w:r>
         <w:rPr>
@@ -4496,36 +4741,6 @@
         </w:rPr>
         <w:t xml:space="preserve"> time sampling was not conducted here due to computational constraints. </w:t>
       </w:r>
-    </w:p>
-    <w:p>
-      <w:pPr>
-        <w:spacing w:after="80"/>
-        <w:ind w:firstLine="0"/>
-        <w:rPr>
-          <w:color w:val="000000"/>
-          <w:lang w:eastAsia="zh-TW"/>
-        </w:rPr>
-      </w:pPr>
-    </w:p>
-    <w:p>
-      <w:pPr>
-        <w:spacing w:after="80"/>
-        <w:ind w:firstLine="0"/>
-        <w:rPr>
-          <w:color w:val="000000"/>
-          <w:lang w:eastAsia="zh-TW"/>
-        </w:rPr>
-      </w:pPr>
-    </w:p>
-    <w:p>
-      <w:pPr>
-        <w:spacing w:after="80"/>
-        <w:ind w:firstLine="0"/>
-        <w:rPr>
-          <w:color w:val="000000"/>
-          <w:lang w:eastAsia="zh-TW"/>
-        </w:rPr>
-      </w:pPr>
     </w:p>
     <w:p>
       <w:pPr>
@@ -5998,7 +6213,6 @@
           <w:type w:val="continuous"/>
           <w:pgSz w:w="12240" w:h="15840"/>
           <w:pgMar w:top="1440" w:right="902" w:bottom="1627" w:left="1440" w:header="432" w:footer="1080" w:gutter="0"/>
-          <w:pgNumType w:start="225"/>
           <w:cols w:space="454"/>
           <w:docGrid w:linePitch="360"/>
         </w:sectPr>
@@ -10588,6 +10802,8 @@
           <w:lang w:eastAsia="zh-TW"/>
         </w:rPr>
       </w:pPr>
+      <w:bookmarkStart w:id="0" w:name="_GoBack"/>
+      <w:bookmarkEnd w:id="0"/>
     </w:p>
     <w:sectPr>
       <w:type w:val="continuous"/>

</xml_diff>